<commit_message>
UserDoc - Console Added [Submission Ready]
</commit_message>
<xml_diff>
--- a/Student Grade Calculator v2.docx
+++ b/Student Grade Calculator v2.docx
@@ -11,6 +11,7 @@
           <w:lang w:val="en-US"/>
         </w:rPr>
       </w:pPr>
+      <w:bookmarkStart w:id="0" w:name="_Toc65414408"/>
       <w:r>
         <w:rPr>
           <w:sz w:val="36"/>
@@ -35,6 +36,7 @@
         </w:rPr>
         <w:t>Version 2.0</w:t>
       </w:r>
+      <w:bookmarkEnd w:id="0"/>
     </w:p>
     <w:p>
       <w:pPr>
@@ -71,7 +73,7 @@
                     <pic:cNvPicPr/>
                   </pic:nvPicPr>
                   <pic:blipFill>
-                    <a:blip r:embed="rId5" cstate="print">
+                    <a:blip r:embed="rId8" cstate="print">
                       <a:extLst>
                         <a:ext uri="{28A0092B-C50C-407E-A947-70E740481C1C}">
                           <a14:useLocalDpi xmlns:a14="http://schemas.microsoft.com/office/drawing/2010/main" val="0"/>
@@ -183,6 +185,1254 @@
           <w:iCs/>
         </w:rPr>
       </w:pPr>
+      <w:r>
+        <w:rPr>
+          <w:b/>
+          <w:bCs/>
+          <w:i/>
+          <w:iCs/>
+        </w:rPr>
+        <w:t>Runtime Arguments</w:t>
+      </w:r>
+      <w:r>
+        <w:rPr>
+          <w:b/>
+          <w:bCs/>
+          <w:i/>
+          <w:iCs/>
+        </w:rPr>
+        <w:br/>
+      </w:r>
+      <w:r>
+        <w:rPr>
+          <w:i/>
+          <w:iCs/>
+        </w:rPr>
+        <w:t>Java -jar StudentGradeCalc2.jar &lt;database&gt; &lt;user-interface&gt;</w:t>
+      </w:r>
+    </w:p>
+    <w:p>
+      <w:pPr>
+        <w:rPr>
+          <w:i/>
+          <w:iCs/>
+        </w:rPr>
+      </w:pPr>
+      <w:r>
+        <w:rPr>
+          <w:b/>
+          <w:bCs/>
+          <w:i/>
+          <w:iCs/>
+        </w:rPr>
+        <w:t>Console Only Example:</w:t>
+      </w:r>
+      <w:r>
+        <w:rPr>
+          <w:b/>
+          <w:bCs/>
+          <w:i/>
+          <w:iCs/>
+        </w:rPr>
+        <w:br/>
+      </w:r>
+      <w:r>
+        <w:rPr>
+          <w:i/>
+          <w:iCs/>
+        </w:rPr>
+        <w:t>java -jar StudentGradeCalc2.jar database.csv console</w:t>
+      </w:r>
+    </w:p>
+    <w:p>
+      <w:pPr>
+        <w:rPr>
+          <w:i/>
+          <w:iCs/>
+        </w:rPr>
+      </w:pPr>
+      <w:proofErr w:type="spellStart"/>
+      <w:r>
+        <w:rPr>
+          <w:b/>
+          <w:bCs/>
+          <w:i/>
+          <w:iCs/>
+        </w:rPr>
+        <w:t>GTerm</w:t>
+      </w:r>
+      <w:proofErr w:type="spellEnd"/>
+      <w:r>
+        <w:rPr>
+          <w:b/>
+          <w:bCs/>
+          <w:i/>
+          <w:iCs/>
+        </w:rPr>
+        <w:t xml:space="preserve"> GUI</w:t>
+      </w:r>
+      <w:r>
+        <w:rPr>
+          <w:b/>
+          <w:bCs/>
+          <w:i/>
+          <w:iCs/>
+        </w:rPr>
+        <w:t xml:space="preserve"> Only Example:</w:t>
+      </w:r>
+      <w:r>
+        <w:rPr>
+          <w:b/>
+          <w:bCs/>
+          <w:i/>
+          <w:iCs/>
+        </w:rPr>
+        <w:br/>
+      </w:r>
+      <w:r>
+        <w:rPr>
+          <w:i/>
+          <w:iCs/>
+        </w:rPr>
+        <w:t xml:space="preserve">java -jar StudentGradeCalc2.jar database.csv </w:t>
+      </w:r>
+      <w:proofErr w:type="spellStart"/>
+      <w:r>
+        <w:rPr>
+          <w:i/>
+          <w:iCs/>
+        </w:rPr>
+        <w:t>gterm</w:t>
+      </w:r>
+      <w:proofErr w:type="spellEnd"/>
+    </w:p>
+    <w:p>
+      <w:pPr>
+        <w:rPr>
+          <w:i/>
+          <w:iCs/>
+        </w:rPr>
+      </w:pPr>
+      <w:r>
+        <w:rPr>
+          <w:b/>
+          <w:bCs/>
+          <w:i/>
+          <w:iCs/>
+        </w:rPr>
+        <w:t>Both Interfaces</w:t>
+      </w:r>
+      <w:r>
+        <w:rPr>
+          <w:b/>
+          <w:bCs/>
+          <w:i/>
+          <w:iCs/>
+        </w:rPr>
+        <w:t xml:space="preserve"> Example:</w:t>
+      </w:r>
+      <w:r>
+        <w:rPr>
+          <w:b/>
+          <w:bCs/>
+          <w:i/>
+          <w:iCs/>
+        </w:rPr>
+        <w:br/>
+      </w:r>
+      <w:r>
+        <w:rPr>
+          <w:i/>
+          <w:iCs/>
+        </w:rPr>
+        <w:t>java -jar StudentGradeCalc2.jar database.csv</w:t>
+      </w:r>
+      <w:r>
+        <w:rPr>
+          <w:i/>
+          <w:iCs/>
+        </w:rPr>
+        <w:br/>
+      </w:r>
+      <w:r>
+        <w:rPr>
+          <w:i/>
+          <w:iCs/>
+        </w:rPr>
+        <w:br/>
+        <w:t>OR</w:t>
+      </w:r>
+    </w:p>
+    <w:p>
+      <w:pPr>
+        <w:rPr>
+          <w:i/>
+          <w:iCs/>
+        </w:rPr>
+      </w:pPr>
+      <w:r>
+        <w:rPr>
+          <w:i/>
+          <w:iCs/>
+        </w:rPr>
+        <w:t>java -jar StudentGradeCalc2.jar database.csv</w:t>
+      </w:r>
+      <w:r>
+        <w:rPr>
+          <w:i/>
+          <w:iCs/>
+        </w:rPr>
+        <w:t xml:space="preserve"> both</w:t>
+      </w:r>
+    </w:p>
+    <w:p>
+      <w:pPr>
+        <w:rPr>
+          <w:i/>
+          <w:iCs/>
+        </w:rPr>
+      </w:pPr>
+    </w:p>
+    <w:p>
+      <w:pPr>
+        <w:rPr>
+          <w:b/>
+          <w:bCs/>
+          <w:i/>
+          <w:iCs/>
+        </w:rPr>
+      </w:pPr>
+    </w:p>
+    <w:sdt>
+      <w:sdtPr>
+        <w:id w:val="-17547578"/>
+        <w:docPartObj>
+          <w:docPartGallery w:val="Table of Contents"/>
+          <w:docPartUnique/>
+        </w:docPartObj>
+      </w:sdtPr>
+      <w:sdtEndPr>
+        <w:rPr>
+          <w:rFonts w:asciiTheme="minorHAnsi" w:eastAsiaTheme="minorHAnsi" w:hAnsiTheme="minorHAnsi" w:cstheme="minorBidi"/>
+          <w:b/>
+          <w:bCs/>
+          <w:noProof/>
+          <w:color w:val="auto"/>
+          <w:sz w:val="22"/>
+          <w:szCs w:val="22"/>
+          <w:lang w:val="en-AU"/>
+        </w:rPr>
+      </w:sdtEndPr>
+      <w:sdtContent>
+        <w:p>
+          <w:pPr>
+            <w:pStyle w:val="TOCHeading"/>
+          </w:pPr>
+          <w:r>
+            <w:t>Contents</w:t>
+          </w:r>
+        </w:p>
+        <w:p>
+          <w:pPr>
+            <w:pStyle w:val="TOC1"/>
+            <w:tabs>
+              <w:tab w:val="right" w:leader="dot" w:pos="9016"/>
+            </w:tabs>
+            <w:rPr>
+              <w:rFonts w:eastAsiaTheme="minorEastAsia"/>
+              <w:noProof/>
+              <w:lang w:eastAsia="en-AU"/>
+            </w:rPr>
+          </w:pPr>
+          <w:r>
+            <w:fldChar w:fldCharType="begin"/>
+          </w:r>
+          <w:r>
+            <w:instrText xml:space="preserve"> TOC \o "1-3" \h \z \u </w:instrText>
+          </w:r>
+          <w:r>
+            <w:fldChar w:fldCharType="separate"/>
+          </w:r>
+          <w:hyperlink w:anchor="_Toc65414408" w:history="1">
+            <w:r>
+              <w:rPr>
+                <w:rStyle w:val="Hyperlink"/>
+                <w:noProof/>
+                <w:lang w:val="en-US"/>
+              </w:rPr>
+              <w:t xml:space="preserve">Student Grade Calculator – Documentation </w:t>
+            </w:r>
+            <w:r>
+              <w:rPr>
+                <w:rStyle w:val="Hyperlink"/>
+                <w:i/>
+                <w:iCs/>
+                <w:noProof/>
+                <w:lang w:val="en-US"/>
+              </w:rPr>
+              <w:t>Version 2.0</w:t>
+            </w:r>
+            <w:r>
+              <w:rPr>
+                <w:noProof/>
+                <w:webHidden/>
+              </w:rPr>
+              <w:tab/>
+            </w:r>
+            <w:r>
+              <w:rPr>
+                <w:noProof/>
+                <w:webHidden/>
+              </w:rPr>
+              <w:fldChar w:fldCharType="begin"/>
+            </w:r>
+            <w:r>
+              <w:rPr>
+                <w:noProof/>
+                <w:webHidden/>
+              </w:rPr>
+              <w:instrText xml:space="preserve"> PAGEREF _Toc65414408 \h </w:instrText>
+            </w:r>
+            <w:r>
+              <w:rPr>
+                <w:noProof/>
+                <w:webHidden/>
+              </w:rPr>
+            </w:r>
+            <w:r>
+              <w:rPr>
+                <w:noProof/>
+                <w:webHidden/>
+              </w:rPr>
+              <w:fldChar w:fldCharType="separate"/>
+            </w:r>
+            <w:r>
+              <w:rPr>
+                <w:noProof/>
+                <w:webHidden/>
+              </w:rPr>
+              <w:t>1</w:t>
+            </w:r>
+            <w:r>
+              <w:rPr>
+                <w:noProof/>
+                <w:webHidden/>
+              </w:rPr>
+              <w:fldChar w:fldCharType="end"/>
+            </w:r>
+          </w:hyperlink>
+        </w:p>
+        <w:p>
+          <w:pPr>
+            <w:pStyle w:val="TOC1"/>
+            <w:tabs>
+              <w:tab w:val="right" w:leader="dot" w:pos="9016"/>
+            </w:tabs>
+            <w:rPr>
+              <w:rFonts w:eastAsiaTheme="minorEastAsia"/>
+              <w:noProof/>
+              <w:lang w:eastAsia="en-AU"/>
+            </w:rPr>
+          </w:pPr>
+          <w:hyperlink w:anchor="_Toc65414409" w:history="1">
+            <w:r>
+              <w:rPr>
+                <w:rStyle w:val="Hyperlink"/>
+                <w:noProof/>
+              </w:rPr>
+              <w:t>GUI: Adding a Student and Their Grades:</w:t>
+            </w:r>
+            <w:r>
+              <w:rPr>
+                <w:noProof/>
+                <w:webHidden/>
+              </w:rPr>
+              <w:tab/>
+            </w:r>
+            <w:r>
+              <w:rPr>
+                <w:noProof/>
+                <w:webHidden/>
+              </w:rPr>
+              <w:fldChar w:fldCharType="begin"/>
+            </w:r>
+            <w:r>
+              <w:rPr>
+                <w:noProof/>
+                <w:webHidden/>
+              </w:rPr>
+              <w:instrText xml:space="preserve"> PAGEREF _Toc65414409 \h </w:instrText>
+            </w:r>
+            <w:r>
+              <w:rPr>
+                <w:noProof/>
+                <w:webHidden/>
+              </w:rPr>
+            </w:r>
+            <w:r>
+              <w:rPr>
+                <w:noProof/>
+                <w:webHidden/>
+              </w:rPr>
+              <w:fldChar w:fldCharType="separate"/>
+            </w:r>
+            <w:r>
+              <w:rPr>
+                <w:noProof/>
+                <w:webHidden/>
+              </w:rPr>
+              <w:t>3</w:t>
+            </w:r>
+            <w:r>
+              <w:rPr>
+                <w:noProof/>
+                <w:webHidden/>
+              </w:rPr>
+              <w:fldChar w:fldCharType="end"/>
+            </w:r>
+          </w:hyperlink>
+        </w:p>
+        <w:p>
+          <w:pPr>
+            <w:pStyle w:val="TOC1"/>
+            <w:tabs>
+              <w:tab w:val="right" w:leader="dot" w:pos="9016"/>
+            </w:tabs>
+            <w:rPr>
+              <w:rFonts w:eastAsiaTheme="minorEastAsia"/>
+              <w:noProof/>
+              <w:lang w:eastAsia="en-AU"/>
+            </w:rPr>
+          </w:pPr>
+          <w:hyperlink w:anchor="_Toc65414410" w:history="1">
+            <w:r>
+              <w:rPr>
+                <w:rStyle w:val="Hyperlink"/>
+                <w:noProof/>
+              </w:rPr>
+              <w:t>GUI: Modify a Student and Their Grades:</w:t>
+            </w:r>
+            <w:r>
+              <w:rPr>
+                <w:noProof/>
+                <w:webHidden/>
+              </w:rPr>
+              <w:tab/>
+            </w:r>
+            <w:r>
+              <w:rPr>
+                <w:noProof/>
+                <w:webHidden/>
+              </w:rPr>
+              <w:fldChar w:fldCharType="begin"/>
+            </w:r>
+            <w:r>
+              <w:rPr>
+                <w:noProof/>
+                <w:webHidden/>
+              </w:rPr>
+              <w:instrText xml:space="preserve"> PAGEREF _Toc65414410 \h </w:instrText>
+            </w:r>
+            <w:r>
+              <w:rPr>
+                <w:noProof/>
+                <w:webHidden/>
+              </w:rPr>
+            </w:r>
+            <w:r>
+              <w:rPr>
+                <w:noProof/>
+                <w:webHidden/>
+              </w:rPr>
+              <w:fldChar w:fldCharType="separate"/>
+            </w:r>
+            <w:r>
+              <w:rPr>
+                <w:noProof/>
+                <w:webHidden/>
+              </w:rPr>
+              <w:t>7</w:t>
+            </w:r>
+            <w:r>
+              <w:rPr>
+                <w:noProof/>
+                <w:webHidden/>
+              </w:rPr>
+              <w:fldChar w:fldCharType="end"/>
+            </w:r>
+          </w:hyperlink>
+        </w:p>
+        <w:p>
+          <w:pPr>
+            <w:pStyle w:val="TOC1"/>
+            <w:tabs>
+              <w:tab w:val="right" w:leader="dot" w:pos="9016"/>
+            </w:tabs>
+            <w:rPr>
+              <w:rFonts w:eastAsiaTheme="minorEastAsia"/>
+              <w:noProof/>
+              <w:lang w:eastAsia="en-AU"/>
+            </w:rPr>
+          </w:pPr>
+          <w:hyperlink w:anchor="_Toc65414411" w:history="1">
+            <w:r>
+              <w:rPr>
+                <w:rStyle w:val="Hyperlink"/>
+                <w:noProof/>
+              </w:rPr>
+              <w:t>GUI: Delete a Student and Their Grades:</w:t>
+            </w:r>
+            <w:r>
+              <w:rPr>
+                <w:noProof/>
+                <w:webHidden/>
+              </w:rPr>
+              <w:tab/>
+            </w:r>
+            <w:r>
+              <w:rPr>
+                <w:noProof/>
+                <w:webHidden/>
+              </w:rPr>
+              <w:fldChar w:fldCharType="begin"/>
+            </w:r>
+            <w:r>
+              <w:rPr>
+                <w:noProof/>
+                <w:webHidden/>
+              </w:rPr>
+              <w:instrText xml:space="preserve"> PAGEREF _Toc65414411 \h </w:instrText>
+            </w:r>
+            <w:r>
+              <w:rPr>
+                <w:noProof/>
+                <w:webHidden/>
+              </w:rPr>
+            </w:r>
+            <w:r>
+              <w:rPr>
+                <w:noProof/>
+                <w:webHidden/>
+              </w:rPr>
+              <w:fldChar w:fldCharType="separate"/>
+            </w:r>
+            <w:r>
+              <w:rPr>
+                <w:noProof/>
+                <w:webHidden/>
+              </w:rPr>
+              <w:t>9</w:t>
+            </w:r>
+            <w:r>
+              <w:rPr>
+                <w:noProof/>
+                <w:webHidden/>
+              </w:rPr>
+              <w:fldChar w:fldCharType="end"/>
+            </w:r>
+          </w:hyperlink>
+        </w:p>
+        <w:p>
+          <w:pPr>
+            <w:pStyle w:val="TOC1"/>
+            <w:tabs>
+              <w:tab w:val="right" w:leader="dot" w:pos="9016"/>
+            </w:tabs>
+            <w:rPr>
+              <w:rFonts w:eastAsiaTheme="minorEastAsia"/>
+              <w:noProof/>
+              <w:lang w:eastAsia="en-AU"/>
+            </w:rPr>
+          </w:pPr>
+          <w:hyperlink w:anchor="_Toc65414412" w:history="1">
+            <w:r>
+              <w:rPr>
+                <w:rStyle w:val="Hyperlink"/>
+                <w:noProof/>
+              </w:rPr>
+              <w:t>GUI: Delete all Student and Their Grades:</w:t>
+            </w:r>
+            <w:r>
+              <w:rPr>
+                <w:noProof/>
+                <w:webHidden/>
+              </w:rPr>
+              <w:tab/>
+            </w:r>
+            <w:r>
+              <w:rPr>
+                <w:noProof/>
+                <w:webHidden/>
+              </w:rPr>
+              <w:fldChar w:fldCharType="begin"/>
+            </w:r>
+            <w:r>
+              <w:rPr>
+                <w:noProof/>
+                <w:webHidden/>
+              </w:rPr>
+              <w:instrText xml:space="preserve"> PAGEREF _Toc65414412 \h </w:instrText>
+            </w:r>
+            <w:r>
+              <w:rPr>
+                <w:noProof/>
+                <w:webHidden/>
+              </w:rPr>
+            </w:r>
+            <w:r>
+              <w:rPr>
+                <w:noProof/>
+                <w:webHidden/>
+              </w:rPr>
+              <w:fldChar w:fldCharType="separate"/>
+            </w:r>
+            <w:r>
+              <w:rPr>
+                <w:noProof/>
+                <w:webHidden/>
+              </w:rPr>
+              <w:t>10</w:t>
+            </w:r>
+            <w:r>
+              <w:rPr>
+                <w:noProof/>
+                <w:webHidden/>
+              </w:rPr>
+              <w:fldChar w:fldCharType="end"/>
+            </w:r>
+          </w:hyperlink>
+        </w:p>
+        <w:p>
+          <w:pPr>
+            <w:pStyle w:val="TOC1"/>
+            <w:tabs>
+              <w:tab w:val="right" w:leader="dot" w:pos="9016"/>
+            </w:tabs>
+            <w:rPr>
+              <w:rFonts w:eastAsiaTheme="minorEastAsia"/>
+              <w:noProof/>
+              <w:lang w:eastAsia="en-AU"/>
+            </w:rPr>
+          </w:pPr>
+          <w:hyperlink w:anchor="_Toc65414413" w:history="1">
+            <w:r>
+              <w:rPr>
+                <w:rStyle w:val="Hyperlink"/>
+                <w:noProof/>
+              </w:rPr>
+              <w:t>GUI: Import CSV:</w:t>
+            </w:r>
+            <w:r>
+              <w:rPr>
+                <w:noProof/>
+                <w:webHidden/>
+              </w:rPr>
+              <w:tab/>
+            </w:r>
+            <w:r>
+              <w:rPr>
+                <w:noProof/>
+                <w:webHidden/>
+              </w:rPr>
+              <w:fldChar w:fldCharType="begin"/>
+            </w:r>
+            <w:r>
+              <w:rPr>
+                <w:noProof/>
+                <w:webHidden/>
+              </w:rPr>
+              <w:instrText xml:space="preserve"> PAGEREF _Toc65414413 \h </w:instrText>
+            </w:r>
+            <w:r>
+              <w:rPr>
+                <w:noProof/>
+                <w:webHidden/>
+              </w:rPr>
+            </w:r>
+            <w:r>
+              <w:rPr>
+                <w:noProof/>
+                <w:webHidden/>
+              </w:rPr>
+              <w:fldChar w:fldCharType="separate"/>
+            </w:r>
+            <w:r>
+              <w:rPr>
+                <w:noProof/>
+                <w:webHidden/>
+              </w:rPr>
+              <w:t>11</w:t>
+            </w:r>
+            <w:r>
+              <w:rPr>
+                <w:noProof/>
+                <w:webHidden/>
+              </w:rPr>
+              <w:fldChar w:fldCharType="end"/>
+            </w:r>
+          </w:hyperlink>
+        </w:p>
+        <w:p>
+          <w:pPr>
+            <w:pStyle w:val="TOC1"/>
+            <w:tabs>
+              <w:tab w:val="right" w:leader="dot" w:pos="9016"/>
+            </w:tabs>
+            <w:rPr>
+              <w:rFonts w:eastAsiaTheme="minorEastAsia"/>
+              <w:noProof/>
+              <w:lang w:eastAsia="en-AU"/>
+            </w:rPr>
+          </w:pPr>
+          <w:hyperlink w:anchor="_Toc65414414" w:history="1">
+            <w:r>
+              <w:rPr>
+                <w:rStyle w:val="Hyperlink"/>
+                <w:noProof/>
+              </w:rPr>
+              <w:t>GUI: Export CSV:</w:t>
+            </w:r>
+            <w:r>
+              <w:rPr>
+                <w:noProof/>
+                <w:webHidden/>
+              </w:rPr>
+              <w:tab/>
+            </w:r>
+            <w:r>
+              <w:rPr>
+                <w:noProof/>
+                <w:webHidden/>
+              </w:rPr>
+              <w:fldChar w:fldCharType="begin"/>
+            </w:r>
+            <w:r>
+              <w:rPr>
+                <w:noProof/>
+                <w:webHidden/>
+              </w:rPr>
+              <w:instrText xml:space="preserve"> PAGEREF _Toc65414414 \h </w:instrText>
+            </w:r>
+            <w:r>
+              <w:rPr>
+                <w:noProof/>
+                <w:webHidden/>
+              </w:rPr>
+            </w:r>
+            <w:r>
+              <w:rPr>
+                <w:noProof/>
+                <w:webHidden/>
+              </w:rPr>
+              <w:fldChar w:fldCharType="separate"/>
+            </w:r>
+            <w:r>
+              <w:rPr>
+                <w:noProof/>
+                <w:webHidden/>
+              </w:rPr>
+              <w:t>13</w:t>
+            </w:r>
+            <w:r>
+              <w:rPr>
+                <w:noProof/>
+                <w:webHidden/>
+              </w:rPr>
+              <w:fldChar w:fldCharType="end"/>
+            </w:r>
+          </w:hyperlink>
+        </w:p>
+        <w:p>
+          <w:pPr>
+            <w:pStyle w:val="TOC1"/>
+            <w:tabs>
+              <w:tab w:val="right" w:leader="dot" w:pos="9016"/>
+            </w:tabs>
+            <w:rPr>
+              <w:rFonts w:eastAsiaTheme="minorEastAsia"/>
+              <w:noProof/>
+              <w:lang w:eastAsia="en-AU"/>
+            </w:rPr>
+          </w:pPr>
+          <w:hyperlink w:anchor="_Toc65414415" w:history="1">
+            <w:r>
+              <w:rPr>
+                <w:rStyle w:val="Hyperlink"/>
+                <w:noProof/>
+              </w:rPr>
+              <w:t>Console: Adding a Student and Their Grades:</w:t>
+            </w:r>
+            <w:r>
+              <w:rPr>
+                <w:noProof/>
+                <w:webHidden/>
+              </w:rPr>
+              <w:tab/>
+            </w:r>
+            <w:r>
+              <w:rPr>
+                <w:noProof/>
+                <w:webHidden/>
+              </w:rPr>
+              <w:fldChar w:fldCharType="begin"/>
+            </w:r>
+            <w:r>
+              <w:rPr>
+                <w:noProof/>
+                <w:webHidden/>
+              </w:rPr>
+              <w:instrText xml:space="preserve"> PAGEREF _Toc65414415 \h </w:instrText>
+            </w:r>
+            <w:r>
+              <w:rPr>
+                <w:noProof/>
+                <w:webHidden/>
+              </w:rPr>
+            </w:r>
+            <w:r>
+              <w:rPr>
+                <w:noProof/>
+                <w:webHidden/>
+              </w:rPr>
+              <w:fldChar w:fldCharType="separate"/>
+            </w:r>
+            <w:r>
+              <w:rPr>
+                <w:noProof/>
+                <w:webHidden/>
+              </w:rPr>
+              <w:t>15</w:t>
+            </w:r>
+            <w:r>
+              <w:rPr>
+                <w:noProof/>
+                <w:webHidden/>
+              </w:rPr>
+              <w:fldChar w:fldCharType="end"/>
+            </w:r>
+          </w:hyperlink>
+        </w:p>
+        <w:p>
+          <w:pPr>
+            <w:pStyle w:val="TOC1"/>
+            <w:tabs>
+              <w:tab w:val="right" w:leader="dot" w:pos="9016"/>
+            </w:tabs>
+            <w:rPr>
+              <w:rFonts w:eastAsiaTheme="minorEastAsia"/>
+              <w:noProof/>
+              <w:lang w:eastAsia="en-AU"/>
+            </w:rPr>
+          </w:pPr>
+          <w:hyperlink w:anchor="_Toc65414416" w:history="1">
+            <w:r>
+              <w:rPr>
+                <w:rStyle w:val="Hyperlink"/>
+                <w:noProof/>
+              </w:rPr>
+              <w:t>Console: Modify a Student and Their Grades:</w:t>
+            </w:r>
+            <w:r>
+              <w:rPr>
+                <w:noProof/>
+                <w:webHidden/>
+              </w:rPr>
+              <w:tab/>
+            </w:r>
+            <w:r>
+              <w:rPr>
+                <w:noProof/>
+                <w:webHidden/>
+              </w:rPr>
+              <w:fldChar w:fldCharType="begin"/>
+            </w:r>
+            <w:r>
+              <w:rPr>
+                <w:noProof/>
+                <w:webHidden/>
+              </w:rPr>
+              <w:instrText xml:space="preserve"> PAGEREF _Toc65414416 \h </w:instrText>
+            </w:r>
+            <w:r>
+              <w:rPr>
+                <w:noProof/>
+                <w:webHidden/>
+              </w:rPr>
+            </w:r>
+            <w:r>
+              <w:rPr>
+                <w:noProof/>
+                <w:webHidden/>
+              </w:rPr>
+              <w:fldChar w:fldCharType="separate"/>
+            </w:r>
+            <w:r>
+              <w:rPr>
+                <w:noProof/>
+                <w:webHidden/>
+              </w:rPr>
+              <w:t>16</w:t>
+            </w:r>
+            <w:r>
+              <w:rPr>
+                <w:noProof/>
+                <w:webHidden/>
+              </w:rPr>
+              <w:fldChar w:fldCharType="end"/>
+            </w:r>
+          </w:hyperlink>
+        </w:p>
+        <w:p>
+          <w:pPr>
+            <w:pStyle w:val="TOC1"/>
+            <w:tabs>
+              <w:tab w:val="right" w:leader="dot" w:pos="9016"/>
+            </w:tabs>
+            <w:rPr>
+              <w:rFonts w:eastAsiaTheme="minorEastAsia"/>
+              <w:noProof/>
+              <w:lang w:eastAsia="en-AU"/>
+            </w:rPr>
+          </w:pPr>
+          <w:hyperlink w:anchor="_Toc65414417" w:history="1">
+            <w:r>
+              <w:rPr>
+                <w:rStyle w:val="Hyperlink"/>
+                <w:noProof/>
+              </w:rPr>
+              <w:t>Console: Delete a Student and Their Grades:</w:t>
+            </w:r>
+            <w:r>
+              <w:rPr>
+                <w:noProof/>
+                <w:webHidden/>
+              </w:rPr>
+              <w:tab/>
+            </w:r>
+            <w:r>
+              <w:rPr>
+                <w:noProof/>
+                <w:webHidden/>
+              </w:rPr>
+              <w:fldChar w:fldCharType="begin"/>
+            </w:r>
+            <w:r>
+              <w:rPr>
+                <w:noProof/>
+                <w:webHidden/>
+              </w:rPr>
+              <w:instrText xml:space="preserve"> PAGEREF _Toc65414417 \h </w:instrText>
+            </w:r>
+            <w:r>
+              <w:rPr>
+                <w:noProof/>
+                <w:webHidden/>
+              </w:rPr>
+            </w:r>
+            <w:r>
+              <w:rPr>
+                <w:noProof/>
+                <w:webHidden/>
+              </w:rPr>
+              <w:fldChar w:fldCharType="separate"/>
+            </w:r>
+            <w:r>
+              <w:rPr>
+                <w:noProof/>
+                <w:webHidden/>
+              </w:rPr>
+              <w:t>19</w:t>
+            </w:r>
+            <w:r>
+              <w:rPr>
+                <w:noProof/>
+                <w:webHidden/>
+              </w:rPr>
+              <w:fldChar w:fldCharType="end"/>
+            </w:r>
+          </w:hyperlink>
+        </w:p>
+        <w:p>
+          <w:pPr>
+            <w:pStyle w:val="TOC1"/>
+            <w:tabs>
+              <w:tab w:val="right" w:leader="dot" w:pos="9016"/>
+            </w:tabs>
+            <w:rPr>
+              <w:rFonts w:eastAsiaTheme="minorEastAsia"/>
+              <w:noProof/>
+              <w:lang w:eastAsia="en-AU"/>
+            </w:rPr>
+          </w:pPr>
+          <w:hyperlink w:anchor="_Toc65414418" w:history="1">
+            <w:r>
+              <w:rPr>
+                <w:rStyle w:val="Hyperlink"/>
+                <w:noProof/>
+              </w:rPr>
+              <w:t>Console: Delete all Student and Their Grades:</w:t>
+            </w:r>
+            <w:r>
+              <w:rPr>
+                <w:noProof/>
+                <w:webHidden/>
+              </w:rPr>
+              <w:tab/>
+            </w:r>
+            <w:r>
+              <w:rPr>
+                <w:noProof/>
+                <w:webHidden/>
+              </w:rPr>
+              <w:fldChar w:fldCharType="begin"/>
+            </w:r>
+            <w:r>
+              <w:rPr>
+                <w:noProof/>
+                <w:webHidden/>
+              </w:rPr>
+              <w:instrText xml:space="preserve"> PAGEREF _Toc65414418 \h </w:instrText>
+            </w:r>
+            <w:r>
+              <w:rPr>
+                <w:noProof/>
+                <w:webHidden/>
+              </w:rPr>
+            </w:r>
+            <w:r>
+              <w:rPr>
+                <w:noProof/>
+                <w:webHidden/>
+              </w:rPr>
+              <w:fldChar w:fldCharType="separate"/>
+            </w:r>
+            <w:r>
+              <w:rPr>
+                <w:noProof/>
+                <w:webHidden/>
+              </w:rPr>
+              <w:t>20</w:t>
+            </w:r>
+            <w:r>
+              <w:rPr>
+                <w:noProof/>
+                <w:webHidden/>
+              </w:rPr>
+              <w:fldChar w:fldCharType="end"/>
+            </w:r>
+          </w:hyperlink>
+        </w:p>
+        <w:p>
+          <w:pPr>
+            <w:pStyle w:val="TOC1"/>
+            <w:tabs>
+              <w:tab w:val="right" w:leader="dot" w:pos="9016"/>
+            </w:tabs>
+            <w:rPr>
+              <w:rFonts w:eastAsiaTheme="minorEastAsia"/>
+              <w:noProof/>
+              <w:lang w:eastAsia="en-AU"/>
+            </w:rPr>
+          </w:pPr>
+          <w:hyperlink w:anchor="_Toc65414419" w:history="1">
+            <w:r>
+              <w:rPr>
+                <w:rStyle w:val="Hyperlink"/>
+                <w:noProof/>
+              </w:rPr>
+              <w:t>Console: Import CSV:</w:t>
+            </w:r>
+            <w:r>
+              <w:rPr>
+                <w:noProof/>
+                <w:webHidden/>
+              </w:rPr>
+              <w:tab/>
+            </w:r>
+            <w:r>
+              <w:rPr>
+                <w:noProof/>
+                <w:webHidden/>
+              </w:rPr>
+              <w:fldChar w:fldCharType="begin"/>
+            </w:r>
+            <w:r>
+              <w:rPr>
+                <w:noProof/>
+                <w:webHidden/>
+              </w:rPr>
+              <w:instrText xml:space="preserve"> PAGEREF _Toc65414419 \h </w:instrText>
+            </w:r>
+            <w:r>
+              <w:rPr>
+                <w:noProof/>
+                <w:webHidden/>
+              </w:rPr>
+            </w:r>
+            <w:r>
+              <w:rPr>
+                <w:noProof/>
+                <w:webHidden/>
+              </w:rPr>
+              <w:fldChar w:fldCharType="separate"/>
+            </w:r>
+            <w:r>
+              <w:rPr>
+                <w:noProof/>
+                <w:webHidden/>
+              </w:rPr>
+              <w:t>21</w:t>
+            </w:r>
+            <w:r>
+              <w:rPr>
+                <w:noProof/>
+                <w:webHidden/>
+              </w:rPr>
+              <w:fldChar w:fldCharType="end"/>
+            </w:r>
+          </w:hyperlink>
+        </w:p>
+        <w:p>
+          <w:pPr>
+            <w:pStyle w:val="TOC1"/>
+            <w:tabs>
+              <w:tab w:val="right" w:leader="dot" w:pos="9016"/>
+            </w:tabs>
+            <w:rPr>
+              <w:rFonts w:eastAsiaTheme="minorEastAsia"/>
+              <w:noProof/>
+              <w:lang w:eastAsia="en-AU"/>
+            </w:rPr>
+          </w:pPr>
+          <w:hyperlink w:anchor="_Toc65414420" w:history="1">
+            <w:r>
+              <w:rPr>
+                <w:rStyle w:val="Hyperlink"/>
+                <w:noProof/>
+              </w:rPr>
+              <w:t>Console: Export CSV:</w:t>
+            </w:r>
+            <w:r>
+              <w:rPr>
+                <w:noProof/>
+                <w:webHidden/>
+              </w:rPr>
+              <w:tab/>
+            </w:r>
+            <w:r>
+              <w:rPr>
+                <w:noProof/>
+                <w:webHidden/>
+              </w:rPr>
+              <w:fldChar w:fldCharType="begin"/>
+            </w:r>
+            <w:r>
+              <w:rPr>
+                <w:noProof/>
+                <w:webHidden/>
+              </w:rPr>
+              <w:instrText xml:space="preserve"> PAGEREF _Toc65414420 \h </w:instrText>
+            </w:r>
+            <w:r>
+              <w:rPr>
+                <w:noProof/>
+                <w:webHidden/>
+              </w:rPr>
+            </w:r>
+            <w:r>
+              <w:rPr>
+                <w:noProof/>
+                <w:webHidden/>
+              </w:rPr>
+              <w:fldChar w:fldCharType="separate"/>
+            </w:r>
+            <w:r>
+              <w:rPr>
+                <w:noProof/>
+                <w:webHidden/>
+              </w:rPr>
+              <w:t>22</w:t>
+            </w:r>
+            <w:r>
+              <w:rPr>
+                <w:noProof/>
+                <w:webHidden/>
+              </w:rPr>
+              <w:fldChar w:fldCharType="end"/>
+            </w:r>
+          </w:hyperlink>
+        </w:p>
+        <w:p>
+          <w:r>
+            <w:rPr>
+              <w:b/>
+              <w:bCs/>
+              <w:noProof/>
+            </w:rPr>
+            <w:fldChar w:fldCharType="end"/>
+          </w:r>
+        </w:p>
+      </w:sdtContent>
+    </w:sdt>
+    <w:p>
+      <w:pPr>
+        <w:rPr>
+          <w:b/>
+          <w:bCs/>
+          <w:i/>
+          <w:iCs/>
+        </w:rPr>
+      </w:pPr>
+    </w:p>
+    <w:p>
+      <w:pPr>
+        <w:rPr>
+          <w:b/>
+          <w:bCs/>
+          <w:i/>
+          <w:iCs/>
+        </w:rPr>
+      </w:pPr>
+    </w:p>
+    <w:p>
+      <w:pPr>
+        <w:rPr>
+          <w:b/>
+          <w:bCs/>
+          <w:i/>
+          <w:iCs/>
+        </w:rPr>
+      </w:pPr>
+    </w:p>
+    <w:p>
+      <w:pPr>
+        <w:rPr>
+          <w:b/>
+          <w:bCs/>
+          <w:i/>
+          <w:iCs/>
+        </w:rPr>
+      </w:pPr>
+    </w:p>
+    <w:p>
+      <w:pPr>
+        <w:rPr>
+          <w:b/>
+          <w:bCs/>
+          <w:i/>
+          <w:iCs/>
+        </w:rPr>
+      </w:pPr>
+    </w:p>
+    <w:p>
+      <w:pPr>
+        <w:rPr>
+          <w:b/>
+          <w:bCs/>
+          <w:i/>
+          <w:iCs/>
+        </w:rPr>
+      </w:pPr>
     </w:p>
     <w:p>
       <w:pPr>
@@ -298,6 +1548,7 @@
       <w:pPr>
         <w:pStyle w:val="Heading1"/>
       </w:pPr>
+      <w:bookmarkStart w:id="1" w:name="_Toc65414409"/>
       <w:r>
         <w:lastRenderedPageBreak/>
         <w:t xml:space="preserve">GUI: </w:t>
@@ -305,6 +1556,7 @@
       <w:r>
         <w:t>Adding a Student and Their Grades:</w:t>
       </w:r>
+      <w:bookmarkEnd w:id="1"/>
     </w:p>
     <w:p>
       <w:r>
@@ -349,7 +1601,7 @@
                     <pic:cNvPicPr/>
                   </pic:nvPicPr>
                   <pic:blipFill>
-                    <a:blip r:embed="rId6">
+                    <a:blip r:embed="rId9">
                       <a:extLst>
                         <a:ext uri="{28A0092B-C50C-407E-A947-70E740481C1C}">
                           <a14:useLocalDpi xmlns:a14="http://schemas.microsoft.com/office/drawing/2010/main" val="0"/>
@@ -462,7 +1714,7 @@
                     <pic:cNvPicPr/>
                   </pic:nvPicPr>
                   <pic:blipFill>
-                    <a:blip r:embed="rId7">
+                    <a:blip r:embed="rId10">
                       <a:extLst>
                         <a:ext uri="{28A0092B-C50C-407E-A947-70E740481C1C}">
                           <a14:useLocalDpi xmlns:a14="http://schemas.microsoft.com/office/drawing/2010/main" val="0"/>
@@ -585,7 +1837,7 @@
                     <pic:cNvPicPr/>
                   </pic:nvPicPr>
                   <pic:blipFill>
-                    <a:blip r:embed="rId8">
+                    <a:blip r:embed="rId11">
                       <a:extLst>
                         <a:ext uri="{28A0092B-C50C-407E-A947-70E740481C1C}">
                           <a14:useLocalDpi xmlns:a14="http://schemas.microsoft.com/office/drawing/2010/main" val="0"/>
@@ -655,7 +1907,7 @@
                     <pic:cNvPicPr/>
                   </pic:nvPicPr>
                   <pic:blipFill>
-                    <a:blip r:embed="rId9"/>
+                    <a:blip r:embed="rId12"/>
                     <a:stretch>
                       <a:fillRect/>
                     </a:stretch>
@@ -700,7 +1952,7 @@
                     <pic:cNvPicPr/>
                   </pic:nvPicPr>
                   <pic:blipFill>
-                    <a:blip r:embed="rId10"/>
+                    <a:blip r:embed="rId13"/>
                     <a:stretch>
                       <a:fillRect/>
                     </a:stretch>
@@ -792,7 +2044,7 @@
                     <pic:cNvPicPr/>
                   </pic:nvPicPr>
                   <pic:blipFill>
-                    <a:blip r:embed="rId11"/>
+                    <a:blip r:embed="rId14"/>
                     <a:stretch>
                       <a:fillRect/>
                     </a:stretch>
@@ -846,198 +2098,6 @@
                 <pic:pic xmlns:pic="http://schemas.openxmlformats.org/drawingml/2006/picture">
                   <pic:nvPicPr>
                     <pic:cNvPr id="24" name="Picture 24" descr="Table&#10;&#10;Description automatically generated"/>
-                    <pic:cNvPicPr/>
-                  </pic:nvPicPr>
-                  <pic:blipFill>
-                    <a:blip r:embed="rId12">
-                      <a:extLst>
-                        <a:ext uri="{28A0092B-C50C-407E-A947-70E740481C1C}">
-                          <a14:useLocalDpi xmlns:a14="http://schemas.microsoft.com/office/drawing/2010/main" val="0"/>
-                        </a:ext>
-                      </a:extLst>
-                    </a:blip>
-                    <a:stretch>
-                      <a:fillRect/>
-                    </a:stretch>
-                  </pic:blipFill>
-                  <pic:spPr>
-                    <a:xfrm>
-                      <a:off x="0" y="0"/>
-                      <a:ext cx="5731510" cy="2745105"/>
-                    </a:xfrm>
-                    <a:prstGeom prst="rect">
-                      <a:avLst/>
-                    </a:prstGeom>
-                  </pic:spPr>
-                </pic:pic>
-              </a:graphicData>
-            </a:graphic>
-          </wp:inline>
-        </w:drawing>
-      </w:r>
-    </w:p>
-    <w:p>
-      <w:r>
-        <w:t>The user may now continue to enter more Students into the Main Window Form as it has reset</w:t>
-      </w:r>
-      <w:r>
-        <w:t>,</w:t>
-      </w:r>
-      <w:r>
-        <w:t xml:space="preserve"> awaiting new input:</w:t>
-      </w:r>
-    </w:p>
-    <w:p>
-      <w:pPr>
-        <w:jc w:val="center"/>
-      </w:pPr>
-      <w:r>
-        <w:rPr>
-          <w:noProof/>
-        </w:rPr>
-        <w:drawing>
-          <wp:inline distT="0" distB="0" distL="0" distR="0" wp14:anchorId="63172170" wp14:editId="2A4346D8">
-            <wp:extent cx="2046620" cy="3381375"/>
-            <wp:effectExtent l="0" t="0" r="0" b="0"/>
-            <wp:docPr id="25" name="Picture 25" descr="Diagram&#10;&#10;Description automatically generated with medium confidence"/>
-            <wp:cNvGraphicFramePr>
-              <a:graphicFrameLocks xmlns:a="http://schemas.openxmlformats.org/drawingml/2006/main" noChangeAspect="1"/>
-            </wp:cNvGraphicFramePr>
-            <a:graphic xmlns:a="http://schemas.openxmlformats.org/drawingml/2006/main">
-              <a:graphicData uri="http://schemas.openxmlformats.org/drawingml/2006/picture">
-                <pic:pic xmlns:pic="http://schemas.openxmlformats.org/drawingml/2006/picture">
-                  <pic:nvPicPr>
-                    <pic:cNvPr id="25" name="Picture 25" descr="Diagram&#10;&#10;Description automatically generated with medium confidence"/>
-                    <pic:cNvPicPr/>
-                  </pic:nvPicPr>
-                  <pic:blipFill>
-                    <a:blip r:embed="rId13">
-                      <a:extLst>
-                        <a:ext uri="{28A0092B-C50C-407E-A947-70E740481C1C}">
-                          <a14:useLocalDpi xmlns:a14="http://schemas.microsoft.com/office/drawing/2010/main" val="0"/>
-                        </a:ext>
-                      </a:extLst>
-                    </a:blip>
-                    <a:stretch>
-                      <a:fillRect/>
-                    </a:stretch>
-                  </pic:blipFill>
-                  <pic:spPr>
-                    <a:xfrm>
-                      <a:off x="0" y="0"/>
-                      <a:ext cx="2072998" cy="3424956"/>
-                    </a:xfrm>
-                    <a:prstGeom prst="rect">
-                      <a:avLst/>
-                    </a:prstGeom>
-                  </pic:spPr>
-                </pic:pic>
-              </a:graphicData>
-            </a:graphic>
-          </wp:inline>
-        </w:drawing>
-      </w:r>
-    </w:p>
-    <w:p>
-      <w:pPr>
-        <w:pStyle w:val="Heading1"/>
-      </w:pPr>
-      <w:r>
-        <w:lastRenderedPageBreak/>
-        <w:t xml:space="preserve">GUI: </w:t>
-      </w:r>
-      <w:r>
-        <w:t>Modify a Student and Their Grades:</w:t>
-      </w:r>
-    </w:p>
-    <w:p>
-      <w:r>
-        <w:t xml:space="preserve">On the "Results" window, select the row containing the </w:t>
-      </w:r>
-      <w:r>
-        <w:t>s</w:t>
-      </w:r>
-      <w:r>
-        <w:t>tudent you wish to modify:</w:t>
-      </w:r>
-    </w:p>
-    <w:p>
-      <w:r>
-        <w:rPr>
-          <w:noProof/>
-        </w:rPr>
-        <w:drawing>
-          <wp:inline distT="0" distB="0" distL="0" distR="0" wp14:anchorId="3B309564" wp14:editId="12316735">
-            <wp:extent cx="5731510" cy="2745105"/>
-            <wp:effectExtent l="0" t="0" r="2540" b="0"/>
-            <wp:docPr id="26" name="Picture 26" descr="Table&#10;&#10;Description automatically generated"/>
-            <wp:cNvGraphicFramePr>
-              <a:graphicFrameLocks xmlns:a="http://schemas.openxmlformats.org/drawingml/2006/main" noChangeAspect="1"/>
-            </wp:cNvGraphicFramePr>
-            <a:graphic xmlns:a="http://schemas.openxmlformats.org/drawingml/2006/main">
-              <a:graphicData uri="http://schemas.openxmlformats.org/drawingml/2006/picture">
-                <pic:pic xmlns:pic="http://schemas.openxmlformats.org/drawingml/2006/picture">
-                  <pic:nvPicPr>
-                    <pic:cNvPr id="26" name="Picture 26" descr="Table&#10;&#10;Description automatically generated"/>
-                    <pic:cNvPicPr/>
-                  </pic:nvPicPr>
-                  <pic:blipFill>
-                    <a:blip r:embed="rId14">
-                      <a:extLst>
-                        <a:ext uri="{28A0092B-C50C-407E-A947-70E740481C1C}">
-                          <a14:useLocalDpi xmlns:a14="http://schemas.microsoft.com/office/drawing/2010/main" val="0"/>
-                        </a:ext>
-                      </a:extLst>
-                    </a:blip>
-                    <a:stretch>
-                      <a:fillRect/>
-                    </a:stretch>
-                  </pic:blipFill>
-                  <pic:spPr>
-                    <a:xfrm>
-                      <a:off x="0" y="0"/>
-                      <a:ext cx="5731510" cy="2745105"/>
-                    </a:xfrm>
-                    <a:prstGeom prst="rect">
-                      <a:avLst/>
-                    </a:prstGeom>
-                  </pic:spPr>
-                </pic:pic>
-              </a:graphicData>
-            </a:graphic>
-          </wp:inline>
-        </w:drawing>
-      </w:r>
-    </w:p>
-    <w:p>
-      <w:r>
-        <w:t xml:space="preserve">Then Select </w:t>
-      </w:r>
-      <w:r>
-        <w:t xml:space="preserve">the </w:t>
-      </w:r>
-      <w:r>
-        <w:t>"Modify Row" button:</w:t>
-      </w:r>
-    </w:p>
-    <w:p>
-      <w:r>
-        <w:rPr>
-          <w:noProof/>
-        </w:rPr>
-        <w:drawing>
-          <wp:inline distT="0" distB="0" distL="0" distR="0" wp14:anchorId="2B5B27C7" wp14:editId="4D96D2AC">
-            <wp:extent cx="5731510" cy="2745105"/>
-            <wp:effectExtent l="0" t="0" r="2540" b="0"/>
-            <wp:docPr id="27" name="Picture 27" descr="Table&#10;&#10;Description automatically generated"/>
-            <wp:cNvGraphicFramePr>
-              <a:graphicFrameLocks xmlns:a="http://schemas.openxmlformats.org/drawingml/2006/main" noChangeAspect="1"/>
-            </wp:cNvGraphicFramePr>
-            <a:graphic xmlns:a="http://schemas.openxmlformats.org/drawingml/2006/main">
-              <a:graphicData uri="http://schemas.openxmlformats.org/drawingml/2006/picture">
-                <pic:pic xmlns:pic="http://schemas.openxmlformats.org/drawingml/2006/picture">
-                  <pic:nvPicPr>
-                    <pic:cNvPr id="27" name="Picture 27" descr="Table&#10;&#10;Description automatically generated"/>
                     <pic:cNvPicPr/>
                   </pic:nvPicPr>
                   <pic:blipFill>
@@ -1068,36 +2128,30 @@
         </w:drawing>
       </w:r>
     </w:p>
-    <w:p/>
-    <w:p/>
-    <w:p/>
-    <w:p/>
-    <w:p/>
-    <w:p/>
-    <w:p/>
-    <w:p/>
-    <w:p>
-      <w:r>
-        <w:lastRenderedPageBreak/>
-        <w:t xml:space="preserve">The "Main" application window will now show the students information, and the </w:t>
-      </w:r>
-      <w:r>
-        <w:t>s</w:t>
-      </w:r>
-      <w:r>
-        <w:t>tudent will no longer be in the "Results" window:</w:t>
-      </w:r>
-    </w:p>
-    <w:p>
+    <w:p>
+      <w:r>
+        <w:t>The user may now continue to enter more Students into the Main Window Form as it has reset</w:t>
+      </w:r>
+      <w:r>
+        <w:t>,</w:t>
+      </w:r>
+      <w:r>
+        <w:t xml:space="preserve"> awaiting new input:</w:t>
+      </w:r>
+    </w:p>
+    <w:p>
+      <w:pPr>
+        <w:jc w:val="center"/>
+      </w:pPr>
       <w:r>
         <w:rPr>
           <w:noProof/>
         </w:rPr>
         <w:drawing>
-          <wp:inline distT="0" distB="0" distL="0" distR="0" wp14:anchorId="2728130A" wp14:editId="3FF17A2E">
-            <wp:extent cx="6248320" cy="2809875"/>
-            <wp:effectExtent l="0" t="0" r="635" b="0"/>
-            <wp:docPr id="28" name="Picture 28" descr="Graphical user interface, table&#10;&#10;Description automatically generated"/>
+          <wp:inline distT="0" distB="0" distL="0" distR="0" wp14:anchorId="63172170" wp14:editId="2A4346D8">
+            <wp:extent cx="2046620" cy="3381375"/>
+            <wp:effectExtent l="0" t="0" r="0" b="0"/>
+            <wp:docPr id="25" name="Picture 25" descr="Diagram&#10;&#10;Description automatically generated with medium confidence"/>
             <wp:cNvGraphicFramePr>
               <a:graphicFrameLocks xmlns:a="http://schemas.openxmlformats.org/drawingml/2006/main" noChangeAspect="1"/>
             </wp:cNvGraphicFramePr>
@@ -1105,7 +2159,7 @@
               <a:graphicData uri="http://schemas.openxmlformats.org/drawingml/2006/picture">
                 <pic:pic xmlns:pic="http://schemas.openxmlformats.org/drawingml/2006/picture">
                   <pic:nvPicPr>
-                    <pic:cNvPr id="28" name="Picture 28" descr="Graphical user interface, table&#10;&#10;Description automatically generated"/>
+                    <pic:cNvPr id="25" name="Picture 25" descr="Diagram&#10;&#10;Description automatically generated with medium confidence"/>
                     <pic:cNvPicPr/>
                   </pic:nvPicPr>
                   <pic:blipFill>
@@ -1123,7 +2177,7 @@
                   <pic:spPr>
                     <a:xfrm>
                       <a:off x="0" y="0"/>
-                      <a:ext cx="6257154" cy="2813848"/>
+                      <a:ext cx="2072998" cy="3424956"/>
                     </a:xfrm>
                     <a:prstGeom prst="rect">
                       <a:avLst/>
@@ -1137,23 +2191,28 @@
       </w:r>
     </w:p>
     <w:p>
-      <w:r>
-        <w:t>Now the user may edit the information, as usual, then select the Calculate button</w:t>
-      </w:r>
-      <w:r>
-        <w:t>;</w:t>
-      </w:r>
-      <w:r>
-        <w:t xml:space="preserve"> as </w:t>
-      </w:r>
-      <w:r>
-        <w:t>expected</w:t>
-      </w:r>
-      <w:r>
-        <w:t xml:space="preserve">, </w:t>
-      </w:r>
-      <w:r>
-        <w:t>the Students details will then be updated and displayed on the student table.</w:t>
+      <w:pPr>
+        <w:pStyle w:val="Heading1"/>
+      </w:pPr>
+      <w:bookmarkStart w:id="2" w:name="_Toc65414410"/>
+      <w:r>
+        <w:lastRenderedPageBreak/>
+        <w:t xml:space="preserve">GUI: </w:t>
+      </w:r>
+      <w:r>
+        <w:t>Modify a Student and Their Grades:</w:t>
+      </w:r>
+      <w:bookmarkEnd w:id="2"/>
+    </w:p>
+    <w:p>
+      <w:r>
+        <w:t xml:space="preserve">On the "Results" window, select the row containing the </w:t>
+      </w:r>
+      <w:r>
+        <w:t>s</w:t>
+      </w:r>
+      <w:r>
+        <w:t>tudent you wish to modify:</w:t>
       </w:r>
     </w:p>
     <w:p>
@@ -1162,10 +2221,10 @@
           <w:noProof/>
         </w:rPr>
         <w:drawing>
-          <wp:inline distT="0" distB="0" distL="0" distR="0" wp14:anchorId="19A17E10" wp14:editId="3220A0C9">
+          <wp:inline distT="0" distB="0" distL="0" distR="0" wp14:anchorId="3B309564" wp14:editId="12316735">
             <wp:extent cx="5731510" cy="2745105"/>
             <wp:effectExtent l="0" t="0" r="2540" b="0"/>
-            <wp:docPr id="29" name="Picture 29" descr="Table&#10;&#10;Description automatically generated"/>
+            <wp:docPr id="26" name="Picture 26" descr="Table&#10;&#10;Description automatically generated"/>
             <wp:cNvGraphicFramePr>
               <a:graphicFrameLocks xmlns:a="http://schemas.openxmlformats.org/drawingml/2006/main" noChangeAspect="1"/>
             </wp:cNvGraphicFramePr>
@@ -1173,7 +2232,7 @@
               <a:graphicData uri="http://schemas.openxmlformats.org/drawingml/2006/picture">
                 <pic:pic xmlns:pic="http://schemas.openxmlformats.org/drawingml/2006/picture">
                   <pic:nvPicPr>
-                    <pic:cNvPr id="29" name="Picture 29" descr="Table&#10;&#10;Description automatically generated"/>
+                    <pic:cNvPr id="26" name="Picture 26" descr="Table&#10;&#10;Description automatically generated"/>
                     <pic:cNvPicPr/>
                   </pic:nvPicPr>
                   <pic:blipFill>
@@ -1204,6 +2263,65 @@
         </w:drawing>
       </w:r>
     </w:p>
+    <w:p>
+      <w:r>
+        <w:t xml:space="preserve">Then Select </w:t>
+      </w:r>
+      <w:r>
+        <w:t xml:space="preserve">the </w:t>
+      </w:r>
+      <w:r>
+        <w:t>"Modify Row" button:</w:t>
+      </w:r>
+    </w:p>
+    <w:p>
+      <w:r>
+        <w:rPr>
+          <w:noProof/>
+        </w:rPr>
+        <w:drawing>
+          <wp:inline distT="0" distB="0" distL="0" distR="0" wp14:anchorId="2B5B27C7" wp14:editId="4D96D2AC">
+            <wp:extent cx="5731510" cy="2745105"/>
+            <wp:effectExtent l="0" t="0" r="2540" b="0"/>
+            <wp:docPr id="27" name="Picture 27" descr="Table&#10;&#10;Description automatically generated"/>
+            <wp:cNvGraphicFramePr>
+              <a:graphicFrameLocks xmlns:a="http://schemas.openxmlformats.org/drawingml/2006/main" noChangeAspect="1"/>
+            </wp:cNvGraphicFramePr>
+            <a:graphic xmlns:a="http://schemas.openxmlformats.org/drawingml/2006/main">
+              <a:graphicData uri="http://schemas.openxmlformats.org/drawingml/2006/picture">
+                <pic:pic xmlns:pic="http://schemas.openxmlformats.org/drawingml/2006/picture">
+                  <pic:nvPicPr>
+                    <pic:cNvPr id="27" name="Picture 27" descr="Table&#10;&#10;Description automatically generated"/>
+                    <pic:cNvPicPr/>
+                  </pic:nvPicPr>
+                  <pic:blipFill>
+                    <a:blip r:embed="rId18">
+                      <a:extLst>
+                        <a:ext uri="{28A0092B-C50C-407E-A947-70E740481C1C}">
+                          <a14:useLocalDpi xmlns:a14="http://schemas.microsoft.com/office/drawing/2010/main" val="0"/>
+                        </a:ext>
+                      </a:extLst>
+                    </a:blip>
+                    <a:stretch>
+                      <a:fillRect/>
+                    </a:stretch>
+                  </pic:blipFill>
+                  <pic:spPr>
+                    <a:xfrm>
+                      <a:off x="0" y="0"/>
+                      <a:ext cx="5731510" cy="2745105"/>
+                    </a:xfrm>
+                    <a:prstGeom prst="rect">
+                      <a:avLst/>
+                    </a:prstGeom>
+                  </pic:spPr>
+                </pic:pic>
+              </a:graphicData>
+            </a:graphic>
+          </wp:inline>
+        </w:drawing>
+      </w:r>
+    </w:p>
     <w:p/>
     <w:p/>
     <w:p/>
@@ -1211,10 +2329,147 @@
     <w:p/>
     <w:p/>
     <w:p/>
+    <w:p/>
+    <w:p>
+      <w:r>
+        <w:lastRenderedPageBreak/>
+        <w:t xml:space="preserve">The "Main" application window will now show the students information, and the </w:t>
+      </w:r>
+      <w:r>
+        <w:t>s</w:t>
+      </w:r>
+      <w:r>
+        <w:t>tudent will no longer be in the "Results" window:</w:t>
+      </w:r>
+    </w:p>
+    <w:p>
+      <w:r>
+        <w:rPr>
+          <w:noProof/>
+        </w:rPr>
+        <w:drawing>
+          <wp:inline distT="0" distB="0" distL="0" distR="0" wp14:anchorId="2728130A" wp14:editId="3FF17A2E">
+            <wp:extent cx="6248320" cy="2809875"/>
+            <wp:effectExtent l="0" t="0" r="635" b="0"/>
+            <wp:docPr id="28" name="Picture 28" descr="Graphical user interface, table&#10;&#10;Description automatically generated"/>
+            <wp:cNvGraphicFramePr>
+              <a:graphicFrameLocks xmlns:a="http://schemas.openxmlformats.org/drawingml/2006/main" noChangeAspect="1"/>
+            </wp:cNvGraphicFramePr>
+            <a:graphic xmlns:a="http://schemas.openxmlformats.org/drawingml/2006/main">
+              <a:graphicData uri="http://schemas.openxmlformats.org/drawingml/2006/picture">
+                <pic:pic xmlns:pic="http://schemas.openxmlformats.org/drawingml/2006/picture">
+                  <pic:nvPicPr>
+                    <pic:cNvPr id="28" name="Picture 28" descr="Graphical user interface, table&#10;&#10;Description automatically generated"/>
+                    <pic:cNvPicPr/>
+                  </pic:nvPicPr>
+                  <pic:blipFill>
+                    <a:blip r:embed="rId19">
+                      <a:extLst>
+                        <a:ext uri="{28A0092B-C50C-407E-A947-70E740481C1C}">
+                          <a14:useLocalDpi xmlns:a14="http://schemas.microsoft.com/office/drawing/2010/main" val="0"/>
+                        </a:ext>
+                      </a:extLst>
+                    </a:blip>
+                    <a:stretch>
+                      <a:fillRect/>
+                    </a:stretch>
+                  </pic:blipFill>
+                  <pic:spPr>
+                    <a:xfrm>
+                      <a:off x="0" y="0"/>
+                      <a:ext cx="6257154" cy="2813848"/>
+                    </a:xfrm>
+                    <a:prstGeom prst="rect">
+                      <a:avLst/>
+                    </a:prstGeom>
+                  </pic:spPr>
+                </pic:pic>
+              </a:graphicData>
+            </a:graphic>
+          </wp:inline>
+        </w:drawing>
+      </w:r>
+    </w:p>
+    <w:p>
+      <w:r>
+        <w:t>Now the user may edit the information, as usual, then select the Calculate button</w:t>
+      </w:r>
+      <w:r>
+        <w:t>;</w:t>
+      </w:r>
+      <w:r>
+        <w:t xml:space="preserve"> as </w:t>
+      </w:r>
+      <w:r>
+        <w:t>expected</w:t>
+      </w:r>
+      <w:r>
+        <w:t xml:space="preserve">, </w:t>
+      </w:r>
+      <w:r>
+        <w:t>the Students details will then be updated and displayed on the student table.</w:t>
+      </w:r>
+    </w:p>
+    <w:p>
+      <w:r>
+        <w:rPr>
+          <w:noProof/>
+        </w:rPr>
+        <w:drawing>
+          <wp:inline distT="0" distB="0" distL="0" distR="0" wp14:anchorId="19A17E10" wp14:editId="3220A0C9">
+            <wp:extent cx="5731510" cy="2745105"/>
+            <wp:effectExtent l="0" t="0" r="2540" b="0"/>
+            <wp:docPr id="29" name="Picture 29" descr="Table&#10;&#10;Description automatically generated"/>
+            <wp:cNvGraphicFramePr>
+              <a:graphicFrameLocks xmlns:a="http://schemas.openxmlformats.org/drawingml/2006/main" noChangeAspect="1"/>
+            </wp:cNvGraphicFramePr>
+            <a:graphic xmlns:a="http://schemas.openxmlformats.org/drawingml/2006/main">
+              <a:graphicData uri="http://schemas.openxmlformats.org/drawingml/2006/picture">
+                <pic:pic xmlns:pic="http://schemas.openxmlformats.org/drawingml/2006/picture">
+                  <pic:nvPicPr>
+                    <pic:cNvPr id="29" name="Picture 29" descr="Table&#10;&#10;Description automatically generated"/>
+                    <pic:cNvPicPr/>
+                  </pic:nvPicPr>
+                  <pic:blipFill>
+                    <a:blip r:embed="rId20">
+                      <a:extLst>
+                        <a:ext uri="{28A0092B-C50C-407E-A947-70E740481C1C}">
+                          <a14:useLocalDpi xmlns:a14="http://schemas.microsoft.com/office/drawing/2010/main" val="0"/>
+                        </a:ext>
+                      </a:extLst>
+                    </a:blip>
+                    <a:stretch>
+                      <a:fillRect/>
+                    </a:stretch>
+                  </pic:blipFill>
+                  <pic:spPr>
+                    <a:xfrm>
+                      <a:off x="0" y="0"/>
+                      <a:ext cx="5731510" cy="2745105"/>
+                    </a:xfrm>
+                    <a:prstGeom prst="rect">
+                      <a:avLst/>
+                    </a:prstGeom>
+                  </pic:spPr>
+                </pic:pic>
+              </a:graphicData>
+            </a:graphic>
+          </wp:inline>
+        </w:drawing>
+      </w:r>
+    </w:p>
+    <w:p/>
+    <w:p/>
+    <w:p/>
+    <w:p/>
+    <w:p/>
+    <w:p/>
+    <w:p/>
     <w:p>
       <w:pPr>
         <w:pStyle w:val="Heading1"/>
       </w:pPr>
+      <w:bookmarkStart w:id="3" w:name="_Toc65414411"/>
       <w:r>
         <w:lastRenderedPageBreak/>
         <w:t xml:space="preserve">GUI: </w:t>
@@ -1222,6 +2477,7 @@
       <w:r>
         <w:t>Delete a Student and Their Grades:</w:t>
       </w:r>
+      <w:bookmarkEnd w:id="3"/>
     </w:p>
     <w:p>
       <w:r>
@@ -1255,7 +2511,7 @@
                     <pic:cNvPicPr/>
                   </pic:nvPicPr>
                   <pic:blipFill>
-                    <a:blip r:embed="rId18">
+                    <a:blip r:embed="rId21">
                       <a:extLst>
                         <a:ext uri="{28A0092B-C50C-407E-A947-70E740481C1C}">
                           <a14:useLocalDpi xmlns:a14="http://schemas.microsoft.com/office/drawing/2010/main" val="0"/>
@@ -1308,7 +2564,7 @@
                     <pic:cNvPicPr/>
                   </pic:nvPicPr>
                   <pic:blipFill>
-                    <a:blip r:embed="rId19">
+                    <a:blip r:embed="rId22">
                       <a:extLst>
                         <a:ext uri="{28A0092B-C50C-407E-A947-70E740481C1C}">
                           <a14:useLocalDpi xmlns:a14="http://schemas.microsoft.com/office/drawing/2010/main" val="0"/>
@@ -1359,7 +2615,7 @@
                     <pic:cNvPicPr/>
                   </pic:nvPicPr>
                   <pic:blipFill>
-                    <a:blip r:embed="rId20">
+                    <a:blip r:embed="rId23">
                       <a:extLst>
                         <a:ext uri="{28A0092B-C50C-407E-A947-70E740481C1C}">
                           <a14:useLocalDpi xmlns:a14="http://schemas.microsoft.com/office/drawing/2010/main" val="0"/>
@@ -1390,6 +2646,7 @@
       <w:pPr>
         <w:pStyle w:val="Heading1"/>
       </w:pPr>
+      <w:bookmarkStart w:id="4" w:name="_Toc65414412"/>
       <w:r>
         <w:lastRenderedPageBreak/>
         <w:t xml:space="preserve">GUI: </w:t>
@@ -1397,6 +2654,7 @@
       <w:r>
         <w:t>Delete all Student and Their Grades:</w:t>
       </w:r>
+      <w:bookmarkEnd w:id="4"/>
     </w:p>
     <w:p>
       <w:r>
@@ -1424,7 +2682,7 @@
                     <pic:cNvPicPr/>
                   </pic:nvPicPr>
                   <pic:blipFill>
-                    <a:blip r:embed="rId21">
+                    <a:blip r:embed="rId24">
                       <a:extLst>
                         <a:ext uri="{28A0092B-C50C-407E-A947-70E740481C1C}">
                           <a14:useLocalDpi xmlns:a14="http://schemas.microsoft.com/office/drawing/2010/main" val="0"/>
@@ -1477,7 +2735,7 @@
                     <pic:cNvPicPr/>
                   </pic:nvPicPr>
                   <pic:blipFill>
-                    <a:blip r:embed="rId22">
+                    <a:blip r:embed="rId25">
                       <a:extLst>
                         <a:ext uri="{28A0092B-C50C-407E-A947-70E740481C1C}">
                           <a14:useLocalDpi xmlns:a14="http://schemas.microsoft.com/office/drawing/2010/main" val="0"/>
@@ -1515,6 +2773,7 @@
       <w:pPr>
         <w:pStyle w:val="Heading1"/>
       </w:pPr>
+      <w:bookmarkStart w:id="5" w:name="_Toc65414413"/>
       <w:r>
         <w:lastRenderedPageBreak/>
         <w:t xml:space="preserve">GUI: </w:t>
@@ -1525,6 +2784,7 @@
       <w:r>
         <w:t>:</w:t>
       </w:r>
+      <w:bookmarkEnd w:id="5"/>
     </w:p>
     <w:p>
       <w:r>
@@ -1549,172 +2809,6 @@
                 <pic:pic xmlns:pic="http://schemas.openxmlformats.org/drawingml/2006/picture">
                   <pic:nvPicPr>
                     <pic:cNvPr id="35" name="Picture 35" descr="Graphical user interface, text, application&#10;&#10;Description automatically generated"/>
-                    <pic:cNvPicPr/>
-                  </pic:nvPicPr>
-                  <pic:blipFill>
-                    <a:blip r:embed="rId23">
-                      <a:extLst>
-                        <a:ext uri="{28A0092B-C50C-407E-A947-70E740481C1C}">
-                          <a14:useLocalDpi xmlns:a14="http://schemas.microsoft.com/office/drawing/2010/main" val="0"/>
-                        </a:ext>
-                      </a:extLst>
-                    </a:blip>
-                    <a:stretch>
-                      <a:fillRect/>
-                    </a:stretch>
-                  </pic:blipFill>
-                  <pic:spPr>
-                    <a:xfrm>
-                      <a:off x="0" y="0"/>
-                      <a:ext cx="5731510" cy="2745105"/>
-                    </a:xfrm>
-                    <a:prstGeom prst="rect">
-                      <a:avLst/>
-                    </a:prstGeom>
-                  </pic:spPr>
-                </pic:pic>
-              </a:graphicData>
-            </a:graphic>
-          </wp:inline>
-        </w:drawing>
-      </w:r>
-    </w:p>
-    <w:p>
-      <w:r>
-        <w:t>A dialogue window will then open:</w:t>
-      </w:r>
-    </w:p>
-    <w:p>
-      <w:r>
-        <w:rPr>
-          <w:noProof/>
-        </w:rPr>
-        <w:drawing>
-          <wp:inline distT="0" distB="0" distL="0" distR="0" wp14:anchorId="55E68949" wp14:editId="1ADF1029">
-            <wp:extent cx="4782217" cy="3410426"/>
-            <wp:effectExtent l="0" t="0" r="0" b="0"/>
-            <wp:docPr id="36" name="Picture 36" descr="Graphical user interface, text, application, email&#10;&#10;Description automatically generated"/>
-            <wp:cNvGraphicFramePr>
-              <a:graphicFrameLocks xmlns:a="http://schemas.openxmlformats.org/drawingml/2006/main" noChangeAspect="1"/>
-            </wp:cNvGraphicFramePr>
-            <a:graphic xmlns:a="http://schemas.openxmlformats.org/drawingml/2006/main">
-              <a:graphicData uri="http://schemas.openxmlformats.org/drawingml/2006/picture">
-                <pic:pic xmlns:pic="http://schemas.openxmlformats.org/drawingml/2006/picture">
-                  <pic:nvPicPr>
-                    <pic:cNvPr id="36" name="Picture 36" descr="Graphical user interface, text, application, email&#10;&#10;Description automatically generated"/>
-                    <pic:cNvPicPr/>
-                  </pic:nvPicPr>
-                  <pic:blipFill>
-                    <a:blip r:embed="rId24">
-                      <a:extLst>
-                        <a:ext uri="{28A0092B-C50C-407E-A947-70E740481C1C}">
-                          <a14:useLocalDpi xmlns:a14="http://schemas.microsoft.com/office/drawing/2010/main" val="0"/>
-                        </a:ext>
-                      </a:extLst>
-                    </a:blip>
-                    <a:stretch>
-                      <a:fillRect/>
-                    </a:stretch>
-                  </pic:blipFill>
-                  <pic:spPr>
-                    <a:xfrm>
-                      <a:off x="0" y="0"/>
-                      <a:ext cx="4782217" cy="3410426"/>
-                    </a:xfrm>
-                    <a:prstGeom prst="rect">
-                      <a:avLst/>
-                    </a:prstGeom>
-                  </pic:spPr>
-                </pic:pic>
-              </a:graphicData>
-            </a:graphic>
-          </wp:inline>
-        </w:drawing>
-      </w:r>
-    </w:p>
-    <w:p/>
-    <w:p/>
-    <w:p/>
-    <w:p/>
-    <w:p/>
-    <w:p/>
-    <w:p>
-      <w:r>
-        <w:lastRenderedPageBreak/>
-        <w:t>Navigate to the file you wish to import and select "Open":</w:t>
-      </w:r>
-    </w:p>
-    <w:p>
-      <w:r>
-        <w:rPr>
-          <w:noProof/>
-        </w:rPr>
-        <w:drawing>
-          <wp:inline distT="0" distB="0" distL="0" distR="0" wp14:anchorId="0F59AD38" wp14:editId="54343B3E">
-            <wp:extent cx="4782217" cy="3410426"/>
-            <wp:effectExtent l="0" t="0" r="0" b="0"/>
-            <wp:docPr id="37" name="Picture 37" descr="Graphical user interface, text, application, email&#10;&#10;Description automatically generated"/>
-            <wp:cNvGraphicFramePr>
-              <a:graphicFrameLocks xmlns:a="http://schemas.openxmlformats.org/drawingml/2006/main" noChangeAspect="1"/>
-            </wp:cNvGraphicFramePr>
-            <a:graphic xmlns:a="http://schemas.openxmlformats.org/drawingml/2006/main">
-              <a:graphicData uri="http://schemas.openxmlformats.org/drawingml/2006/picture">
-                <pic:pic xmlns:pic="http://schemas.openxmlformats.org/drawingml/2006/picture">
-                  <pic:nvPicPr>
-                    <pic:cNvPr id="37" name="Picture 37" descr="Graphical user interface, text, application, email&#10;&#10;Description automatically generated"/>
-                    <pic:cNvPicPr/>
-                  </pic:nvPicPr>
-                  <pic:blipFill>
-                    <a:blip r:embed="rId25">
-                      <a:extLst>
-                        <a:ext uri="{28A0092B-C50C-407E-A947-70E740481C1C}">
-                          <a14:useLocalDpi xmlns:a14="http://schemas.microsoft.com/office/drawing/2010/main" val="0"/>
-                        </a:ext>
-                      </a:extLst>
-                    </a:blip>
-                    <a:stretch>
-                      <a:fillRect/>
-                    </a:stretch>
-                  </pic:blipFill>
-                  <pic:spPr>
-                    <a:xfrm>
-                      <a:off x="0" y="0"/>
-                      <a:ext cx="4782217" cy="3410426"/>
-                    </a:xfrm>
-                    <a:prstGeom prst="rect">
-                      <a:avLst/>
-                    </a:prstGeom>
-                  </pic:spPr>
-                </pic:pic>
-              </a:graphicData>
-            </a:graphic>
-          </wp:inline>
-        </w:drawing>
-      </w:r>
-    </w:p>
-    <w:p>
-      <w:r>
-        <w:t>The CSV will then be imported, and data will be displayed on Student Table:</w:t>
-      </w:r>
-    </w:p>
-    <w:p>
-      <w:r>
-        <w:rPr>
-          <w:noProof/>
-        </w:rPr>
-        <w:drawing>
-          <wp:inline distT="0" distB="0" distL="0" distR="0" wp14:anchorId="59AC05B0" wp14:editId="31FF93E9">
-            <wp:extent cx="5731510" cy="2745105"/>
-            <wp:effectExtent l="0" t="0" r="2540" b="0"/>
-            <wp:docPr id="38" name="Picture 38" descr="Table&#10;&#10;Description automatically generated"/>
-            <wp:cNvGraphicFramePr>
-              <a:graphicFrameLocks xmlns:a="http://schemas.openxmlformats.org/drawingml/2006/main" noChangeAspect="1"/>
-            </wp:cNvGraphicFramePr>
-            <a:graphic xmlns:a="http://schemas.openxmlformats.org/drawingml/2006/main">
-              <a:graphicData uri="http://schemas.openxmlformats.org/drawingml/2006/picture">
-                <pic:pic xmlns:pic="http://schemas.openxmlformats.org/drawingml/2006/picture">
-                  <pic:nvPicPr>
-                    <pic:cNvPr id="38" name="Picture 38" descr="Table&#10;&#10;Description automatically generated"/>
                     <pic:cNvPicPr/>
                   </pic:nvPicPr>
                   <pic:blipFill>
@@ -1745,29 +2839,9 @@
         </w:drawing>
       </w:r>
     </w:p>
-    <w:p/>
-    <w:p/>
-    <w:p/>
-    <w:p/>
-    <w:p/>
-    <w:p>
-      <w:pPr>
-        <w:pStyle w:val="Heading1"/>
-      </w:pPr>
-      <w:r>
-        <w:lastRenderedPageBreak/>
-        <w:t xml:space="preserve">GUI: </w:t>
-      </w:r>
-      <w:r>
-        <w:t>Export</w:t>
-      </w:r>
-      <w:r>
-        <w:t xml:space="preserve"> CSV:</w:t>
-      </w:r>
-    </w:p>
-    <w:p>
-      <w:r>
-        <w:t>To export the Student Data: select the "Export CSV" button:</w:t>
+    <w:p>
+      <w:r>
+        <w:t>A dialogue window will then open:</w:t>
       </w:r>
     </w:p>
     <w:p>
@@ -1776,10 +2850,10 @@
           <w:noProof/>
         </w:rPr>
         <w:drawing>
-          <wp:inline distT="0" distB="0" distL="0" distR="0" wp14:anchorId="456E6B06" wp14:editId="2F776A4F">
-            <wp:extent cx="5731510" cy="2745105"/>
-            <wp:effectExtent l="0" t="0" r="2540" b="0"/>
-            <wp:docPr id="39" name="Picture 39" descr="Table&#10;&#10;Description automatically generated"/>
+          <wp:inline distT="0" distB="0" distL="0" distR="0" wp14:anchorId="55E68949" wp14:editId="1ADF1029">
+            <wp:extent cx="4782217" cy="3410426"/>
+            <wp:effectExtent l="0" t="0" r="0" b="0"/>
+            <wp:docPr id="36" name="Picture 36" descr="Graphical user interface, text, application, email&#10;&#10;Description automatically generated"/>
             <wp:cNvGraphicFramePr>
               <a:graphicFrameLocks xmlns:a="http://schemas.openxmlformats.org/drawingml/2006/main" noChangeAspect="1"/>
             </wp:cNvGraphicFramePr>
@@ -1787,64 +2861,11 @@
               <a:graphicData uri="http://schemas.openxmlformats.org/drawingml/2006/picture">
                 <pic:pic xmlns:pic="http://schemas.openxmlformats.org/drawingml/2006/picture">
                   <pic:nvPicPr>
-                    <pic:cNvPr id="39" name="Picture 39" descr="Table&#10;&#10;Description automatically generated"/>
+                    <pic:cNvPr id="36" name="Picture 36" descr="Graphical user interface, text, application, email&#10;&#10;Description automatically generated"/>
                     <pic:cNvPicPr/>
                   </pic:nvPicPr>
                   <pic:blipFill>
                     <a:blip r:embed="rId27">
-                      <a:extLst>
-                        <a:ext uri="{28A0092B-C50C-407E-A947-70E740481C1C}">
-                          <a14:useLocalDpi xmlns:a14="http://schemas.microsoft.com/office/drawing/2010/main" val="0"/>
-                        </a:ext>
-                      </a:extLst>
-                    </a:blip>
-                    <a:stretch>
-                      <a:fillRect/>
-                    </a:stretch>
-                  </pic:blipFill>
-                  <pic:spPr>
-                    <a:xfrm>
-                      <a:off x="0" y="0"/>
-                      <a:ext cx="5731510" cy="2745105"/>
-                    </a:xfrm>
-                    <a:prstGeom prst="rect">
-                      <a:avLst/>
-                    </a:prstGeom>
-                  </pic:spPr>
-                </pic:pic>
-              </a:graphicData>
-            </a:graphic>
-          </wp:inline>
-        </w:drawing>
-      </w:r>
-    </w:p>
-    <w:p>
-      <w:r>
-        <w:t>A dialogue window will then open:</w:t>
-      </w:r>
-    </w:p>
-    <w:p>
-      <w:r>
-        <w:rPr>
-          <w:noProof/>
-        </w:rPr>
-        <w:drawing>
-          <wp:inline distT="0" distB="0" distL="0" distR="0" wp14:anchorId="36697A63" wp14:editId="5060873E">
-            <wp:extent cx="4782217" cy="3410426"/>
-            <wp:effectExtent l="0" t="0" r="0" b="0"/>
-            <wp:docPr id="40" name="Picture 40" descr="Graphical user interface, text, application, email&#10;&#10;Description automatically generated"/>
-            <wp:cNvGraphicFramePr>
-              <a:graphicFrameLocks xmlns:a="http://schemas.openxmlformats.org/drawingml/2006/main" noChangeAspect="1"/>
-            </wp:cNvGraphicFramePr>
-            <a:graphic xmlns:a="http://schemas.openxmlformats.org/drawingml/2006/main">
-              <a:graphicData uri="http://schemas.openxmlformats.org/drawingml/2006/picture">
-                <pic:pic xmlns:pic="http://schemas.openxmlformats.org/drawingml/2006/picture">
-                  <pic:nvPicPr>
-                    <pic:cNvPr id="40" name="Picture 40" descr="Graphical user interface, text, application, email&#10;&#10;Description automatically generated"/>
-                    <pic:cNvPicPr/>
-                  </pic:nvPicPr>
-                  <pic:blipFill>
-                    <a:blip r:embed="rId24">
                       <a:extLst>
                         <a:ext uri="{28A0092B-C50C-407E-A947-70E740481C1C}">
                           <a14:useLocalDpi xmlns:a14="http://schemas.microsoft.com/office/drawing/2010/main" val="0"/>
@@ -1880,7 +2901,7 @@
     <w:p>
       <w:r>
         <w:lastRenderedPageBreak/>
-        <w:t>Navigate to the location you wish to save the CSV file, and enter a filename, then click "Open":</w:t>
+        <w:t>Navigate to the file you wish to import and select "Open":</w:t>
       </w:r>
     </w:p>
     <w:p>
@@ -1889,10 +2910,10 @@
           <w:noProof/>
         </w:rPr>
         <w:drawing>
-          <wp:inline distT="0" distB="0" distL="0" distR="0" wp14:anchorId="31D87B43" wp14:editId="0F2749E0">
+          <wp:inline distT="0" distB="0" distL="0" distR="0" wp14:anchorId="0F59AD38" wp14:editId="54343B3E">
             <wp:extent cx="4782217" cy="3410426"/>
             <wp:effectExtent l="0" t="0" r="0" b="0"/>
-            <wp:docPr id="41" name="Picture 41" descr="Graphical user interface, text, application, email&#10;&#10;Description automatically generated"/>
+            <wp:docPr id="37" name="Picture 37" descr="Graphical user interface, text, application, email&#10;&#10;Description automatically generated"/>
             <wp:cNvGraphicFramePr>
               <a:graphicFrameLocks xmlns:a="http://schemas.openxmlformats.org/drawingml/2006/main" noChangeAspect="1"/>
             </wp:cNvGraphicFramePr>
@@ -1900,7 +2921,7 @@
               <a:graphicData uri="http://schemas.openxmlformats.org/drawingml/2006/picture">
                 <pic:pic xmlns:pic="http://schemas.openxmlformats.org/drawingml/2006/picture">
                   <pic:nvPicPr>
-                    <pic:cNvPr id="41" name="Picture 41" descr="Graphical user interface, text, application, email&#10;&#10;Description automatically generated"/>
+                    <pic:cNvPr id="37" name="Picture 37" descr="Graphical user interface, text, application, email&#10;&#10;Description automatically generated"/>
                     <pic:cNvPicPr/>
                   </pic:nvPicPr>
                   <pic:blipFill>
@@ -1931,6 +2952,247 @@
         </w:drawing>
       </w:r>
     </w:p>
+    <w:p>
+      <w:r>
+        <w:t>The CSV will then be imported, and data will be displayed on Student Table:</w:t>
+      </w:r>
+    </w:p>
+    <w:p>
+      <w:r>
+        <w:rPr>
+          <w:noProof/>
+        </w:rPr>
+        <w:drawing>
+          <wp:inline distT="0" distB="0" distL="0" distR="0" wp14:anchorId="59AC05B0" wp14:editId="31FF93E9">
+            <wp:extent cx="5731510" cy="2745105"/>
+            <wp:effectExtent l="0" t="0" r="2540" b="0"/>
+            <wp:docPr id="38" name="Picture 38" descr="Table&#10;&#10;Description automatically generated"/>
+            <wp:cNvGraphicFramePr>
+              <a:graphicFrameLocks xmlns:a="http://schemas.openxmlformats.org/drawingml/2006/main" noChangeAspect="1"/>
+            </wp:cNvGraphicFramePr>
+            <a:graphic xmlns:a="http://schemas.openxmlformats.org/drawingml/2006/main">
+              <a:graphicData uri="http://schemas.openxmlformats.org/drawingml/2006/picture">
+                <pic:pic xmlns:pic="http://schemas.openxmlformats.org/drawingml/2006/picture">
+                  <pic:nvPicPr>
+                    <pic:cNvPr id="38" name="Picture 38" descr="Table&#10;&#10;Description automatically generated"/>
+                    <pic:cNvPicPr/>
+                  </pic:nvPicPr>
+                  <pic:blipFill>
+                    <a:blip r:embed="rId29">
+                      <a:extLst>
+                        <a:ext uri="{28A0092B-C50C-407E-A947-70E740481C1C}">
+                          <a14:useLocalDpi xmlns:a14="http://schemas.microsoft.com/office/drawing/2010/main" val="0"/>
+                        </a:ext>
+                      </a:extLst>
+                    </a:blip>
+                    <a:stretch>
+                      <a:fillRect/>
+                    </a:stretch>
+                  </pic:blipFill>
+                  <pic:spPr>
+                    <a:xfrm>
+                      <a:off x="0" y="0"/>
+                      <a:ext cx="5731510" cy="2745105"/>
+                    </a:xfrm>
+                    <a:prstGeom prst="rect">
+                      <a:avLst/>
+                    </a:prstGeom>
+                  </pic:spPr>
+                </pic:pic>
+              </a:graphicData>
+            </a:graphic>
+          </wp:inline>
+        </w:drawing>
+      </w:r>
+    </w:p>
+    <w:p/>
+    <w:p/>
+    <w:p/>
+    <w:p/>
+    <w:p/>
+    <w:p>
+      <w:pPr>
+        <w:pStyle w:val="Heading1"/>
+      </w:pPr>
+      <w:bookmarkStart w:id="6" w:name="_Toc65414414"/>
+      <w:r>
+        <w:lastRenderedPageBreak/>
+        <w:t xml:space="preserve">GUI: </w:t>
+      </w:r>
+      <w:r>
+        <w:t>Export</w:t>
+      </w:r>
+      <w:r>
+        <w:t xml:space="preserve"> CSV:</w:t>
+      </w:r>
+      <w:bookmarkEnd w:id="6"/>
+    </w:p>
+    <w:p>
+      <w:r>
+        <w:t>To export the Student Data: select the "Export CSV" button:</w:t>
+      </w:r>
+    </w:p>
+    <w:p>
+      <w:r>
+        <w:rPr>
+          <w:noProof/>
+        </w:rPr>
+        <w:drawing>
+          <wp:inline distT="0" distB="0" distL="0" distR="0" wp14:anchorId="456E6B06" wp14:editId="2F776A4F">
+            <wp:extent cx="5731510" cy="2745105"/>
+            <wp:effectExtent l="0" t="0" r="2540" b="0"/>
+            <wp:docPr id="39" name="Picture 39" descr="Table&#10;&#10;Description automatically generated"/>
+            <wp:cNvGraphicFramePr>
+              <a:graphicFrameLocks xmlns:a="http://schemas.openxmlformats.org/drawingml/2006/main" noChangeAspect="1"/>
+            </wp:cNvGraphicFramePr>
+            <a:graphic xmlns:a="http://schemas.openxmlformats.org/drawingml/2006/main">
+              <a:graphicData uri="http://schemas.openxmlformats.org/drawingml/2006/picture">
+                <pic:pic xmlns:pic="http://schemas.openxmlformats.org/drawingml/2006/picture">
+                  <pic:nvPicPr>
+                    <pic:cNvPr id="39" name="Picture 39" descr="Table&#10;&#10;Description automatically generated"/>
+                    <pic:cNvPicPr/>
+                  </pic:nvPicPr>
+                  <pic:blipFill>
+                    <a:blip r:embed="rId30">
+                      <a:extLst>
+                        <a:ext uri="{28A0092B-C50C-407E-A947-70E740481C1C}">
+                          <a14:useLocalDpi xmlns:a14="http://schemas.microsoft.com/office/drawing/2010/main" val="0"/>
+                        </a:ext>
+                      </a:extLst>
+                    </a:blip>
+                    <a:stretch>
+                      <a:fillRect/>
+                    </a:stretch>
+                  </pic:blipFill>
+                  <pic:spPr>
+                    <a:xfrm>
+                      <a:off x="0" y="0"/>
+                      <a:ext cx="5731510" cy="2745105"/>
+                    </a:xfrm>
+                    <a:prstGeom prst="rect">
+                      <a:avLst/>
+                    </a:prstGeom>
+                  </pic:spPr>
+                </pic:pic>
+              </a:graphicData>
+            </a:graphic>
+          </wp:inline>
+        </w:drawing>
+      </w:r>
+    </w:p>
+    <w:p>
+      <w:r>
+        <w:t>A dialogue window will then open:</w:t>
+      </w:r>
+    </w:p>
+    <w:p>
+      <w:r>
+        <w:rPr>
+          <w:noProof/>
+        </w:rPr>
+        <w:drawing>
+          <wp:inline distT="0" distB="0" distL="0" distR="0" wp14:anchorId="36697A63" wp14:editId="5060873E">
+            <wp:extent cx="4782217" cy="3410426"/>
+            <wp:effectExtent l="0" t="0" r="0" b="0"/>
+            <wp:docPr id="40" name="Picture 40" descr="Graphical user interface, text, application, email&#10;&#10;Description automatically generated"/>
+            <wp:cNvGraphicFramePr>
+              <a:graphicFrameLocks xmlns:a="http://schemas.openxmlformats.org/drawingml/2006/main" noChangeAspect="1"/>
+            </wp:cNvGraphicFramePr>
+            <a:graphic xmlns:a="http://schemas.openxmlformats.org/drawingml/2006/main">
+              <a:graphicData uri="http://schemas.openxmlformats.org/drawingml/2006/picture">
+                <pic:pic xmlns:pic="http://schemas.openxmlformats.org/drawingml/2006/picture">
+                  <pic:nvPicPr>
+                    <pic:cNvPr id="40" name="Picture 40" descr="Graphical user interface, text, application, email&#10;&#10;Description automatically generated"/>
+                    <pic:cNvPicPr/>
+                  </pic:nvPicPr>
+                  <pic:blipFill>
+                    <a:blip r:embed="rId27">
+                      <a:extLst>
+                        <a:ext uri="{28A0092B-C50C-407E-A947-70E740481C1C}">
+                          <a14:useLocalDpi xmlns:a14="http://schemas.microsoft.com/office/drawing/2010/main" val="0"/>
+                        </a:ext>
+                      </a:extLst>
+                    </a:blip>
+                    <a:stretch>
+                      <a:fillRect/>
+                    </a:stretch>
+                  </pic:blipFill>
+                  <pic:spPr>
+                    <a:xfrm>
+                      <a:off x="0" y="0"/>
+                      <a:ext cx="4782217" cy="3410426"/>
+                    </a:xfrm>
+                    <a:prstGeom prst="rect">
+                      <a:avLst/>
+                    </a:prstGeom>
+                  </pic:spPr>
+                </pic:pic>
+              </a:graphicData>
+            </a:graphic>
+          </wp:inline>
+        </w:drawing>
+      </w:r>
+    </w:p>
+    <w:p/>
+    <w:p/>
+    <w:p/>
+    <w:p/>
+    <w:p/>
+    <w:p/>
+    <w:p>
+      <w:r>
+        <w:lastRenderedPageBreak/>
+        <w:t>Navigate to the location you wish to save the CSV file, and enter a filename, then click "Open":</w:t>
+      </w:r>
+    </w:p>
+    <w:p>
+      <w:r>
+        <w:rPr>
+          <w:noProof/>
+        </w:rPr>
+        <w:drawing>
+          <wp:inline distT="0" distB="0" distL="0" distR="0" wp14:anchorId="31D87B43" wp14:editId="0F2749E0">
+            <wp:extent cx="4782217" cy="3410426"/>
+            <wp:effectExtent l="0" t="0" r="0" b="0"/>
+            <wp:docPr id="41" name="Picture 41" descr="Graphical user interface, text, application, email&#10;&#10;Description automatically generated"/>
+            <wp:cNvGraphicFramePr>
+              <a:graphicFrameLocks xmlns:a="http://schemas.openxmlformats.org/drawingml/2006/main" noChangeAspect="1"/>
+            </wp:cNvGraphicFramePr>
+            <a:graphic xmlns:a="http://schemas.openxmlformats.org/drawingml/2006/main">
+              <a:graphicData uri="http://schemas.openxmlformats.org/drawingml/2006/picture">
+                <pic:pic xmlns:pic="http://schemas.openxmlformats.org/drawingml/2006/picture">
+                  <pic:nvPicPr>
+                    <pic:cNvPr id="41" name="Picture 41" descr="Graphical user interface, text, application, email&#10;&#10;Description automatically generated"/>
+                    <pic:cNvPicPr/>
+                  </pic:nvPicPr>
+                  <pic:blipFill>
+                    <a:blip r:embed="rId31">
+                      <a:extLst>
+                        <a:ext uri="{28A0092B-C50C-407E-A947-70E740481C1C}">
+                          <a14:useLocalDpi xmlns:a14="http://schemas.microsoft.com/office/drawing/2010/main" val="0"/>
+                        </a:ext>
+                      </a:extLst>
+                    </a:blip>
+                    <a:stretch>
+                      <a:fillRect/>
+                    </a:stretch>
+                  </pic:blipFill>
+                  <pic:spPr>
+                    <a:xfrm>
+                      <a:off x="0" y="0"/>
+                      <a:ext cx="4782217" cy="3410426"/>
+                    </a:xfrm>
+                    <a:prstGeom prst="rect">
+                      <a:avLst/>
+                    </a:prstGeom>
+                  </pic:spPr>
+                </pic:pic>
+              </a:graphicData>
+            </a:graphic>
+          </wp:inline>
+        </w:drawing>
+      </w:r>
+    </w:p>
     <w:p/>
     <w:p>
       <w:r>
@@ -1958,7 +3220,7 @@
                     <pic:cNvPicPr/>
                   </pic:nvPicPr>
                   <pic:blipFill>
-                    <a:blip r:embed="rId29">
+                    <a:blip r:embed="rId32">
                       <a:extLst>
                         <a:ext uri="{28A0092B-C50C-407E-A947-70E740481C1C}">
                           <a14:useLocalDpi xmlns:a14="http://schemas.microsoft.com/office/drawing/2010/main" val="0"/>
@@ -1985,7 +3247,2006 @@
         </w:drawing>
       </w:r>
     </w:p>
+    <w:p/>
+    <w:p/>
+    <w:p/>
+    <w:p/>
+    <w:p/>
+    <w:p>
+      <w:pPr>
+        <w:pStyle w:val="Heading1"/>
+      </w:pPr>
+      <w:bookmarkStart w:id="7" w:name="_Toc65414415"/>
+      <w:r>
+        <w:lastRenderedPageBreak/>
+        <w:t>Console</w:t>
+      </w:r>
+      <w:r>
+        <w:t>: Adding a Student and Their Grades:</w:t>
+      </w:r>
+      <w:bookmarkEnd w:id="7"/>
+    </w:p>
+    <w:p>
+      <w:r>
+        <w:t>To add a student's grades; first, we need to enter the commands "add":</w:t>
+      </w:r>
+    </w:p>
+    <w:p>
+      <w:r>
+        <w:rPr>
+          <w:noProof/>
+        </w:rPr>
+        <w:drawing>
+          <wp:inline distT="0" distB="0" distL="0" distR="0" wp14:anchorId="6A53DFB2" wp14:editId="7A94696B">
+            <wp:extent cx="4678168" cy="2952750"/>
+            <wp:effectExtent l="0" t="0" r="8255" b="0"/>
+            <wp:docPr id="68" name="Picture 68" descr="Graphical user interface&#10;&#10;Description automatically generated"/>
+            <wp:cNvGraphicFramePr>
+              <a:graphicFrameLocks xmlns:a="http://schemas.openxmlformats.org/drawingml/2006/main" noChangeAspect="1"/>
+            </wp:cNvGraphicFramePr>
+            <a:graphic xmlns:a="http://schemas.openxmlformats.org/drawingml/2006/main">
+              <a:graphicData uri="http://schemas.openxmlformats.org/drawingml/2006/picture">
+                <pic:pic xmlns:pic="http://schemas.openxmlformats.org/drawingml/2006/picture">
+                  <pic:nvPicPr>
+                    <pic:cNvPr id="68" name="Picture 68" descr="Graphical user interface&#10;&#10;Description automatically generated"/>
+                    <pic:cNvPicPr/>
+                  </pic:nvPicPr>
+                  <pic:blipFill>
+                    <a:blip r:embed="rId33">
+                      <a:extLst>
+                        <a:ext uri="{28A0092B-C50C-407E-A947-70E740481C1C}">
+                          <a14:useLocalDpi xmlns:a14="http://schemas.microsoft.com/office/drawing/2010/main" val="0"/>
+                        </a:ext>
+                      </a:extLst>
+                    </a:blip>
+                    <a:stretch>
+                      <a:fillRect/>
+                    </a:stretch>
+                  </pic:blipFill>
+                  <pic:spPr>
+                    <a:xfrm>
+                      <a:off x="0" y="0"/>
+                      <a:ext cx="4683623" cy="2956193"/>
+                    </a:xfrm>
+                    <a:prstGeom prst="rect">
+                      <a:avLst/>
+                    </a:prstGeom>
+                  </pic:spPr>
+                </pic:pic>
+              </a:graphicData>
+            </a:graphic>
+          </wp:inline>
+        </w:drawing>
+      </w:r>
+    </w:p>
+    <w:p>
+      <w:r>
+        <w:t>The User will now be prompted for the following fields:</w:t>
+      </w:r>
+    </w:p>
+    <w:p>
+      <w:pPr>
+        <w:pStyle w:val="ListParagraph"/>
+        <w:numPr>
+          <w:ilvl w:val="0"/>
+          <w:numId w:val="2"/>
+        </w:numPr>
+        <w:rPr>
+          <w:b/>
+          <w:bCs/>
+        </w:rPr>
+      </w:pPr>
+      <w:r>
+        <w:rPr>
+          <w:b/>
+          <w:bCs/>
+        </w:rPr>
+        <w:t>First Name</w:t>
+      </w:r>
+    </w:p>
+    <w:p>
+      <w:pPr>
+        <w:pStyle w:val="ListParagraph"/>
+        <w:numPr>
+          <w:ilvl w:val="0"/>
+          <w:numId w:val="2"/>
+        </w:numPr>
+        <w:rPr>
+          <w:b/>
+          <w:bCs/>
+        </w:rPr>
+      </w:pPr>
+      <w:r>
+        <w:rPr>
+          <w:b/>
+          <w:bCs/>
+        </w:rPr>
+        <w:t>Last Name</w:t>
+      </w:r>
+    </w:p>
+    <w:p>
+      <w:pPr>
+        <w:pStyle w:val="ListParagraph"/>
+        <w:numPr>
+          <w:ilvl w:val="0"/>
+          <w:numId w:val="2"/>
+        </w:numPr>
+        <w:rPr>
+          <w:i/>
+          <w:iCs/>
+        </w:rPr>
+      </w:pPr>
+      <w:r>
+        <w:rPr>
+          <w:i/>
+          <w:iCs/>
+        </w:rPr>
+        <w:t>Tutorials</w:t>
+      </w:r>
+    </w:p>
+    <w:p>
+      <w:pPr>
+        <w:pStyle w:val="ListParagraph"/>
+        <w:numPr>
+          <w:ilvl w:val="1"/>
+          <w:numId w:val="2"/>
+        </w:numPr>
+        <w:rPr>
+          <w:b/>
+          <w:bCs/>
+        </w:rPr>
+      </w:pPr>
+      <w:r>
+        <w:rPr>
+          <w:b/>
+          <w:bCs/>
+        </w:rPr>
+        <w:t>Marks Given</w:t>
+      </w:r>
+    </w:p>
+    <w:p>
+      <w:pPr>
+        <w:pStyle w:val="ListParagraph"/>
+        <w:numPr>
+          <w:ilvl w:val="1"/>
+          <w:numId w:val="2"/>
+        </w:numPr>
+        <w:rPr>
+          <w:b/>
+          <w:bCs/>
+        </w:rPr>
+      </w:pPr>
+      <w:r>
+        <w:rPr>
+          <w:b/>
+          <w:bCs/>
+        </w:rPr>
+        <w:t>Total Marks Available</w:t>
+      </w:r>
+    </w:p>
+    <w:p>
+      <w:pPr>
+        <w:pStyle w:val="ListParagraph"/>
+        <w:numPr>
+          <w:ilvl w:val="0"/>
+          <w:numId w:val="2"/>
+        </w:numPr>
+        <w:rPr>
+          <w:i/>
+          <w:iCs/>
+        </w:rPr>
+      </w:pPr>
+      <w:r>
+        <w:rPr>
+          <w:i/>
+          <w:iCs/>
+        </w:rPr>
+        <w:t>Assignments</w:t>
+      </w:r>
+    </w:p>
+    <w:p>
+      <w:pPr>
+        <w:pStyle w:val="ListParagraph"/>
+        <w:numPr>
+          <w:ilvl w:val="1"/>
+          <w:numId w:val="2"/>
+        </w:numPr>
+        <w:rPr>
+          <w:b/>
+          <w:bCs/>
+        </w:rPr>
+      </w:pPr>
+      <w:r>
+        <w:rPr>
+          <w:b/>
+          <w:bCs/>
+        </w:rPr>
+        <w:t>Marks Given</w:t>
+      </w:r>
+    </w:p>
+    <w:p>
+      <w:pPr>
+        <w:pStyle w:val="ListParagraph"/>
+        <w:numPr>
+          <w:ilvl w:val="1"/>
+          <w:numId w:val="2"/>
+        </w:numPr>
+        <w:rPr>
+          <w:b/>
+          <w:bCs/>
+        </w:rPr>
+      </w:pPr>
+      <w:r>
+        <w:rPr>
+          <w:b/>
+          <w:bCs/>
+        </w:rPr>
+        <w:t>Total Marks Available</w:t>
+      </w:r>
+    </w:p>
+    <w:p>
+      <w:pPr>
+        <w:pStyle w:val="ListParagraph"/>
+        <w:numPr>
+          <w:ilvl w:val="0"/>
+          <w:numId w:val="2"/>
+        </w:numPr>
+        <w:rPr>
+          <w:i/>
+          <w:iCs/>
+        </w:rPr>
+      </w:pPr>
+      <w:r>
+        <w:rPr>
+          <w:i/>
+          <w:iCs/>
+        </w:rPr>
+        <w:t>Exam</w:t>
+      </w:r>
+    </w:p>
+    <w:p>
+      <w:pPr>
+        <w:pStyle w:val="ListParagraph"/>
+        <w:numPr>
+          <w:ilvl w:val="1"/>
+          <w:numId w:val="2"/>
+        </w:numPr>
+        <w:rPr>
+          <w:b/>
+          <w:bCs/>
+        </w:rPr>
+      </w:pPr>
+      <w:r>
+        <w:rPr>
+          <w:b/>
+          <w:bCs/>
+        </w:rPr>
+        <w:t>Marks Given</w:t>
+      </w:r>
+    </w:p>
+    <w:p>
+      <w:pPr>
+        <w:pStyle w:val="ListParagraph"/>
+        <w:numPr>
+          <w:ilvl w:val="1"/>
+          <w:numId w:val="2"/>
+        </w:numPr>
+        <w:rPr>
+          <w:b/>
+          <w:bCs/>
+        </w:rPr>
+      </w:pPr>
+      <w:r>
+        <w:rPr>
+          <w:b/>
+          <w:bCs/>
+        </w:rPr>
+        <w:t>Total Marks Available</w:t>
+      </w:r>
+    </w:p>
+    <w:p>
+      <w:r>
+        <w:rPr>
+          <w:noProof/>
+        </w:rPr>
+        <w:drawing>
+          <wp:inline distT="0" distB="0" distL="0" distR="0" wp14:anchorId="28D45FB2" wp14:editId="4CBA77AB">
+            <wp:extent cx="5459219" cy="2609850"/>
+            <wp:effectExtent l="0" t="0" r="8255" b="0"/>
+            <wp:docPr id="69" name="Picture 69" descr="A picture containing text, black, scoreboard, plaque&#10;&#10;Description automatically generated"/>
+            <wp:cNvGraphicFramePr>
+              <a:graphicFrameLocks xmlns:a="http://schemas.openxmlformats.org/drawingml/2006/main" noChangeAspect="1"/>
+            </wp:cNvGraphicFramePr>
+            <a:graphic xmlns:a="http://schemas.openxmlformats.org/drawingml/2006/main">
+              <a:graphicData uri="http://schemas.openxmlformats.org/drawingml/2006/picture">
+                <pic:pic xmlns:pic="http://schemas.openxmlformats.org/drawingml/2006/picture">
+                  <pic:nvPicPr>
+                    <pic:cNvPr id="69" name="Picture 69" descr="A picture containing text, black, scoreboard, plaque&#10;&#10;Description automatically generated"/>
+                    <pic:cNvPicPr/>
+                  </pic:nvPicPr>
+                  <pic:blipFill>
+                    <a:blip r:embed="rId34">
+                      <a:extLst>
+                        <a:ext uri="{28A0092B-C50C-407E-A947-70E740481C1C}">
+                          <a14:useLocalDpi xmlns:a14="http://schemas.microsoft.com/office/drawing/2010/main" val="0"/>
+                        </a:ext>
+                      </a:extLst>
+                    </a:blip>
+                    <a:stretch>
+                      <a:fillRect/>
+                    </a:stretch>
+                  </pic:blipFill>
+                  <pic:spPr>
+                    <a:xfrm>
+                      <a:off x="0" y="0"/>
+                      <a:ext cx="5479652" cy="2619618"/>
+                    </a:xfrm>
+                    <a:prstGeom prst="rect">
+                      <a:avLst/>
+                    </a:prstGeom>
+                  </pic:spPr>
+                </pic:pic>
+              </a:graphicData>
+            </a:graphic>
+          </wp:inline>
+        </w:drawing>
+      </w:r>
+    </w:p>
+    <w:p>
+      <w:pPr>
+        <w:rPr>
+          <w:b/>
+          <w:bCs/>
+          <w:i/>
+          <w:iCs/>
+        </w:rPr>
+      </w:pPr>
+      <w:r>
+        <w:rPr>
+          <w:b/>
+          <w:bCs/>
+          <w:i/>
+          <w:iCs/>
+        </w:rPr>
+        <w:lastRenderedPageBreak/>
+        <w:t>If incorrect information put into these fields, Validation Errors will be presented an error message, that should assist in resolving the issue:</w:t>
+      </w:r>
+    </w:p>
+    <w:p>
+      <w:pPr>
+        <w:jc w:val="center"/>
+      </w:pPr>
+      <w:r>
+        <w:rPr>
+          <w:noProof/>
+        </w:rPr>
+        <w:drawing>
+          <wp:inline distT="0" distB="0" distL="0" distR="0" wp14:anchorId="743284B7" wp14:editId="07E9A3C0">
+            <wp:extent cx="5731510" cy="463550"/>
+            <wp:effectExtent l="0" t="0" r="2540" b="0"/>
+            <wp:docPr id="70" name="Picture 70"/>
+            <wp:cNvGraphicFramePr>
+              <a:graphicFrameLocks xmlns:a="http://schemas.openxmlformats.org/drawingml/2006/main" noChangeAspect="1"/>
+            </wp:cNvGraphicFramePr>
+            <a:graphic xmlns:a="http://schemas.openxmlformats.org/drawingml/2006/main">
+              <a:graphicData uri="http://schemas.openxmlformats.org/drawingml/2006/picture">
+                <pic:pic xmlns:pic="http://schemas.openxmlformats.org/drawingml/2006/picture">
+                  <pic:nvPicPr>
+                    <pic:cNvPr id="70" name="Picture 70"/>
+                    <pic:cNvPicPr/>
+                  </pic:nvPicPr>
+                  <pic:blipFill>
+                    <a:blip r:embed="rId35">
+                      <a:extLst>
+                        <a:ext uri="{28A0092B-C50C-407E-A947-70E740481C1C}">
+                          <a14:useLocalDpi xmlns:a14="http://schemas.microsoft.com/office/drawing/2010/main" val="0"/>
+                        </a:ext>
+                      </a:extLst>
+                    </a:blip>
+                    <a:stretch>
+                      <a:fillRect/>
+                    </a:stretch>
+                  </pic:blipFill>
+                  <pic:spPr>
+                    <a:xfrm>
+                      <a:off x="0" y="0"/>
+                      <a:ext cx="5731510" cy="463550"/>
+                    </a:xfrm>
+                    <a:prstGeom prst="rect">
+                      <a:avLst/>
+                    </a:prstGeom>
+                  </pic:spPr>
+                </pic:pic>
+              </a:graphicData>
+            </a:graphic>
+          </wp:inline>
+        </w:drawing>
+      </w:r>
+    </w:p>
+    <w:p>
+      <w:pPr>
+        <w:jc w:val="center"/>
+      </w:pPr>
+      <w:r>
+        <w:rPr>
+          <w:noProof/>
+        </w:rPr>
+        <w:drawing>
+          <wp:inline distT="0" distB="0" distL="0" distR="0" wp14:anchorId="38686E68" wp14:editId="73CDBA2C">
+            <wp:extent cx="5731510" cy="422910"/>
+            <wp:effectExtent l="0" t="0" r="2540" b="0"/>
+            <wp:docPr id="71" name="Picture 71"/>
+            <wp:cNvGraphicFramePr>
+              <a:graphicFrameLocks xmlns:a="http://schemas.openxmlformats.org/drawingml/2006/main" noChangeAspect="1"/>
+            </wp:cNvGraphicFramePr>
+            <a:graphic xmlns:a="http://schemas.openxmlformats.org/drawingml/2006/main">
+              <a:graphicData uri="http://schemas.openxmlformats.org/drawingml/2006/picture">
+                <pic:pic xmlns:pic="http://schemas.openxmlformats.org/drawingml/2006/picture">
+                  <pic:nvPicPr>
+                    <pic:cNvPr id="71" name="Picture 71"/>
+                    <pic:cNvPicPr/>
+                  </pic:nvPicPr>
+                  <pic:blipFill>
+                    <a:blip r:embed="rId36">
+                      <a:extLst>
+                        <a:ext uri="{28A0092B-C50C-407E-A947-70E740481C1C}">
+                          <a14:useLocalDpi xmlns:a14="http://schemas.microsoft.com/office/drawing/2010/main" val="0"/>
+                        </a:ext>
+                      </a:extLst>
+                    </a:blip>
+                    <a:stretch>
+                      <a:fillRect/>
+                    </a:stretch>
+                  </pic:blipFill>
+                  <pic:spPr>
+                    <a:xfrm>
+                      <a:off x="0" y="0"/>
+                      <a:ext cx="5731510" cy="422910"/>
+                    </a:xfrm>
+                    <a:prstGeom prst="rect">
+                      <a:avLst/>
+                    </a:prstGeom>
+                  </pic:spPr>
+                </pic:pic>
+              </a:graphicData>
+            </a:graphic>
+          </wp:inline>
+        </w:drawing>
+      </w:r>
+    </w:p>
+    <w:p>
+      <w:pPr>
+        <w:rPr>
+          <w:b/>
+          <w:bCs/>
+          <w:i/>
+          <w:iCs/>
+        </w:rPr>
+      </w:pPr>
+      <w:r>
+        <w:rPr>
+          <w:b/>
+          <w:bCs/>
+          <w:i/>
+          <w:iCs/>
+        </w:rPr>
+        <w:t xml:space="preserve">If valid information is provided, the user will be presented with a message </w:t>
+      </w:r>
+      <w:proofErr w:type="gramStart"/>
+      <w:r>
+        <w:rPr>
+          <w:b/>
+          <w:bCs/>
+          <w:i/>
+          <w:iCs/>
+        </w:rPr>
+        <w:t>similar to</w:t>
+      </w:r>
+      <w:proofErr w:type="gramEnd"/>
+      <w:r>
+        <w:rPr>
+          <w:b/>
+          <w:bCs/>
+          <w:i/>
+          <w:iCs/>
+        </w:rPr>
+        <w:t xml:space="preserve"> this:</w:t>
+      </w:r>
+    </w:p>
+    <w:p>
+      <w:pPr>
+        <w:jc w:val="center"/>
+        <w:rPr>
+          <w:b/>
+          <w:bCs/>
+          <w:i/>
+          <w:iCs/>
+        </w:rPr>
+      </w:pPr>
+      <w:r>
+        <w:rPr>
+          <w:b/>
+          <w:bCs/>
+          <w:i/>
+          <w:iCs/>
+          <w:noProof/>
+        </w:rPr>
+        <w:drawing>
+          <wp:inline distT="0" distB="0" distL="0" distR="0" wp14:anchorId="7AD0AAC9" wp14:editId="331E291B">
+            <wp:extent cx="2372056" cy="247685"/>
+            <wp:effectExtent l="0" t="0" r="0" b="0"/>
+            <wp:docPr id="72" name="Picture 72"/>
+            <wp:cNvGraphicFramePr>
+              <a:graphicFrameLocks xmlns:a="http://schemas.openxmlformats.org/drawingml/2006/main" noChangeAspect="1"/>
+            </wp:cNvGraphicFramePr>
+            <a:graphic xmlns:a="http://schemas.openxmlformats.org/drawingml/2006/main">
+              <a:graphicData uri="http://schemas.openxmlformats.org/drawingml/2006/picture">
+                <pic:pic xmlns:pic="http://schemas.openxmlformats.org/drawingml/2006/picture">
+                  <pic:nvPicPr>
+                    <pic:cNvPr id="72" name="Picture 72"/>
+                    <pic:cNvPicPr/>
+                  </pic:nvPicPr>
+                  <pic:blipFill>
+                    <a:blip r:embed="rId37">
+                      <a:extLst>
+                        <a:ext uri="{28A0092B-C50C-407E-A947-70E740481C1C}">
+                          <a14:useLocalDpi xmlns:a14="http://schemas.microsoft.com/office/drawing/2010/main" val="0"/>
+                        </a:ext>
+                      </a:extLst>
+                    </a:blip>
+                    <a:stretch>
+                      <a:fillRect/>
+                    </a:stretch>
+                  </pic:blipFill>
+                  <pic:spPr>
+                    <a:xfrm>
+                      <a:off x="0" y="0"/>
+                      <a:ext cx="2372056" cy="247685"/>
+                    </a:xfrm>
+                    <a:prstGeom prst="rect">
+                      <a:avLst/>
+                    </a:prstGeom>
+                  </pic:spPr>
+                </pic:pic>
+              </a:graphicData>
+            </a:graphic>
+          </wp:inline>
+        </w:drawing>
+      </w:r>
+    </w:p>
+    <w:p>
+      <w:pPr>
+        <w:rPr>
+          <w:b/>
+          <w:bCs/>
+          <w:i/>
+          <w:iCs/>
+        </w:rPr>
+      </w:pPr>
+    </w:p>
+    <w:p>
+      <w:r>
+        <w:t>The Students grades will now appear</w:t>
+      </w:r>
+      <w:r>
+        <w:t xml:space="preserve"> to</w:t>
+      </w:r>
+      <w:r>
+        <w:t xml:space="preserve"> </w:t>
+      </w:r>
+      <w:r>
+        <w:t>be in the results table:</w:t>
+      </w:r>
+    </w:p>
+    <w:p>
+      <w:r>
+        <w:rPr>
+          <w:noProof/>
+        </w:rPr>
+        <w:drawing>
+          <wp:inline distT="0" distB="0" distL="0" distR="0" wp14:anchorId="132BF7FC" wp14:editId="6D7765C1">
+            <wp:extent cx="5731510" cy="1848485"/>
+            <wp:effectExtent l="0" t="0" r="2540" b="0"/>
+            <wp:docPr id="73" name="Picture 73" descr="Text&#10;&#10;Description automatically generated"/>
+            <wp:cNvGraphicFramePr>
+              <a:graphicFrameLocks xmlns:a="http://schemas.openxmlformats.org/drawingml/2006/main" noChangeAspect="1"/>
+            </wp:cNvGraphicFramePr>
+            <a:graphic xmlns:a="http://schemas.openxmlformats.org/drawingml/2006/main">
+              <a:graphicData uri="http://schemas.openxmlformats.org/drawingml/2006/picture">
+                <pic:pic xmlns:pic="http://schemas.openxmlformats.org/drawingml/2006/picture">
+                  <pic:nvPicPr>
+                    <pic:cNvPr id="73" name="Picture 73" descr="Text&#10;&#10;Description automatically generated"/>
+                    <pic:cNvPicPr/>
+                  </pic:nvPicPr>
+                  <pic:blipFill>
+                    <a:blip r:embed="rId38">
+                      <a:extLst>
+                        <a:ext uri="{28A0092B-C50C-407E-A947-70E740481C1C}">
+                          <a14:useLocalDpi xmlns:a14="http://schemas.microsoft.com/office/drawing/2010/main" val="0"/>
+                        </a:ext>
+                      </a:extLst>
+                    </a:blip>
+                    <a:stretch>
+                      <a:fillRect/>
+                    </a:stretch>
+                  </pic:blipFill>
+                  <pic:spPr>
+                    <a:xfrm>
+                      <a:off x="0" y="0"/>
+                      <a:ext cx="5731510" cy="1848485"/>
+                    </a:xfrm>
+                    <a:prstGeom prst="rect">
+                      <a:avLst/>
+                    </a:prstGeom>
+                  </pic:spPr>
+                </pic:pic>
+              </a:graphicData>
+            </a:graphic>
+          </wp:inline>
+        </w:drawing>
+      </w:r>
+    </w:p>
+    <w:p>
+      <w:pPr>
+        <w:jc w:val="center"/>
+      </w:pPr>
+    </w:p>
+    <w:p>
+      <w:pPr>
+        <w:pStyle w:val="Heading1"/>
+      </w:pPr>
+      <w:bookmarkStart w:id="8" w:name="_Toc65414416"/>
+      <w:r>
+        <w:t>Console</w:t>
+      </w:r>
+      <w:r>
+        <w:t>: Modify a Student and Their Grades:</w:t>
+      </w:r>
+      <w:bookmarkEnd w:id="8"/>
+    </w:p>
+    <w:p>
+      <w:r>
+        <w:t>To Modify a Student, take note of the "ID" associated with that student, then type the "edit" command:</w:t>
+      </w:r>
+      <w:r>
+        <w:br/>
+      </w:r>
+      <w:r>
+        <w:rPr>
+          <w:noProof/>
+        </w:rPr>
+        <w:drawing>
+          <wp:inline distT="0" distB="0" distL="0" distR="0" wp14:anchorId="2A6C8A55" wp14:editId="18AD4948">
+            <wp:extent cx="4961876" cy="2847975"/>
+            <wp:effectExtent l="0" t="0" r="0" b="0"/>
+            <wp:docPr id="74" name="Picture 74" descr="Text&#10;&#10;Description automatically generated with medium confidence"/>
+            <wp:cNvGraphicFramePr>
+              <a:graphicFrameLocks xmlns:a="http://schemas.openxmlformats.org/drawingml/2006/main" noChangeAspect="1"/>
+            </wp:cNvGraphicFramePr>
+            <a:graphic xmlns:a="http://schemas.openxmlformats.org/drawingml/2006/main">
+              <a:graphicData uri="http://schemas.openxmlformats.org/drawingml/2006/picture">
+                <pic:pic xmlns:pic="http://schemas.openxmlformats.org/drawingml/2006/picture">
+                  <pic:nvPicPr>
+                    <pic:cNvPr id="74" name="Picture 74" descr="Text&#10;&#10;Description automatically generated with medium confidence"/>
+                    <pic:cNvPicPr/>
+                  </pic:nvPicPr>
+                  <pic:blipFill>
+                    <a:blip r:embed="rId39">
+                      <a:extLst>
+                        <a:ext uri="{28A0092B-C50C-407E-A947-70E740481C1C}">
+                          <a14:useLocalDpi xmlns:a14="http://schemas.microsoft.com/office/drawing/2010/main" val="0"/>
+                        </a:ext>
+                      </a:extLst>
+                    </a:blip>
+                    <a:stretch>
+                      <a:fillRect/>
+                    </a:stretch>
+                  </pic:blipFill>
+                  <pic:spPr>
+                    <a:xfrm>
+                      <a:off x="0" y="0"/>
+                      <a:ext cx="5012366" cy="2876955"/>
+                    </a:xfrm>
+                    <a:prstGeom prst="rect">
+                      <a:avLst/>
+                    </a:prstGeom>
+                  </pic:spPr>
+                </pic:pic>
+              </a:graphicData>
+            </a:graphic>
+          </wp:inline>
+        </w:drawing>
+      </w:r>
+    </w:p>
+    <w:p>
+      <w:r>
+        <w:lastRenderedPageBreak/>
+        <w:t>You will be prompted to enter a "Record ID" enter the target id:</w:t>
+      </w:r>
+    </w:p>
+    <w:p>
+      <w:r>
+        <w:rPr>
+          <w:noProof/>
+        </w:rPr>
+        <w:drawing>
+          <wp:inline distT="0" distB="0" distL="0" distR="0" wp14:anchorId="3F97A9C3" wp14:editId="5A9CF292">
+            <wp:extent cx="5731510" cy="3617595"/>
+            <wp:effectExtent l="0" t="0" r="2540" b="1905"/>
+            <wp:docPr id="75" name="Picture 75" descr="Graphical user interface&#10;&#10;Description automatically generated"/>
+            <wp:cNvGraphicFramePr>
+              <a:graphicFrameLocks xmlns:a="http://schemas.openxmlformats.org/drawingml/2006/main" noChangeAspect="1"/>
+            </wp:cNvGraphicFramePr>
+            <a:graphic xmlns:a="http://schemas.openxmlformats.org/drawingml/2006/main">
+              <a:graphicData uri="http://schemas.openxmlformats.org/drawingml/2006/picture">
+                <pic:pic xmlns:pic="http://schemas.openxmlformats.org/drawingml/2006/picture">
+                  <pic:nvPicPr>
+                    <pic:cNvPr id="75" name="Picture 75" descr="Graphical user interface&#10;&#10;Description automatically generated"/>
+                    <pic:cNvPicPr/>
+                  </pic:nvPicPr>
+                  <pic:blipFill>
+                    <a:blip r:embed="rId40">
+                      <a:extLst>
+                        <a:ext uri="{28A0092B-C50C-407E-A947-70E740481C1C}">
+                          <a14:useLocalDpi xmlns:a14="http://schemas.microsoft.com/office/drawing/2010/main" val="0"/>
+                        </a:ext>
+                      </a:extLst>
+                    </a:blip>
+                    <a:stretch>
+                      <a:fillRect/>
+                    </a:stretch>
+                  </pic:blipFill>
+                  <pic:spPr>
+                    <a:xfrm>
+                      <a:off x="0" y="0"/>
+                      <a:ext cx="5731510" cy="3617595"/>
+                    </a:xfrm>
+                    <a:prstGeom prst="rect">
+                      <a:avLst/>
+                    </a:prstGeom>
+                  </pic:spPr>
+                </pic:pic>
+              </a:graphicData>
+            </a:graphic>
+          </wp:inline>
+        </w:drawing>
+      </w:r>
+    </w:p>
+    <w:p>
+      <w:pPr>
+        <w:pStyle w:val="ListParagraph"/>
+        <w:numPr>
+          <w:ilvl w:val="0"/>
+          <w:numId w:val="2"/>
+        </w:numPr>
+        <w:rPr>
+          <w:b/>
+          <w:bCs/>
+        </w:rPr>
+      </w:pPr>
+      <w:r>
+        <w:t>You will now be promoted to enter the following fields:</w:t>
+      </w:r>
+      <w:r>
+        <w:br/>
+      </w:r>
+      <w:r>
+        <w:rPr>
+          <w:b/>
+          <w:bCs/>
+        </w:rPr>
+        <w:t xml:space="preserve">First </w:t>
+      </w:r>
+      <w:proofErr w:type="gramStart"/>
+      <w:r>
+        <w:rPr>
+          <w:b/>
+          <w:bCs/>
+        </w:rPr>
+        <w:t>Name</w:t>
+      </w:r>
+      <w:proofErr w:type="gramEnd"/>
+    </w:p>
+    <w:p>
+      <w:pPr>
+        <w:pStyle w:val="ListParagraph"/>
+        <w:numPr>
+          <w:ilvl w:val="0"/>
+          <w:numId w:val="2"/>
+        </w:numPr>
+        <w:rPr>
+          <w:b/>
+          <w:bCs/>
+        </w:rPr>
+      </w:pPr>
+      <w:r>
+        <w:rPr>
+          <w:b/>
+          <w:bCs/>
+        </w:rPr>
+        <w:t>Last Name</w:t>
+      </w:r>
+    </w:p>
+    <w:p>
+      <w:pPr>
+        <w:pStyle w:val="ListParagraph"/>
+        <w:numPr>
+          <w:ilvl w:val="0"/>
+          <w:numId w:val="2"/>
+        </w:numPr>
+        <w:rPr>
+          <w:i/>
+          <w:iCs/>
+        </w:rPr>
+      </w:pPr>
+      <w:r>
+        <w:rPr>
+          <w:i/>
+          <w:iCs/>
+        </w:rPr>
+        <w:t>Tutorials</w:t>
+      </w:r>
+    </w:p>
+    <w:p>
+      <w:pPr>
+        <w:pStyle w:val="ListParagraph"/>
+        <w:numPr>
+          <w:ilvl w:val="1"/>
+          <w:numId w:val="2"/>
+        </w:numPr>
+        <w:rPr>
+          <w:b/>
+          <w:bCs/>
+        </w:rPr>
+      </w:pPr>
+      <w:r>
+        <w:rPr>
+          <w:b/>
+          <w:bCs/>
+        </w:rPr>
+        <w:t>Marks Given</w:t>
+      </w:r>
+    </w:p>
+    <w:p>
+      <w:pPr>
+        <w:pStyle w:val="ListParagraph"/>
+        <w:numPr>
+          <w:ilvl w:val="1"/>
+          <w:numId w:val="2"/>
+        </w:numPr>
+        <w:rPr>
+          <w:b/>
+          <w:bCs/>
+        </w:rPr>
+      </w:pPr>
+      <w:r>
+        <w:rPr>
+          <w:b/>
+          <w:bCs/>
+        </w:rPr>
+        <w:t>Total Marks Available</w:t>
+      </w:r>
+    </w:p>
+    <w:p>
+      <w:pPr>
+        <w:pStyle w:val="ListParagraph"/>
+        <w:numPr>
+          <w:ilvl w:val="0"/>
+          <w:numId w:val="2"/>
+        </w:numPr>
+        <w:rPr>
+          <w:i/>
+          <w:iCs/>
+        </w:rPr>
+      </w:pPr>
+      <w:r>
+        <w:rPr>
+          <w:i/>
+          <w:iCs/>
+        </w:rPr>
+        <w:t>Assignments</w:t>
+      </w:r>
+    </w:p>
+    <w:p>
+      <w:pPr>
+        <w:pStyle w:val="ListParagraph"/>
+        <w:numPr>
+          <w:ilvl w:val="1"/>
+          <w:numId w:val="2"/>
+        </w:numPr>
+        <w:rPr>
+          <w:b/>
+          <w:bCs/>
+        </w:rPr>
+      </w:pPr>
+      <w:r>
+        <w:rPr>
+          <w:b/>
+          <w:bCs/>
+        </w:rPr>
+        <w:t>Marks Given</w:t>
+      </w:r>
+    </w:p>
+    <w:p>
+      <w:pPr>
+        <w:pStyle w:val="ListParagraph"/>
+        <w:numPr>
+          <w:ilvl w:val="1"/>
+          <w:numId w:val="2"/>
+        </w:numPr>
+        <w:rPr>
+          <w:b/>
+          <w:bCs/>
+        </w:rPr>
+      </w:pPr>
+      <w:r>
+        <w:rPr>
+          <w:b/>
+          <w:bCs/>
+        </w:rPr>
+        <w:t>Total Marks Available</w:t>
+      </w:r>
+    </w:p>
+    <w:p>
+      <w:pPr>
+        <w:pStyle w:val="ListParagraph"/>
+        <w:numPr>
+          <w:ilvl w:val="0"/>
+          <w:numId w:val="2"/>
+        </w:numPr>
+        <w:rPr>
+          <w:i/>
+          <w:iCs/>
+        </w:rPr>
+      </w:pPr>
+      <w:r>
+        <w:rPr>
+          <w:i/>
+          <w:iCs/>
+        </w:rPr>
+        <w:t>Exam</w:t>
+      </w:r>
+    </w:p>
+    <w:p>
+      <w:pPr>
+        <w:pStyle w:val="ListParagraph"/>
+        <w:numPr>
+          <w:ilvl w:val="1"/>
+          <w:numId w:val="2"/>
+        </w:numPr>
+        <w:rPr>
+          <w:b/>
+          <w:bCs/>
+        </w:rPr>
+      </w:pPr>
+      <w:r>
+        <w:rPr>
+          <w:b/>
+          <w:bCs/>
+        </w:rPr>
+        <w:t>Marks Given</w:t>
+      </w:r>
+    </w:p>
+    <w:p>
+      <w:pPr>
+        <w:pStyle w:val="ListParagraph"/>
+        <w:numPr>
+          <w:ilvl w:val="1"/>
+          <w:numId w:val="2"/>
+        </w:numPr>
+        <w:rPr>
+          <w:b/>
+          <w:bCs/>
+        </w:rPr>
+      </w:pPr>
+      <w:r>
+        <w:rPr>
+          <w:b/>
+          <w:bCs/>
+        </w:rPr>
+        <w:t>Total Marks Available</w:t>
+      </w:r>
+    </w:p>
+    <w:p>
+      <w:r>
+        <w:t xml:space="preserve">Entering no information to a field will default that field to the existing stored details shown in "[ </w:t>
+      </w:r>
+      <w:proofErr w:type="gramStart"/>
+      <w:r>
+        <w:t>DEFAULT ]</w:t>
+      </w:r>
+      <w:proofErr w:type="gramEnd"/>
+      <w:r>
+        <w:t>":</w:t>
+      </w:r>
+    </w:p>
+    <w:p>
+      <w:r>
+        <w:rPr>
+          <w:noProof/>
+        </w:rPr>
+        <w:lastRenderedPageBreak/>
+        <w:drawing>
+          <wp:inline distT="0" distB="0" distL="0" distR="0" wp14:anchorId="20693872" wp14:editId="5664DA86">
+            <wp:extent cx="5731510" cy="2847975"/>
+            <wp:effectExtent l="0" t="0" r="2540" b="9525"/>
+            <wp:docPr id="76" name="Picture 76" descr="A picture containing text&#10;&#10;Description automatically generated"/>
+            <wp:cNvGraphicFramePr>
+              <a:graphicFrameLocks xmlns:a="http://schemas.openxmlformats.org/drawingml/2006/main" noChangeAspect="1"/>
+            </wp:cNvGraphicFramePr>
+            <a:graphic xmlns:a="http://schemas.openxmlformats.org/drawingml/2006/main">
+              <a:graphicData uri="http://schemas.openxmlformats.org/drawingml/2006/picture">
+                <pic:pic xmlns:pic="http://schemas.openxmlformats.org/drawingml/2006/picture">
+                  <pic:nvPicPr>
+                    <pic:cNvPr id="76" name="Picture 76" descr="A picture containing text&#10;&#10;Description automatically generated"/>
+                    <pic:cNvPicPr/>
+                  </pic:nvPicPr>
+                  <pic:blipFill>
+                    <a:blip r:embed="rId41">
+                      <a:extLst>
+                        <a:ext uri="{28A0092B-C50C-407E-A947-70E740481C1C}">
+                          <a14:useLocalDpi xmlns:a14="http://schemas.microsoft.com/office/drawing/2010/main" val="0"/>
+                        </a:ext>
+                      </a:extLst>
+                    </a:blip>
+                    <a:stretch>
+                      <a:fillRect/>
+                    </a:stretch>
+                  </pic:blipFill>
+                  <pic:spPr>
+                    <a:xfrm>
+                      <a:off x="0" y="0"/>
+                      <a:ext cx="5731510" cy="2847975"/>
+                    </a:xfrm>
+                    <a:prstGeom prst="rect">
+                      <a:avLst/>
+                    </a:prstGeom>
+                  </pic:spPr>
+                </pic:pic>
+              </a:graphicData>
+            </a:graphic>
+          </wp:inline>
+        </w:drawing>
+      </w:r>
+    </w:p>
+    <w:p>
+      <w:pPr>
+        <w:rPr>
+          <w:b/>
+          <w:bCs/>
+          <w:i/>
+          <w:iCs/>
+        </w:rPr>
+      </w:pPr>
+      <w:r>
+        <w:rPr>
+          <w:b/>
+          <w:bCs/>
+          <w:i/>
+          <w:iCs/>
+        </w:rPr>
+        <w:t>If incorrect information put into these fields, Validation Errors will be presented an error message, that should assist in resolving the issue:</w:t>
+      </w:r>
+    </w:p>
+    <w:p>
+      <w:pPr>
+        <w:jc w:val="center"/>
+      </w:pPr>
+      <w:r>
+        <w:rPr>
+          <w:noProof/>
+        </w:rPr>
+        <w:drawing>
+          <wp:inline distT="0" distB="0" distL="0" distR="0" wp14:anchorId="3681B3BF" wp14:editId="28D98553">
+            <wp:extent cx="5731510" cy="463550"/>
+            <wp:effectExtent l="0" t="0" r="2540" b="0"/>
+            <wp:docPr id="77" name="Picture 77"/>
+            <wp:cNvGraphicFramePr>
+              <a:graphicFrameLocks xmlns:a="http://schemas.openxmlformats.org/drawingml/2006/main" noChangeAspect="1"/>
+            </wp:cNvGraphicFramePr>
+            <a:graphic xmlns:a="http://schemas.openxmlformats.org/drawingml/2006/main">
+              <a:graphicData uri="http://schemas.openxmlformats.org/drawingml/2006/picture">
+                <pic:pic xmlns:pic="http://schemas.openxmlformats.org/drawingml/2006/picture">
+                  <pic:nvPicPr>
+                    <pic:cNvPr id="70" name="Picture 70"/>
+                    <pic:cNvPicPr/>
+                  </pic:nvPicPr>
+                  <pic:blipFill>
+                    <a:blip r:embed="rId35">
+                      <a:extLst>
+                        <a:ext uri="{28A0092B-C50C-407E-A947-70E740481C1C}">
+                          <a14:useLocalDpi xmlns:a14="http://schemas.microsoft.com/office/drawing/2010/main" val="0"/>
+                        </a:ext>
+                      </a:extLst>
+                    </a:blip>
+                    <a:stretch>
+                      <a:fillRect/>
+                    </a:stretch>
+                  </pic:blipFill>
+                  <pic:spPr>
+                    <a:xfrm>
+                      <a:off x="0" y="0"/>
+                      <a:ext cx="5731510" cy="463550"/>
+                    </a:xfrm>
+                    <a:prstGeom prst="rect">
+                      <a:avLst/>
+                    </a:prstGeom>
+                  </pic:spPr>
+                </pic:pic>
+              </a:graphicData>
+            </a:graphic>
+          </wp:inline>
+        </w:drawing>
+      </w:r>
+    </w:p>
+    <w:p>
+      <w:pPr>
+        <w:jc w:val="center"/>
+      </w:pPr>
+      <w:r>
+        <w:rPr>
+          <w:noProof/>
+        </w:rPr>
+        <w:drawing>
+          <wp:inline distT="0" distB="0" distL="0" distR="0" wp14:anchorId="3BDC79F3" wp14:editId="143F2CFB">
+            <wp:extent cx="5731510" cy="422910"/>
+            <wp:effectExtent l="0" t="0" r="2540" b="0"/>
+            <wp:docPr id="78" name="Picture 78"/>
+            <wp:cNvGraphicFramePr>
+              <a:graphicFrameLocks xmlns:a="http://schemas.openxmlformats.org/drawingml/2006/main" noChangeAspect="1"/>
+            </wp:cNvGraphicFramePr>
+            <a:graphic xmlns:a="http://schemas.openxmlformats.org/drawingml/2006/main">
+              <a:graphicData uri="http://schemas.openxmlformats.org/drawingml/2006/picture">
+                <pic:pic xmlns:pic="http://schemas.openxmlformats.org/drawingml/2006/picture">
+                  <pic:nvPicPr>
+                    <pic:cNvPr id="71" name="Picture 71"/>
+                    <pic:cNvPicPr/>
+                  </pic:nvPicPr>
+                  <pic:blipFill>
+                    <a:blip r:embed="rId36">
+                      <a:extLst>
+                        <a:ext uri="{28A0092B-C50C-407E-A947-70E740481C1C}">
+                          <a14:useLocalDpi xmlns:a14="http://schemas.microsoft.com/office/drawing/2010/main" val="0"/>
+                        </a:ext>
+                      </a:extLst>
+                    </a:blip>
+                    <a:stretch>
+                      <a:fillRect/>
+                    </a:stretch>
+                  </pic:blipFill>
+                  <pic:spPr>
+                    <a:xfrm>
+                      <a:off x="0" y="0"/>
+                      <a:ext cx="5731510" cy="422910"/>
+                    </a:xfrm>
+                    <a:prstGeom prst="rect">
+                      <a:avLst/>
+                    </a:prstGeom>
+                  </pic:spPr>
+                </pic:pic>
+              </a:graphicData>
+            </a:graphic>
+          </wp:inline>
+        </w:drawing>
+      </w:r>
+    </w:p>
+    <w:p>
+      <w:pPr>
+        <w:rPr>
+          <w:b/>
+          <w:bCs/>
+          <w:i/>
+          <w:iCs/>
+        </w:rPr>
+      </w:pPr>
+      <w:r>
+        <w:rPr>
+          <w:b/>
+          <w:bCs/>
+          <w:i/>
+          <w:iCs/>
+        </w:rPr>
+        <w:t xml:space="preserve">If valid information is provided, the user will be presented with a message </w:t>
+      </w:r>
+      <w:proofErr w:type="gramStart"/>
+      <w:r>
+        <w:rPr>
+          <w:b/>
+          <w:bCs/>
+          <w:i/>
+          <w:iCs/>
+        </w:rPr>
+        <w:t>similar to</w:t>
+      </w:r>
+      <w:proofErr w:type="gramEnd"/>
+      <w:r>
+        <w:rPr>
+          <w:b/>
+          <w:bCs/>
+          <w:i/>
+          <w:iCs/>
+        </w:rPr>
+        <w:t xml:space="preserve"> this:</w:t>
+      </w:r>
+    </w:p>
+    <w:p>
+      <w:pPr>
+        <w:jc w:val="center"/>
+        <w:rPr>
+          <w:b/>
+          <w:bCs/>
+          <w:i/>
+          <w:iCs/>
+        </w:rPr>
+      </w:pPr>
+      <w:r>
+        <w:rPr>
+          <w:b/>
+          <w:bCs/>
+          <w:i/>
+          <w:iCs/>
+          <w:noProof/>
+        </w:rPr>
+        <w:drawing>
+          <wp:inline distT="0" distB="0" distL="0" distR="0" wp14:anchorId="56AD5A85" wp14:editId="53768924">
+            <wp:extent cx="2372056" cy="247685"/>
+            <wp:effectExtent l="0" t="0" r="0" b="0"/>
+            <wp:docPr id="79" name="Picture 79"/>
+            <wp:cNvGraphicFramePr>
+              <a:graphicFrameLocks xmlns:a="http://schemas.openxmlformats.org/drawingml/2006/main" noChangeAspect="1"/>
+            </wp:cNvGraphicFramePr>
+            <a:graphic xmlns:a="http://schemas.openxmlformats.org/drawingml/2006/main">
+              <a:graphicData uri="http://schemas.openxmlformats.org/drawingml/2006/picture">
+                <pic:pic xmlns:pic="http://schemas.openxmlformats.org/drawingml/2006/picture">
+                  <pic:nvPicPr>
+                    <pic:cNvPr id="72" name="Picture 72"/>
+                    <pic:cNvPicPr/>
+                  </pic:nvPicPr>
+                  <pic:blipFill>
+                    <a:blip r:embed="rId37">
+                      <a:extLst>
+                        <a:ext uri="{28A0092B-C50C-407E-A947-70E740481C1C}">
+                          <a14:useLocalDpi xmlns:a14="http://schemas.microsoft.com/office/drawing/2010/main" val="0"/>
+                        </a:ext>
+                      </a:extLst>
+                    </a:blip>
+                    <a:stretch>
+                      <a:fillRect/>
+                    </a:stretch>
+                  </pic:blipFill>
+                  <pic:spPr>
+                    <a:xfrm>
+                      <a:off x="0" y="0"/>
+                      <a:ext cx="2372056" cy="247685"/>
+                    </a:xfrm>
+                    <a:prstGeom prst="rect">
+                      <a:avLst/>
+                    </a:prstGeom>
+                  </pic:spPr>
+                </pic:pic>
+              </a:graphicData>
+            </a:graphic>
+          </wp:inline>
+        </w:drawing>
+      </w:r>
+    </w:p>
+    <w:p>
+      <w:pPr>
+        <w:rPr>
+          <w:b/>
+          <w:bCs/>
+          <w:i/>
+          <w:iCs/>
+        </w:rPr>
+      </w:pPr>
+    </w:p>
+    <w:p>
+      <w:r>
+        <w:t>The Students grades will now appear to be in the results table:</w:t>
+      </w:r>
+    </w:p>
+    <w:p>
+      <w:r>
+        <w:rPr>
+          <w:noProof/>
+        </w:rPr>
+        <w:drawing>
+          <wp:inline distT="0" distB="0" distL="0" distR="0" wp14:anchorId="05780858" wp14:editId="68E4B869">
+            <wp:extent cx="5731510" cy="1848485"/>
+            <wp:effectExtent l="0" t="0" r="2540" b="0"/>
+            <wp:docPr id="80" name="Picture 80" descr="Text&#10;&#10;Description automatically generated"/>
+            <wp:cNvGraphicFramePr>
+              <a:graphicFrameLocks xmlns:a="http://schemas.openxmlformats.org/drawingml/2006/main" noChangeAspect="1"/>
+            </wp:cNvGraphicFramePr>
+            <a:graphic xmlns:a="http://schemas.openxmlformats.org/drawingml/2006/main">
+              <a:graphicData uri="http://schemas.openxmlformats.org/drawingml/2006/picture">
+                <pic:pic xmlns:pic="http://schemas.openxmlformats.org/drawingml/2006/picture">
+                  <pic:nvPicPr>
+                    <pic:cNvPr id="73" name="Picture 73" descr="Text&#10;&#10;Description automatically generated"/>
+                    <pic:cNvPicPr/>
+                  </pic:nvPicPr>
+                  <pic:blipFill>
+                    <a:blip r:embed="rId38">
+                      <a:extLst>
+                        <a:ext uri="{28A0092B-C50C-407E-A947-70E740481C1C}">
+                          <a14:useLocalDpi xmlns:a14="http://schemas.microsoft.com/office/drawing/2010/main" val="0"/>
+                        </a:ext>
+                      </a:extLst>
+                    </a:blip>
+                    <a:stretch>
+                      <a:fillRect/>
+                    </a:stretch>
+                  </pic:blipFill>
+                  <pic:spPr>
+                    <a:xfrm>
+                      <a:off x="0" y="0"/>
+                      <a:ext cx="5731510" cy="1848485"/>
+                    </a:xfrm>
+                    <a:prstGeom prst="rect">
+                      <a:avLst/>
+                    </a:prstGeom>
+                  </pic:spPr>
+                </pic:pic>
+              </a:graphicData>
+            </a:graphic>
+          </wp:inline>
+        </w:drawing>
+      </w:r>
+    </w:p>
+    <w:p/>
+    <w:p/>
+    <w:p/>
+    <w:p>
+      <w:pPr>
+        <w:pStyle w:val="Heading1"/>
+      </w:pPr>
+      <w:bookmarkStart w:id="9" w:name="_Toc65414417"/>
+      <w:r>
+        <w:lastRenderedPageBreak/>
+        <w:t>Console</w:t>
+      </w:r>
+      <w:r>
+        <w:t>: Delete a Student and Their Grades:</w:t>
+      </w:r>
+      <w:bookmarkEnd w:id="9"/>
+    </w:p>
+    <w:p>
+      <w:r>
+        <w:t xml:space="preserve">To </w:t>
+      </w:r>
+      <w:r>
+        <w:t>Delete</w:t>
+      </w:r>
+      <w:r>
+        <w:t xml:space="preserve"> a Student, take note of the "ID" associated with that student, then type the "</w:t>
+      </w:r>
+      <w:r>
+        <w:t>delete</w:t>
+      </w:r>
+      <w:r>
+        <w:t>" command:</w:t>
+      </w:r>
+    </w:p>
+    <w:p>
+      <w:r>
+        <w:rPr>
+          <w:noProof/>
+        </w:rPr>
+        <w:drawing>
+          <wp:inline distT="0" distB="0" distL="0" distR="0" wp14:anchorId="6808646F" wp14:editId="2061D471">
+            <wp:extent cx="5731510" cy="3617595"/>
+            <wp:effectExtent l="0" t="0" r="2540" b="1905"/>
+            <wp:docPr id="81" name="Picture 81" descr="A picture containing text, scoreboard, screenshot&#10;&#10;Description automatically generated"/>
+            <wp:cNvGraphicFramePr>
+              <a:graphicFrameLocks xmlns:a="http://schemas.openxmlformats.org/drawingml/2006/main" noChangeAspect="1"/>
+            </wp:cNvGraphicFramePr>
+            <a:graphic xmlns:a="http://schemas.openxmlformats.org/drawingml/2006/main">
+              <a:graphicData uri="http://schemas.openxmlformats.org/drawingml/2006/picture">
+                <pic:pic xmlns:pic="http://schemas.openxmlformats.org/drawingml/2006/picture">
+                  <pic:nvPicPr>
+                    <pic:cNvPr id="81" name="Picture 81" descr="A picture containing text, scoreboard, screenshot&#10;&#10;Description automatically generated"/>
+                    <pic:cNvPicPr/>
+                  </pic:nvPicPr>
+                  <pic:blipFill>
+                    <a:blip r:embed="rId42">
+                      <a:extLst>
+                        <a:ext uri="{28A0092B-C50C-407E-A947-70E740481C1C}">
+                          <a14:useLocalDpi xmlns:a14="http://schemas.microsoft.com/office/drawing/2010/main" val="0"/>
+                        </a:ext>
+                      </a:extLst>
+                    </a:blip>
+                    <a:stretch>
+                      <a:fillRect/>
+                    </a:stretch>
+                  </pic:blipFill>
+                  <pic:spPr>
+                    <a:xfrm>
+                      <a:off x="0" y="0"/>
+                      <a:ext cx="5731510" cy="3617595"/>
+                    </a:xfrm>
+                    <a:prstGeom prst="rect">
+                      <a:avLst/>
+                    </a:prstGeom>
+                  </pic:spPr>
+                </pic:pic>
+              </a:graphicData>
+            </a:graphic>
+          </wp:inline>
+        </w:drawing>
+      </w:r>
+    </w:p>
+    <w:p>
+      <w:r>
+        <w:t>User will then be prompted to enter a "Record ID":</w:t>
+      </w:r>
+    </w:p>
+    <w:p>
+      <w:r>
+        <w:rPr>
+          <w:noProof/>
+        </w:rPr>
+        <w:drawing>
+          <wp:inline distT="0" distB="0" distL="0" distR="0" wp14:anchorId="2E6AD0E5" wp14:editId="4551C8F0">
+            <wp:extent cx="5731510" cy="3617595"/>
+            <wp:effectExtent l="0" t="0" r="2540" b="1905"/>
+            <wp:docPr id="82" name="Picture 82" descr="A picture containing graphical user interface&#10;&#10;Description automatically generated"/>
+            <wp:cNvGraphicFramePr>
+              <a:graphicFrameLocks xmlns:a="http://schemas.openxmlformats.org/drawingml/2006/main" noChangeAspect="1"/>
+            </wp:cNvGraphicFramePr>
+            <a:graphic xmlns:a="http://schemas.openxmlformats.org/drawingml/2006/main">
+              <a:graphicData uri="http://schemas.openxmlformats.org/drawingml/2006/picture">
+                <pic:pic xmlns:pic="http://schemas.openxmlformats.org/drawingml/2006/picture">
+                  <pic:nvPicPr>
+                    <pic:cNvPr id="82" name="Picture 82" descr="A picture containing graphical user interface&#10;&#10;Description automatically generated"/>
+                    <pic:cNvPicPr/>
+                  </pic:nvPicPr>
+                  <pic:blipFill>
+                    <a:blip r:embed="rId43">
+                      <a:extLst>
+                        <a:ext uri="{28A0092B-C50C-407E-A947-70E740481C1C}">
+                          <a14:useLocalDpi xmlns:a14="http://schemas.microsoft.com/office/drawing/2010/main" val="0"/>
+                        </a:ext>
+                      </a:extLst>
+                    </a:blip>
+                    <a:stretch>
+                      <a:fillRect/>
+                    </a:stretch>
+                  </pic:blipFill>
+                  <pic:spPr>
+                    <a:xfrm>
+                      <a:off x="0" y="0"/>
+                      <a:ext cx="5731510" cy="3617595"/>
+                    </a:xfrm>
+                    <a:prstGeom prst="rect">
+                      <a:avLst/>
+                    </a:prstGeom>
+                  </pic:spPr>
+                </pic:pic>
+              </a:graphicData>
+            </a:graphic>
+          </wp:inline>
+        </w:drawing>
+      </w:r>
+    </w:p>
+    <w:p>
+      <w:r>
+        <w:t>Enter Target Record ID</w:t>
+      </w:r>
+    </w:p>
+    <w:p>
+      <w:r>
+        <w:lastRenderedPageBreak/>
+        <w:t>Student has now been deleted:</w:t>
+      </w:r>
+    </w:p>
+    <w:p>
+      <w:r>
+        <w:rPr>
+          <w:noProof/>
+        </w:rPr>
+        <w:drawing>
+          <wp:inline distT="0" distB="0" distL="0" distR="0" wp14:anchorId="4E7B105E" wp14:editId="71CFBFE8">
+            <wp:extent cx="5731510" cy="3617595"/>
+            <wp:effectExtent l="0" t="0" r="2540" b="1905"/>
+            <wp:docPr id="83" name="Picture 83" descr="A picture containing text, scoreboard, plaque&#10;&#10;Description automatically generated"/>
+            <wp:cNvGraphicFramePr>
+              <a:graphicFrameLocks xmlns:a="http://schemas.openxmlformats.org/drawingml/2006/main" noChangeAspect="1"/>
+            </wp:cNvGraphicFramePr>
+            <a:graphic xmlns:a="http://schemas.openxmlformats.org/drawingml/2006/main">
+              <a:graphicData uri="http://schemas.openxmlformats.org/drawingml/2006/picture">
+                <pic:pic xmlns:pic="http://schemas.openxmlformats.org/drawingml/2006/picture">
+                  <pic:nvPicPr>
+                    <pic:cNvPr id="83" name="Picture 83" descr="A picture containing text, scoreboard, plaque&#10;&#10;Description automatically generated"/>
+                    <pic:cNvPicPr/>
+                  </pic:nvPicPr>
+                  <pic:blipFill>
+                    <a:blip r:embed="rId44">
+                      <a:extLst>
+                        <a:ext uri="{28A0092B-C50C-407E-A947-70E740481C1C}">
+                          <a14:useLocalDpi xmlns:a14="http://schemas.microsoft.com/office/drawing/2010/main" val="0"/>
+                        </a:ext>
+                      </a:extLst>
+                    </a:blip>
+                    <a:stretch>
+                      <a:fillRect/>
+                    </a:stretch>
+                  </pic:blipFill>
+                  <pic:spPr>
+                    <a:xfrm>
+                      <a:off x="0" y="0"/>
+                      <a:ext cx="5731510" cy="3617595"/>
+                    </a:xfrm>
+                    <a:prstGeom prst="rect">
+                      <a:avLst/>
+                    </a:prstGeom>
+                  </pic:spPr>
+                </pic:pic>
+              </a:graphicData>
+            </a:graphic>
+          </wp:inline>
+        </w:drawing>
+      </w:r>
+    </w:p>
+    <w:p>
+      <w:pPr>
+        <w:pStyle w:val="Heading1"/>
+      </w:pPr>
+      <w:bookmarkStart w:id="10" w:name="_Toc65414418"/>
+      <w:r>
+        <w:t>Console</w:t>
+      </w:r>
+      <w:r>
+        <w:t>: Delete all Student and Their Grades:</w:t>
+      </w:r>
+      <w:bookmarkEnd w:id="10"/>
+    </w:p>
+    <w:p>
+      <w:r>
+        <w:t>To delete all students, enter the command "empty":</w:t>
+      </w:r>
+    </w:p>
+    <w:p>
+      <w:r>
+        <w:rPr>
+          <w:noProof/>
+        </w:rPr>
+        <w:drawing>
+          <wp:inline distT="0" distB="0" distL="0" distR="0" wp14:anchorId="01708339" wp14:editId="08CBAE95">
+            <wp:extent cx="5731510" cy="3617595"/>
+            <wp:effectExtent l="0" t="0" r="2540" b="1905"/>
+            <wp:docPr id="84" name="Picture 84" descr="Graphical user interface&#10;&#10;Description automatically generated with medium confidence"/>
+            <wp:cNvGraphicFramePr>
+              <a:graphicFrameLocks xmlns:a="http://schemas.openxmlformats.org/drawingml/2006/main" noChangeAspect="1"/>
+            </wp:cNvGraphicFramePr>
+            <a:graphic xmlns:a="http://schemas.openxmlformats.org/drawingml/2006/main">
+              <a:graphicData uri="http://schemas.openxmlformats.org/drawingml/2006/picture">
+                <pic:pic xmlns:pic="http://schemas.openxmlformats.org/drawingml/2006/picture">
+                  <pic:nvPicPr>
+                    <pic:cNvPr id="84" name="Picture 84" descr="Graphical user interface&#10;&#10;Description automatically generated with medium confidence"/>
+                    <pic:cNvPicPr/>
+                  </pic:nvPicPr>
+                  <pic:blipFill>
+                    <a:blip r:embed="rId45">
+                      <a:extLst>
+                        <a:ext uri="{28A0092B-C50C-407E-A947-70E740481C1C}">
+                          <a14:useLocalDpi xmlns:a14="http://schemas.microsoft.com/office/drawing/2010/main" val="0"/>
+                        </a:ext>
+                      </a:extLst>
+                    </a:blip>
+                    <a:stretch>
+                      <a:fillRect/>
+                    </a:stretch>
+                  </pic:blipFill>
+                  <pic:spPr>
+                    <a:xfrm>
+                      <a:off x="0" y="0"/>
+                      <a:ext cx="5731510" cy="3617595"/>
+                    </a:xfrm>
+                    <a:prstGeom prst="rect">
+                      <a:avLst/>
+                    </a:prstGeom>
+                  </pic:spPr>
+                </pic:pic>
+              </a:graphicData>
+            </a:graphic>
+          </wp:inline>
+        </w:drawing>
+      </w:r>
+    </w:p>
+    <w:p/>
+    <w:p>
+      <w:pPr>
+        <w:pStyle w:val="Heading1"/>
+      </w:pPr>
+      <w:bookmarkStart w:id="11" w:name="_Toc65414419"/>
+      <w:r>
+        <w:lastRenderedPageBreak/>
+        <w:t>Console</w:t>
+      </w:r>
+      <w:r>
+        <w:t>: Import CSV:</w:t>
+      </w:r>
+      <w:bookmarkEnd w:id="11"/>
+    </w:p>
+    <w:p>
+      <w:r>
+        <w:t xml:space="preserve">To import a CSV </w:t>
+      </w:r>
+      <w:proofErr w:type="gramStart"/>
+      <w:r>
+        <w:t>file</w:t>
+      </w:r>
+      <w:proofErr w:type="gramEnd"/>
+      <w:r>
+        <w:t xml:space="preserve"> enter the command "import":</w:t>
+      </w:r>
+    </w:p>
+    <w:p>
+      <w:r>
+        <w:rPr>
+          <w:noProof/>
+        </w:rPr>
+        <w:drawing>
+          <wp:inline distT="0" distB="0" distL="0" distR="0" wp14:anchorId="2B60B1FA" wp14:editId="12FBD174">
+            <wp:extent cx="5731510" cy="3617595"/>
+            <wp:effectExtent l="0" t="0" r="2540" b="1905"/>
+            <wp:docPr id="85" name="Picture 85" descr="A picture containing graphical user interface&#10;&#10;Description automatically generated"/>
+            <wp:cNvGraphicFramePr>
+              <a:graphicFrameLocks xmlns:a="http://schemas.openxmlformats.org/drawingml/2006/main" noChangeAspect="1"/>
+            </wp:cNvGraphicFramePr>
+            <a:graphic xmlns:a="http://schemas.openxmlformats.org/drawingml/2006/main">
+              <a:graphicData uri="http://schemas.openxmlformats.org/drawingml/2006/picture">
+                <pic:pic xmlns:pic="http://schemas.openxmlformats.org/drawingml/2006/picture">
+                  <pic:nvPicPr>
+                    <pic:cNvPr id="85" name="Picture 85" descr="A picture containing graphical user interface&#10;&#10;Description automatically generated"/>
+                    <pic:cNvPicPr/>
+                  </pic:nvPicPr>
+                  <pic:blipFill>
+                    <a:blip r:embed="rId46">
+                      <a:extLst>
+                        <a:ext uri="{28A0092B-C50C-407E-A947-70E740481C1C}">
+                          <a14:useLocalDpi xmlns:a14="http://schemas.microsoft.com/office/drawing/2010/main" val="0"/>
+                        </a:ext>
+                      </a:extLst>
+                    </a:blip>
+                    <a:stretch>
+                      <a:fillRect/>
+                    </a:stretch>
+                  </pic:blipFill>
+                  <pic:spPr>
+                    <a:xfrm>
+                      <a:off x="0" y="0"/>
+                      <a:ext cx="5731510" cy="3617595"/>
+                    </a:xfrm>
+                    <a:prstGeom prst="rect">
+                      <a:avLst/>
+                    </a:prstGeom>
+                  </pic:spPr>
+                </pic:pic>
+              </a:graphicData>
+            </a:graphic>
+          </wp:inline>
+        </w:drawing>
+      </w:r>
+    </w:p>
+    <w:p>
+      <w:r>
+        <w:t>Now enter the filename or path and filename to the CSV file you wish to import:</w:t>
+      </w:r>
+    </w:p>
+    <w:p>
+      <w:r>
+        <w:rPr>
+          <w:noProof/>
+        </w:rPr>
+        <w:drawing>
+          <wp:inline distT="0" distB="0" distL="0" distR="0" wp14:anchorId="3C05F4E3" wp14:editId="0D161775">
+            <wp:extent cx="5731510" cy="3617595"/>
+            <wp:effectExtent l="0" t="0" r="2540" b="1905"/>
+            <wp:docPr id="86" name="Picture 86" descr="A picture containing graphical user interface&#10;&#10;Description automatically generated"/>
+            <wp:cNvGraphicFramePr>
+              <a:graphicFrameLocks xmlns:a="http://schemas.openxmlformats.org/drawingml/2006/main" noChangeAspect="1"/>
+            </wp:cNvGraphicFramePr>
+            <a:graphic xmlns:a="http://schemas.openxmlformats.org/drawingml/2006/main">
+              <a:graphicData uri="http://schemas.openxmlformats.org/drawingml/2006/picture">
+                <pic:pic xmlns:pic="http://schemas.openxmlformats.org/drawingml/2006/picture">
+                  <pic:nvPicPr>
+                    <pic:cNvPr id="86" name="Picture 86" descr="A picture containing graphical user interface&#10;&#10;Description automatically generated"/>
+                    <pic:cNvPicPr/>
+                  </pic:nvPicPr>
+                  <pic:blipFill>
+                    <a:blip r:embed="rId47">
+                      <a:extLst>
+                        <a:ext uri="{28A0092B-C50C-407E-A947-70E740481C1C}">
+                          <a14:useLocalDpi xmlns:a14="http://schemas.microsoft.com/office/drawing/2010/main" val="0"/>
+                        </a:ext>
+                      </a:extLst>
+                    </a:blip>
+                    <a:stretch>
+                      <a:fillRect/>
+                    </a:stretch>
+                  </pic:blipFill>
+                  <pic:spPr>
+                    <a:xfrm>
+                      <a:off x="0" y="0"/>
+                      <a:ext cx="5731510" cy="3617595"/>
+                    </a:xfrm>
+                    <a:prstGeom prst="rect">
+                      <a:avLst/>
+                    </a:prstGeom>
+                  </pic:spPr>
+                </pic:pic>
+              </a:graphicData>
+            </a:graphic>
+          </wp:inline>
+        </w:drawing>
+      </w:r>
+    </w:p>
+    <w:p/>
+    <w:p/>
+    <w:p>
+      <w:r>
+        <w:lastRenderedPageBreak/>
+        <w:t>The CSV file will then be imported and processed:</w:t>
+      </w:r>
+      <w:r>
+        <w:br/>
+      </w:r>
+      <w:r>
+        <w:rPr>
+          <w:noProof/>
+        </w:rPr>
+        <w:drawing>
+          <wp:inline distT="0" distB="0" distL="0" distR="0" wp14:anchorId="1FA39B3B" wp14:editId="2558F50B">
+            <wp:extent cx="5731510" cy="3617595"/>
+            <wp:effectExtent l="0" t="0" r="2540" b="1905"/>
+            <wp:docPr id="87" name="Picture 87" descr="A computer screen capture&#10;&#10;Description automatically generated with low confidence"/>
+            <wp:cNvGraphicFramePr>
+              <a:graphicFrameLocks xmlns:a="http://schemas.openxmlformats.org/drawingml/2006/main" noChangeAspect="1"/>
+            </wp:cNvGraphicFramePr>
+            <a:graphic xmlns:a="http://schemas.openxmlformats.org/drawingml/2006/main">
+              <a:graphicData uri="http://schemas.openxmlformats.org/drawingml/2006/picture">
+                <pic:pic xmlns:pic="http://schemas.openxmlformats.org/drawingml/2006/picture">
+                  <pic:nvPicPr>
+                    <pic:cNvPr id="87" name="Picture 87" descr="A computer screen capture&#10;&#10;Description automatically generated with low confidence"/>
+                    <pic:cNvPicPr/>
+                  </pic:nvPicPr>
+                  <pic:blipFill>
+                    <a:blip r:embed="rId48">
+                      <a:extLst>
+                        <a:ext uri="{28A0092B-C50C-407E-A947-70E740481C1C}">
+                          <a14:useLocalDpi xmlns:a14="http://schemas.microsoft.com/office/drawing/2010/main" val="0"/>
+                        </a:ext>
+                      </a:extLst>
+                    </a:blip>
+                    <a:stretch>
+                      <a:fillRect/>
+                    </a:stretch>
+                  </pic:blipFill>
+                  <pic:spPr>
+                    <a:xfrm>
+                      <a:off x="0" y="0"/>
+                      <a:ext cx="5731510" cy="3617595"/>
+                    </a:xfrm>
+                    <a:prstGeom prst="rect">
+                      <a:avLst/>
+                    </a:prstGeom>
+                  </pic:spPr>
+                </pic:pic>
+              </a:graphicData>
+            </a:graphic>
+          </wp:inline>
+        </w:drawing>
+      </w:r>
+    </w:p>
+    <w:p>
+      <w:pPr>
+        <w:pStyle w:val="Heading1"/>
+      </w:pPr>
+      <w:bookmarkStart w:id="12" w:name="_Toc65414420"/>
+      <w:r>
+        <w:t>Console</w:t>
+      </w:r>
+      <w:r>
+        <w:t>: Export CSV:</w:t>
+      </w:r>
+      <w:bookmarkEnd w:id="12"/>
+    </w:p>
+    <w:p>
+      <w:r>
+        <w:t xml:space="preserve">To </w:t>
+      </w:r>
+      <w:r>
+        <w:t>export</w:t>
+      </w:r>
+      <w:r>
+        <w:t xml:space="preserve"> a CSV file</w:t>
+      </w:r>
+      <w:r>
+        <w:t>,</w:t>
+      </w:r>
+      <w:r>
+        <w:t xml:space="preserve"> enter the command </w:t>
+      </w:r>
+      <w:r>
+        <w:t>"export"</w:t>
+      </w:r>
+      <w:r>
+        <w:t>:</w:t>
+      </w:r>
+    </w:p>
+    <w:p>
+      <w:r>
+        <w:rPr>
+          <w:noProof/>
+        </w:rPr>
+        <w:drawing>
+          <wp:inline distT="0" distB="0" distL="0" distR="0" wp14:anchorId="07F92D78" wp14:editId="59F097FF">
+            <wp:extent cx="5731510" cy="3617595"/>
+            <wp:effectExtent l="0" t="0" r="2540" b="1905"/>
+            <wp:docPr id="88" name="Picture 88" descr="Graphical user interface&#10;&#10;Description automatically generated"/>
+            <wp:cNvGraphicFramePr>
+              <a:graphicFrameLocks xmlns:a="http://schemas.openxmlformats.org/drawingml/2006/main" noChangeAspect="1"/>
+            </wp:cNvGraphicFramePr>
+            <a:graphic xmlns:a="http://schemas.openxmlformats.org/drawingml/2006/main">
+              <a:graphicData uri="http://schemas.openxmlformats.org/drawingml/2006/picture">
+                <pic:pic xmlns:pic="http://schemas.openxmlformats.org/drawingml/2006/picture">
+                  <pic:nvPicPr>
+                    <pic:cNvPr id="88" name="Picture 88" descr="Graphical user interface&#10;&#10;Description automatically generated"/>
+                    <pic:cNvPicPr/>
+                  </pic:nvPicPr>
+                  <pic:blipFill>
+                    <a:blip r:embed="rId49">
+                      <a:extLst>
+                        <a:ext uri="{28A0092B-C50C-407E-A947-70E740481C1C}">
+                          <a14:useLocalDpi xmlns:a14="http://schemas.microsoft.com/office/drawing/2010/main" val="0"/>
+                        </a:ext>
+                      </a:extLst>
+                    </a:blip>
+                    <a:stretch>
+                      <a:fillRect/>
+                    </a:stretch>
+                  </pic:blipFill>
+                  <pic:spPr>
+                    <a:xfrm>
+                      <a:off x="0" y="0"/>
+                      <a:ext cx="5731510" cy="3617595"/>
+                    </a:xfrm>
+                    <a:prstGeom prst="rect">
+                      <a:avLst/>
+                    </a:prstGeom>
+                  </pic:spPr>
+                </pic:pic>
+              </a:graphicData>
+            </a:graphic>
+          </wp:inline>
+        </w:drawing>
+      </w:r>
+    </w:p>
+    <w:p/>
+    <w:p/>
+    <w:p>
+      <w:r>
+        <w:lastRenderedPageBreak/>
+        <w:t xml:space="preserve">Now enter the filename or path and filename to the CSV file you wish to </w:t>
+      </w:r>
+      <w:r>
+        <w:t>export</w:t>
+      </w:r>
+      <w:r>
+        <w:t>:</w:t>
+      </w:r>
+    </w:p>
+    <w:p>
+      <w:r>
+        <w:rPr>
+          <w:noProof/>
+        </w:rPr>
+        <w:drawing>
+          <wp:inline distT="0" distB="0" distL="0" distR="0" wp14:anchorId="23E70D85" wp14:editId="48278601">
+            <wp:extent cx="5731510" cy="3617595"/>
+            <wp:effectExtent l="0" t="0" r="2540" b="1905"/>
+            <wp:docPr id="89" name="Picture 89" descr="Text&#10;&#10;Description automatically generated"/>
+            <wp:cNvGraphicFramePr>
+              <a:graphicFrameLocks xmlns:a="http://schemas.openxmlformats.org/drawingml/2006/main" noChangeAspect="1"/>
+            </wp:cNvGraphicFramePr>
+            <a:graphic xmlns:a="http://schemas.openxmlformats.org/drawingml/2006/main">
+              <a:graphicData uri="http://schemas.openxmlformats.org/drawingml/2006/picture">
+                <pic:pic xmlns:pic="http://schemas.openxmlformats.org/drawingml/2006/picture">
+                  <pic:nvPicPr>
+                    <pic:cNvPr id="89" name="Picture 89" descr="Text&#10;&#10;Description automatically generated"/>
+                    <pic:cNvPicPr/>
+                  </pic:nvPicPr>
+                  <pic:blipFill>
+                    <a:blip r:embed="rId50">
+                      <a:extLst>
+                        <a:ext uri="{28A0092B-C50C-407E-A947-70E740481C1C}">
+                          <a14:useLocalDpi xmlns:a14="http://schemas.microsoft.com/office/drawing/2010/main" val="0"/>
+                        </a:ext>
+                      </a:extLst>
+                    </a:blip>
+                    <a:stretch>
+                      <a:fillRect/>
+                    </a:stretch>
+                  </pic:blipFill>
+                  <pic:spPr>
+                    <a:xfrm>
+                      <a:off x="0" y="0"/>
+                      <a:ext cx="5731510" cy="3617595"/>
+                    </a:xfrm>
+                    <a:prstGeom prst="rect">
+                      <a:avLst/>
+                    </a:prstGeom>
+                  </pic:spPr>
+                </pic:pic>
+              </a:graphicData>
+            </a:graphic>
+          </wp:inline>
+        </w:drawing>
+      </w:r>
+    </w:p>
+    <w:p>
+      <w:r>
+        <w:t>The Exported CSV will now be available is the requested location:</w:t>
+      </w:r>
+    </w:p>
+    <w:p>
+      <w:r>
+        <w:rPr>
+          <w:noProof/>
+        </w:rPr>
+        <w:drawing>
+          <wp:inline distT="0" distB="0" distL="0" distR="0" wp14:anchorId="171855A3" wp14:editId="2B89F962">
+            <wp:extent cx="5731510" cy="3317240"/>
+            <wp:effectExtent l="0" t="0" r="2540" b="0"/>
+            <wp:docPr id="90" name="Picture 90" descr="Graphical user interface, text, application, email&#10;&#10;Description automatically generated"/>
+            <wp:cNvGraphicFramePr>
+              <a:graphicFrameLocks xmlns:a="http://schemas.openxmlformats.org/drawingml/2006/main" noChangeAspect="1"/>
+            </wp:cNvGraphicFramePr>
+            <a:graphic xmlns:a="http://schemas.openxmlformats.org/drawingml/2006/main">
+              <a:graphicData uri="http://schemas.openxmlformats.org/drawingml/2006/picture">
+                <pic:pic xmlns:pic="http://schemas.openxmlformats.org/drawingml/2006/picture">
+                  <pic:nvPicPr>
+                    <pic:cNvPr id="90" name="Picture 90" descr="Graphical user interface, text, application, email&#10;&#10;Description automatically generated"/>
+                    <pic:cNvPicPr/>
+                  </pic:nvPicPr>
+                  <pic:blipFill>
+                    <a:blip r:embed="rId51">
+                      <a:extLst>
+                        <a:ext uri="{28A0092B-C50C-407E-A947-70E740481C1C}">
+                          <a14:useLocalDpi xmlns:a14="http://schemas.microsoft.com/office/drawing/2010/main" val="0"/>
+                        </a:ext>
+                      </a:extLst>
+                    </a:blip>
+                    <a:stretch>
+                      <a:fillRect/>
+                    </a:stretch>
+                  </pic:blipFill>
+                  <pic:spPr>
+                    <a:xfrm>
+                      <a:off x="0" y="0"/>
+                      <a:ext cx="5731510" cy="3317240"/>
+                    </a:xfrm>
+                    <a:prstGeom prst="rect">
+                      <a:avLst/>
+                    </a:prstGeom>
+                  </pic:spPr>
+                </pic:pic>
+              </a:graphicData>
+            </a:graphic>
+          </wp:inline>
+        </w:drawing>
+      </w:r>
+    </w:p>
+    <w:p/>
+    <w:p/>
     <w:sectPr>
+      <w:headerReference w:type="even" r:id="rId52"/>
+      <w:headerReference w:type="default" r:id="rId53"/>
+      <w:footerReference w:type="even" r:id="rId54"/>
+      <w:footerReference w:type="default" r:id="rId55"/>
+      <w:headerReference w:type="first" r:id="rId56"/>
+      <w:footerReference w:type="first" r:id="rId57"/>
       <w:pgSz w:w="11906" w:h="16838"/>
       <w:pgMar w:top="1440" w:right="1440" w:bottom="1440" w:left="1440" w:header="708" w:footer="708" w:gutter="0"/>
       <w:cols w:space="708"/>
@@ -1995,9 +5256,274 @@
 </w:document>
 </file>
 
+<file path=word/endnotes.xml><?xml version="1.0" encoding="utf-8"?>
+<w:endnotes xmlns:wpc="http://schemas.microsoft.com/office/word/2010/wordprocessingCanvas" xmlns:cx="http://schemas.microsoft.com/office/drawing/2014/chartex" xmlns:cx1="http://schemas.microsoft.com/office/drawing/2015/9/8/chartex" xmlns:cx2="http://schemas.microsoft.com/office/drawing/2015/10/21/chartex" xmlns:cx3="http://schemas.microsoft.com/office/drawing/2016/5/9/chartex" xmlns:cx4="http://schemas.microsoft.com/office/drawing/2016/5/10/chartex" xmlns:cx5="http://schemas.microsoft.com/office/drawing/2016/5/11/chartex" xmlns:cx6="http://schemas.microsoft.com/office/drawing/2016/5/12/chartex" xmlns:cx7="http://schemas.microsoft.com/office/drawing/2016/5/13/chartex" xmlns:cx8="http://schemas.microsoft.com/office/drawing/2016/5/14/chartex" xmlns:mc="http://schemas.openxmlformats.org/markup-compatibility/2006" xmlns:aink="http://schemas.microsoft.com/office/drawing/2016/ink" xmlns:am3d="http://schemas.microsoft.com/office/drawing/2017/model3d" xmlns:o="urn:schemas-microsoft-com:office:office" xmlns:r="http://schemas.openxmlformats.org/officeDocument/2006/relationships" xmlns:m="http://schemas.openxmlformats.org/officeDocument/2006/math" xmlns:v="urn:schemas-microsoft-com:vml" xmlns:wp14="http://schemas.microsoft.com/office/word/2010/wordprocessingDrawing" xmlns:wp="http://schemas.openxmlformats.org/drawingml/2006/wordprocessingDrawing" xmlns:w10="urn:schemas-microsoft-com:office:word" xmlns:w="http://schemas.openxmlformats.org/wordprocessingml/2006/main" xmlns:w14="http://schemas.microsoft.com/office/word/2010/wordml" xmlns:w15="http://schemas.microsoft.com/office/word/2012/wordml" xmlns:w16cex="http://schemas.microsoft.com/office/word/2018/wordml/cex" xmlns:w16cid="http://schemas.microsoft.com/office/word/2016/wordml/cid" xmlns:w16="http://schemas.microsoft.com/office/word/2018/wordml" xmlns:w16se="http://schemas.microsoft.com/office/word/2015/wordml/symex" xmlns:wpg="http://schemas.microsoft.com/office/word/2010/wordprocessingGroup" xmlns:wpi="http://schemas.microsoft.com/office/word/2010/wordprocessingInk" xmlns:wne="http://schemas.microsoft.com/office/word/2006/wordml" xmlns:wps="http://schemas.microsoft.com/office/word/2010/wordprocessingShape" mc:Ignorable="w14 w15 w16se w16cid w16 w16cex wp14">
+  <w:endnote w:type="separator" w:id="-1">
+    <w:p>
+      <w:pPr>
+        <w:spacing w:after="0" w:line="240" w:lineRule="auto"/>
+      </w:pPr>
+      <w:r>
+        <w:separator/>
+      </w:r>
+    </w:p>
+  </w:endnote>
+  <w:endnote w:type="continuationSeparator" w:id="0">
+    <w:p>
+      <w:pPr>
+        <w:spacing w:after="0" w:line="240" w:lineRule="auto"/>
+      </w:pPr>
+      <w:r>
+        <w:continuationSeparator/>
+      </w:r>
+    </w:p>
+  </w:endnote>
+</w:endnotes>
+</file>
+
+<file path=word/footer1.xml><?xml version="1.0" encoding="utf-8"?>
+<w:ftr xmlns:wpc="http://schemas.microsoft.com/office/word/2010/wordprocessingCanvas" xmlns:cx="http://schemas.microsoft.com/office/drawing/2014/chartex" xmlns:cx1="http://schemas.microsoft.com/office/drawing/2015/9/8/chartex" xmlns:cx2="http://schemas.microsoft.com/office/drawing/2015/10/21/chartex" xmlns:cx3="http://schemas.microsoft.com/office/drawing/2016/5/9/chartex" xmlns:cx4="http://schemas.microsoft.com/office/drawing/2016/5/10/chartex" xmlns:cx5="http://schemas.microsoft.com/office/drawing/2016/5/11/chartex" xmlns:cx6="http://schemas.microsoft.com/office/drawing/2016/5/12/chartex" xmlns:cx7="http://schemas.microsoft.com/office/drawing/2016/5/13/chartex" xmlns:cx8="http://schemas.microsoft.com/office/drawing/2016/5/14/chartex" xmlns:mc="http://schemas.openxmlformats.org/markup-compatibility/2006" xmlns:aink="http://schemas.microsoft.com/office/drawing/2016/ink" xmlns:am3d="http://schemas.microsoft.com/office/drawing/2017/model3d" xmlns:o="urn:schemas-microsoft-com:office:office" xmlns:r="http://schemas.openxmlformats.org/officeDocument/2006/relationships" xmlns:m="http://schemas.openxmlformats.org/officeDocument/2006/math" xmlns:v="urn:schemas-microsoft-com:vml" xmlns:wp14="http://schemas.microsoft.com/office/word/2010/wordprocessingDrawing" xmlns:wp="http://schemas.openxmlformats.org/drawingml/2006/wordprocessingDrawing" xmlns:w10="urn:schemas-microsoft-com:office:word" xmlns:w="http://schemas.openxmlformats.org/wordprocessingml/2006/main" xmlns:w14="http://schemas.microsoft.com/office/word/2010/wordml" xmlns:w15="http://schemas.microsoft.com/office/word/2012/wordml" xmlns:w16cex="http://schemas.microsoft.com/office/word/2018/wordml/cex" xmlns:w16cid="http://schemas.microsoft.com/office/word/2016/wordml/cid" xmlns:w16="http://schemas.microsoft.com/office/word/2018/wordml" xmlns:w16se="http://schemas.microsoft.com/office/word/2015/wordml/symex" xmlns:wpg="http://schemas.microsoft.com/office/word/2010/wordprocessingGroup" xmlns:wpi="http://schemas.microsoft.com/office/word/2010/wordprocessingInk" xmlns:wne="http://schemas.microsoft.com/office/word/2006/wordml" xmlns:wps="http://schemas.microsoft.com/office/word/2010/wordprocessingShape" mc:Ignorable="w14 w15 w16se w16cid w16 w16cex wp14">
+  <w:p>
+    <w:pPr>
+      <w:pStyle w:val="Footer"/>
+    </w:pPr>
+  </w:p>
+</w:ftr>
+</file>
+
+<file path=word/footer2.xml><?xml version="1.0" encoding="utf-8"?>
+<w:ftr xmlns:wpc="http://schemas.microsoft.com/office/word/2010/wordprocessingCanvas" xmlns:cx="http://schemas.microsoft.com/office/drawing/2014/chartex" xmlns:cx1="http://schemas.microsoft.com/office/drawing/2015/9/8/chartex" xmlns:cx2="http://schemas.microsoft.com/office/drawing/2015/10/21/chartex" xmlns:cx3="http://schemas.microsoft.com/office/drawing/2016/5/9/chartex" xmlns:cx4="http://schemas.microsoft.com/office/drawing/2016/5/10/chartex" xmlns:cx5="http://schemas.microsoft.com/office/drawing/2016/5/11/chartex" xmlns:cx6="http://schemas.microsoft.com/office/drawing/2016/5/12/chartex" xmlns:cx7="http://schemas.microsoft.com/office/drawing/2016/5/13/chartex" xmlns:cx8="http://schemas.microsoft.com/office/drawing/2016/5/14/chartex" xmlns:mc="http://schemas.openxmlformats.org/markup-compatibility/2006" xmlns:aink="http://schemas.microsoft.com/office/drawing/2016/ink" xmlns:am3d="http://schemas.microsoft.com/office/drawing/2017/model3d" xmlns:o="urn:schemas-microsoft-com:office:office" xmlns:r="http://schemas.openxmlformats.org/officeDocument/2006/relationships" xmlns:m="http://schemas.openxmlformats.org/officeDocument/2006/math" xmlns:v="urn:schemas-microsoft-com:vml" xmlns:wp14="http://schemas.microsoft.com/office/word/2010/wordprocessingDrawing" xmlns:wp="http://schemas.openxmlformats.org/drawingml/2006/wordprocessingDrawing" xmlns:w10="urn:schemas-microsoft-com:office:word" xmlns:w="http://schemas.openxmlformats.org/wordprocessingml/2006/main" xmlns:w14="http://schemas.microsoft.com/office/word/2010/wordml" xmlns:w15="http://schemas.microsoft.com/office/word/2012/wordml" xmlns:w16cex="http://schemas.microsoft.com/office/word/2018/wordml/cex" xmlns:w16cid="http://schemas.microsoft.com/office/word/2016/wordml/cid" xmlns:w16="http://schemas.microsoft.com/office/word/2018/wordml" xmlns:w16se="http://schemas.microsoft.com/office/word/2015/wordml/symex" xmlns:wpg="http://schemas.microsoft.com/office/word/2010/wordprocessingGroup" xmlns:wpi="http://schemas.microsoft.com/office/word/2010/wordprocessingInk" xmlns:wne="http://schemas.microsoft.com/office/word/2006/wordml" xmlns:wps="http://schemas.microsoft.com/office/word/2010/wordprocessingShape" mc:Ignorable="w14 w15 w16se w16cid w16 w16cex wp14">
+  <w:sdt>
+    <w:sdtPr>
+      <w:id w:val="374272493"/>
+      <w:docPartObj>
+        <w:docPartGallery w:val="Page Numbers (Bottom of Page)"/>
+        <w:docPartUnique/>
+      </w:docPartObj>
+    </w:sdtPr>
+    <w:sdtEndPr>
+      <w:rPr>
+        <w:noProof/>
+      </w:rPr>
+    </w:sdtEndPr>
+    <w:sdtContent>
+      <w:p>
+        <w:pPr>
+          <w:pStyle w:val="Footer"/>
+        </w:pPr>
+        <w:r>
+          <w:fldChar w:fldCharType="begin"/>
+        </w:r>
+        <w:r>
+          <w:instrText xml:space="preserve"> PAGE   \* MERGEFORMAT </w:instrText>
+        </w:r>
+        <w:r>
+          <w:fldChar w:fldCharType="separate"/>
+        </w:r>
+        <w:r>
+          <w:rPr>
+            <w:noProof/>
+          </w:rPr>
+          <w:t>2</w:t>
+        </w:r>
+        <w:r>
+          <w:rPr>
+            <w:noProof/>
+          </w:rPr>
+          <w:fldChar w:fldCharType="end"/>
+        </w:r>
+      </w:p>
+    </w:sdtContent>
+  </w:sdt>
+  <w:p>
+    <w:pPr>
+      <w:pStyle w:val="Footer"/>
+    </w:pPr>
+  </w:p>
+</w:ftr>
+</file>
+
+<file path=word/footer3.xml><?xml version="1.0" encoding="utf-8"?>
+<w:ftr xmlns:wpc="http://schemas.microsoft.com/office/word/2010/wordprocessingCanvas" xmlns:cx="http://schemas.microsoft.com/office/drawing/2014/chartex" xmlns:cx1="http://schemas.microsoft.com/office/drawing/2015/9/8/chartex" xmlns:cx2="http://schemas.microsoft.com/office/drawing/2015/10/21/chartex" xmlns:cx3="http://schemas.microsoft.com/office/drawing/2016/5/9/chartex" xmlns:cx4="http://schemas.microsoft.com/office/drawing/2016/5/10/chartex" xmlns:cx5="http://schemas.microsoft.com/office/drawing/2016/5/11/chartex" xmlns:cx6="http://schemas.microsoft.com/office/drawing/2016/5/12/chartex" xmlns:cx7="http://schemas.microsoft.com/office/drawing/2016/5/13/chartex" xmlns:cx8="http://schemas.microsoft.com/office/drawing/2016/5/14/chartex" xmlns:mc="http://schemas.openxmlformats.org/markup-compatibility/2006" xmlns:aink="http://schemas.microsoft.com/office/drawing/2016/ink" xmlns:am3d="http://schemas.microsoft.com/office/drawing/2017/model3d" xmlns:o="urn:schemas-microsoft-com:office:office" xmlns:r="http://schemas.openxmlformats.org/officeDocument/2006/relationships" xmlns:m="http://schemas.openxmlformats.org/officeDocument/2006/math" xmlns:v="urn:schemas-microsoft-com:vml" xmlns:wp14="http://schemas.microsoft.com/office/word/2010/wordprocessingDrawing" xmlns:wp="http://schemas.openxmlformats.org/drawingml/2006/wordprocessingDrawing" xmlns:w10="urn:schemas-microsoft-com:office:word" xmlns:w="http://schemas.openxmlformats.org/wordprocessingml/2006/main" xmlns:w14="http://schemas.microsoft.com/office/word/2010/wordml" xmlns:w15="http://schemas.microsoft.com/office/word/2012/wordml" xmlns:w16cex="http://schemas.microsoft.com/office/word/2018/wordml/cex" xmlns:w16cid="http://schemas.microsoft.com/office/word/2016/wordml/cid" xmlns:w16="http://schemas.microsoft.com/office/word/2018/wordml" xmlns:w16se="http://schemas.microsoft.com/office/word/2015/wordml/symex" xmlns:wpg="http://schemas.microsoft.com/office/word/2010/wordprocessingGroup" xmlns:wpi="http://schemas.microsoft.com/office/word/2010/wordprocessingInk" xmlns:wne="http://schemas.microsoft.com/office/word/2006/wordml" xmlns:wps="http://schemas.microsoft.com/office/word/2010/wordprocessingShape" mc:Ignorable="w14 w15 w16se w16cid w16 w16cex wp14">
+  <w:p>
+    <w:pPr>
+      <w:pStyle w:val="Footer"/>
+    </w:pPr>
+  </w:p>
+</w:ftr>
+</file>
+
+<file path=word/footnotes.xml><?xml version="1.0" encoding="utf-8"?>
+<w:footnotes xmlns:wpc="http://schemas.microsoft.com/office/word/2010/wordprocessingCanvas" xmlns:cx="http://schemas.microsoft.com/office/drawing/2014/chartex" xmlns:cx1="http://schemas.microsoft.com/office/drawing/2015/9/8/chartex" xmlns:cx2="http://schemas.microsoft.com/office/drawing/2015/10/21/chartex" xmlns:cx3="http://schemas.microsoft.com/office/drawing/2016/5/9/chartex" xmlns:cx4="http://schemas.microsoft.com/office/drawing/2016/5/10/chartex" xmlns:cx5="http://schemas.microsoft.com/office/drawing/2016/5/11/chartex" xmlns:cx6="http://schemas.microsoft.com/office/drawing/2016/5/12/chartex" xmlns:cx7="http://schemas.microsoft.com/office/drawing/2016/5/13/chartex" xmlns:cx8="http://schemas.microsoft.com/office/drawing/2016/5/14/chartex" xmlns:mc="http://schemas.openxmlformats.org/markup-compatibility/2006" xmlns:aink="http://schemas.microsoft.com/office/drawing/2016/ink" xmlns:am3d="http://schemas.microsoft.com/office/drawing/2017/model3d" xmlns:o="urn:schemas-microsoft-com:office:office" xmlns:r="http://schemas.openxmlformats.org/officeDocument/2006/relationships" xmlns:m="http://schemas.openxmlformats.org/officeDocument/2006/math" xmlns:v="urn:schemas-microsoft-com:vml" xmlns:wp14="http://schemas.microsoft.com/office/word/2010/wordprocessingDrawing" xmlns:wp="http://schemas.openxmlformats.org/drawingml/2006/wordprocessingDrawing" xmlns:w10="urn:schemas-microsoft-com:office:word" xmlns:w="http://schemas.openxmlformats.org/wordprocessingml/2006/main" xmlns:w14="http://schemas.microsoft.com/office/word/2010/wordml" xmlns:w15="http://schemas.microsoft.com/office/word/2012/wordml" xmlns:w16cex="http://schemas.microsoft.com/office/word/2018/wordml/cex" xmlns:w16cid="http://schemas.microsoft.com/office/word/2016/wordml/cid" xmlns:w16="http://schemas.microsoft.com/office/word/2018/wordml" xmlns:w16se="http://schemas.microsoft.com/office/word/2015/wordml/symex" xmlns:wpg="http://schemas.microsoft.com/office/word/2010/wordprocessingGroup" xmlns:wpi="http://schemas.microsoft.com/office/word/2010/wordprocessingInk" xmlns:wne="http://schemas.microsoft.com/office/word/2006/wordml" xmlns:wps="http://schemas.microsoft.com/office/word/2010/wordprocessingShape" mc:Ignorable="w14 w15 w16se w16cid w16 w16cex wp14">
+  <w:footnote w:type="separator" w:id="-1">
+    <w:p>
+      <w:pPr>
+        <w:spacing w:after="0" w:line="240" w:lineRule="auto"/>
+      </w:pPr>
+      <w:r>
+        <w:separator/>
+      </w:r>
+    </w:p>
+  </w:footnote>
+  <w:footnote w:type="continuationSeparator" w:id="0">
+    <w:p>
+      <w:pPr>
+        <w:spacing w:after="0" w:line="240" w:lineRule="auto"/>
+      </w:pPr>
+      <w:r>
+        <w:continuationSeparator/>
+      </w:r>
+    </w:p>
+  </w:footnote>
+</w:footnotes>
+</file>
+
+<file path=word/header1.xml><?xml version="1.0" encoding="utf-8"?>
+<w:hdr xmlns:wpc="http://schemas.microsoft.com/office/word/2010/wordprocessingCanvas" xmlns:cx="http://schemas.microsoft.com/office/drawing/2014/chartex" xmlns:cx1="http://schemas.microsoft.com/office/drawing/2015/9/8/chartex" xmlns:cx2="http://schemas.microsoft.com/office/drawing/2015/10/21/chartex" xmlns:cx3="http://schemas.microsoft.com/office/drawing/2016/5/9/chartex" xmlns:cx4="http://schemas.microsoft.com/office/drawing/2016/5/10/chartex" xmlns:cx5="http://schemas.microsoft.com/office/drawing/2016/5/11/chartex" xmlns:cx6="http://schemas.microsoft.com/office/drawing/2016/5/12/chartex" xmlns:cx7="http://schemas.microsoft.com/office/drawing/2016/5/13/chartex" xmlns:cx8="http://schemas.microsoft.com/office/drawing/2016/5/14/chartex" xmlns:mc="http://schemas.openxmlformats.org/markup-compatibility/2006" xmlns:aink="http://schemas.microsoft.com/office/drawing/2016/ink" xmlns:am3d="http://schemas.microsoft.com/office/drawing/2017/model3d" xmlns:o="urn:schemas-microsoft-com:office:office" xmlns:r="http://schemas.openxmlformats.org/officeDocument/2006/relationships" xmlns:m="http://schemas.openxmlformats.org/officeDocument/2006/math" xmlns:v="urn:schemas-microsoft-com:vml" xmlns:wp14="http://schemas.microsoft.com/office/word/2010/wordprocessingDrawing" xmlns:wp="http://schemas.openxmlformats.org/drawingml/2006/wordprocessingDrawing" xmlns:w10="urn:schemas-microsoft-com:office:word" xmlns:w="http://schemas.openxmlformats.org/wordprocessingml/2006/main" xmlns:w14="http://schemas.microsoft.com/office/word/2010/wordml" xmlns:w15="http://schemas.microsoft.com/office/word/2012/wordml" xmlns:w16cex="http://schemas.microsoft.com/office/word/2018/wordml/cex" xmlns:w16cid="http://schemas.microsoft.com/office/word/2016/wordml/cid" xmlns:w16="http://schemas.microsoft.com/office/word/2018/wordml" xmlns:w16se="http://schemas.microsoft.com/office/word/2015/wordml/symex" xmlns:wpg="http://schemas.microsoft.com/office/word/2010/wordprocessingGroup" xmlns:wpi="http://schemas.microsoft.com/office/word/2010/wordprocessingInk" xmlns:wne="http://schemas.microsoft.com/office/word/2006/wordml" xmlns:wps="http://schemas.microsoft.com/office/word/2010/wordprocessingShape" mc:Ignorable="w14 w15 w16se w16cid w16 w16cex wp14">
+  <w:p>
+    <w:pPr>
+      <w:pStyle w:val="Header"/>
+    </w:pPr>
+  </w:p>
+</w:hdr>
+</file>
+
+<file path=word/header2.xml><?xml version="1.0" encoding="utf-8"?>
+<w:hdr xmlns:wpc="http://schemas.microsoft.com/office/word/2010/wordprocessingCanvas" xmlns:cx="http://schemas.microsoft.com/office/drawing/2014/chartex" xmlns:cx1="http://schemas.microsoft.com/office/drawing/2015/9/8/chartex" xmlns:cx2="http://schemas.microsoft.com/office/drawing/2015/10/21/chartex" xmlns:cx3="http://schemas.microsoft.com/office/drawing/2016/5/9/chartex" xmlns:cx4="http://schemas.microsoft.com/office/drawing/2016/5/10/chartex" xmlns:cx5="http://schemas.microsoft.com/office/drawing/2016/5/11/chartex" xmlns:cx6="http://schemas.microsoft.com/office/drawing/2016/5/12/chartex" xmlns:cx7="http://schemas.microsoft.com/office/drawing/2016/5/13/chartex" xmlns:cx8="http://schemas.microsoft.com/office/drawing/2016/5/14/chartex" xmlns:mc="http://schemas.openxmlformats.org/markup-compatibility/2006" xmlns:aink="http://schemas.microsoft.com/office/drawing/2016/ink" xmlns:am3d="http://schemas.microsoft.com/office/drawing/2017/model3d" xmlns:o="urn:schemas-microsoft-com:office:office" xmlns:r="http://schemas.openxmlformats.org/officeDocument/2006/relationships" xmlns:m="http://schemas.openxmlformats.org/officeDocument/2006/math" xmlns:v="urn:schemas-microsoft-com:vml" xmlns:wp14="http://schemas.microsoft.com/office/word/2010/wordprocessingDrawing" xmlns:wp="http://schemas.openxmlformats.org/drawingml/2006/wordprocessingDrawing" xmlns:w10="urn:schemas-microsoft-com:office:word" xmlns:w="http://schemas.openxmlformats.org/wordprocessingml/2006/main" xmlns:w14="http://schemas.microsoft.com/office/word/2010/wordml" xmlns:w15="http://schemas.microsoft.com/office/word/2012/wordml" xmlns:w16cex="http://schemas.microsoft.com/office/word/2018/wordml/cex" xmlns:w16cid="http://schemas.microsoft.com/office/word/2016/wordml/cid" xmlns:w16="http://schemas.microsoft.com/office/word/2018/wordml" xmlns:w16se="http://schemas.microsoft.com/office/word/2015/wordml/symex" xmlns:wpg="http://schemas.microsoft.com/office/word/2010/wordprocessingGroup" xmlns:wpi="http://schemas.microsoft.com/office/word/2010/wordprocessingInk" xmlns:wne="http://schemas.microsoft.com/office/word/2006/wordml" xmlns:wps="http://schemas.microsoft.com/office/word/2010/wordprocessingShape" mc:Ignorable="w14 w15 w16se w16cid w16 w16cex wp14">
+  <w:p>
+    <w:pPr>
+      <w:pStyle w:val="Header"/>
+    </w:pPr>
+  </w:p>
+</w:hdr>
+</file>
+
+<file path=word/header3.xml><?xml version="1.0" encoding="utf-8"?>
+<w:hdr xmlns:wpc="http://schemas.microsoft.com/office/word/2010/wordprocessingCanvas" xmlns:cx="http://schemas.microsoft.com/office/drawing/2014/chartex" xmlns:cx1="http://schemas.microsoft.com/office/drawing/2015/9/8/chartex" xmlns:cx2="http://schemas.microsoft.com/office/drawing/2015/10/21/chartex" xmlns:cx3="http://schemas.microsoft.com/office/drawing/2016/5/9/chartex" xmlns:cx4="http://schemas.microsoft.com/office/drawing/2016/5/10/chartex" xmlns:cx5="http://schemas.microsoft.com/office/drawing/2016/5/11/chartex" xmlns:cx6="http://schemas.microsoft.com/office/drawing/2016/5/12/chartex" xmlns:cx7="http://schemas.microsoft.com/office/drawing/2016/5/13/chartex" xmlns:cx8="http://schemas.microsoft.com/office/drawing/2016/5/14/chartex" xmlns:mc="http://schemas.openxmlformats.org/markup-compatibility/2006" xmlns:aink="http://schemas.microsoft.com/office/drawing/2016/ink" xmlns:am3d="http://schemas.microsoft.com/office/drawing/2017/model3d" xmlns:o="urn:schemas-microsoft-com:office:office" xmlns:r="http://schemas.openxmlformats.org/officeDocument/2006/relationships" xmlns:m="http://schemas.openxmlformats.org/officeDocument/2006/math" xmlns:v="urn:schemas-microsoft-com:vml" xmlns:wp14="http://schemas.microsoft.com/office/word/2010/wordprocessingDrawing" xmlns:wp="http://schemas.openxmlformats.org/drawingml/2006/wordprocessingDrawing" xmlns:w10="urn:schemas-microsoft-com:office:word" xmlns:w="http://schemas.openxmlformats.org/wordprocessingml/2006/main" xmlns:w14="http://schemas.microsoft.com/office/word/2010/wordml" xmlns:w15="http://schemas.microsoft.com/office/word/2012/wordml" xmlns:w16cex="http://schemas.microsoft.com/office/word/2018/wordml/cex" xmlns:w16cid="http://schemas.microsoft.com/office/word/2016/wordml/cid" xmlns:w16="http://schemas.microsoft.com/office/word/2018/wordml" xmlns:w16se="http://schemas.microsoft.com/office/word/2015/wordml/symex" xmlns:wpg="http://schemas.microsoft.com/office/word/2010/wordprocessingGroup" xmlns:wpi="http://schemas.microsoft.com/office/word/2010/wordprocessingInk" xmlns:wne="http://schemas.microsoft.com/office/word/2006/wordml" xmlns:wps="http://schemas.microsoft.com/office/word/2010/wordprocessingShape" mc:Ignorable="w14 w15 w16se w16cid w16 w16cex wp14">
+  <w:p>
+    <w:pPr>
+      <w:pStyle w:val="Header"/>
+    </w:pPr>
+  </w:p>
+</w:hdr>
+</file>
+
 <file path=word/numbering.xml><?xml version="1.0" encoding="utf-8"?>
 <w:numbering xmlns:wpc="http://schemas.microsoft.com/office/word/2010/wordprocessingCanvas" xmlns:cx="http://schemas.microsoft.com/office/drawing/2014/chartex" xmlns:cx1="http://schemas.microsoft.com/office/drawing/2015/9/8/chartex" xmlns:cx2="http://schemas.microsoft.com/office/drawing/2015/10/21/chartex" xmlns:cx3="http://schemas.microsoft.com/office/drawing/2016/5/9/chartex" xmlns:cx4="http://schemas.microsoft.com/office/drawing/2016/5/10/chartex" xmlns:cx5="http://schemas.microsoft.com/office/drawing/2016/5/11/chartex" xmlns:cx6="http://schemas.microsoft.com/office/drawing/2016/5/12/chartex" xmlns:cx7="http://schemas.microsoft.com/office/drawing/2016/5/13/chartex" xmlns:cx8="http://schemas.microsoft.com/office/drawing/2016/5/14/chartex" xmlns:mc="http://schemas.openxmlformats.org/markup-compatibility/2006" xmlns:aink="http://schemas.microsoft.com/office/drawing/2016/ink" xmlns:am3d="http://schemas.microsoft.com/office/drawing/2017/model3d" xmlns:o="urn:schemas-microsoft-com:office:office" xmlns:r="http://schemas.openxmlformats.org/officeDocument/2006/relationships" xmlns:m="http://schemas.openxmlformats.org/officeDocument/2006/math" xmlns:v="urn:schemas-microsoft-com:vml" xmlns:wp14="http://schemas.microsoft.com/office/word/2010/wordprocessingDrawing" xmlns:wp="http://schemas.openxmlformats.org/drawingml/2006/wordprocessingDrawing" xmlns:w10="urn:schemas-microsoft-com:office:word" xmlns:w="http://schemas.openxmlformats.org/wordprocessingml/2006/main" xmlns:w14="http://schemas.microsoft.com/office/word/2010/wordml" xmlns:w15="http://schemas.microsoft.com/office/word/2012/wordml" xmlns:w16cex="http://schemas.microsoft.com/office/word/2018/wordml/cex" xmlns:w16cid="http://schemas.microsoft.com/office/word/2016/wordml/cid" xmlns:w16="http://schemas.microsoft.com/office/word/2018/wordml" xmlns:w16se="http://schemas.microsoft.com/office/word/2015/wordml/symex" xmlns:wpg="http://schemas.microsoft.com/office/word/2010/wordprocessingGroup" xmlns:wpi="http://schemas.microsoft.com/office/word/2010/wordprocessingInk" xmlns:wne="http://schemas.microsoft.com/office/word/2006/wordml" xmlns:wps="http://schemas.microsoft.com/office/word/2010/wordprocessingShape" mc:Ignorable="w14 w15 w16se w16cid w16 w16cex wp14">
   <w:abstractNum w:abstractNumId="0" w15:restartNumberingAfterBreak="0">
+    <w:nsid w:val="4FA47C19"/>
+    <w:multiLevelType w:val="hybridMultilevel"/>
+    <w:tmpl w:val="34F2ADB2"/>
+    <w:lvl w:ilvl="0" w:tplc="0C090001">
+      <w:start w:val="1"/>
+      <w:numFmt w:val="bullet"/>
+      <w:lvlText w:val=""/>
+      <w:lvlJc w:val="left"/>
+      <w:pPr>
+        <w:ind w:left="720" w:hanging="360"/>
+      </w:pPr>
+      <w:rPr>
+        <w:rFonts w:ascii="Symbol" w:hAnsi="Symbol" w:hint="default"/>
+      </w:rPr>
+    </w:lvl>
+    <w:lvl w:ilvl="1" w:tplc="0C090003">
+      <w:start w:val="1"/>
+      <w:numFmt w:val="bullet"/>
+      <w:lvlText w:val="o"/>
+      <w:lvlJc w:val="left"/>
+      <w:pPr>
+        <w:ind w:left="1440" w:hanging="360"/>
+      </w:pPr>
+      <w:rPr>
+        <w:rFonts w:ascii="Courier New" w:hAnsi="Courier New" w:cs="Courier New" w:hint="default"/>
+      </w:rPr>
+    </w:lvl>
+    <w:lvl w:ilvl="2" w:tplc="0C090005" w:tentative="1">
+      <w:start w:val="1"/>
+      <w:numFmt w:val="bullet"/>
+      <w:lvlText w:val=""/>
+      <w:lvlJc w:val="left"/>
+      <w:pPr>
+        <w:ind w:left="2160" w:hanging="360"/>
+      </w:pPr>
+      <w:rPr>
+        <w:rFonts w:ascii="Wingdings" w:hAnsi="Wingdings" w:hint="default"/>
+      </w:rPr>
+    </w:lvl>
+    <w:lvl w:ilvl="3" w:tplc="0C090001" w:tentative="1">
+      <w:start w:val="1"/>
+      <w:numFmt w:val="bullet"/>
+      <w:lvlText w:val=""/>
+      <w:lvlJc w:val="left"/>
+      <w:pPr>
+        <w:ind w:left="2880" w:hanging="360"/>
+      </w:pPr>
+      <w:rPr>
+        <w:rFonts w:ascii="Symbol" w:hAnsi="Symbol" w:hint="default"/>
+      </w:rPr>
+    </w:lvl>
+    <w:lvl w:ilvl="4" w:tplc="0C090003" w:tentative="1">
+      <w:start w:val="1"/>
+      <w:numFmt w:val="bullet"/>
+      <w:lvlText w:val="o"/>
+      <w:lvlJc w:val="left"/>
+      <w:pPr>
+        <w:ind w:left="3600" w:hanging="360"/>
+      </w:pPr>
+      <w:rPr>
+        <w:rFonts w:ascii="Courier New" w:hAnsi="Courier New" w:cs="Courier New" w:hint="default"/>
+      </w:rPr>
+    </w:lvl>
+    <w:lvl w:ilvl="5" w:tplc="0C090005" w:tentative="1">
+      <w:start w:val="1"/>
+      <w:numFmt w:val="bullet"/>
+      <w:lvlText w:val=""/>
+      <w:lvlJc w:val="left"/>
+      <w:pPr>
+        <w:ind w:left="4320" w:hanging="360"/>
+      </w:pPr>
+      <w:rPr>
+        <w:rFonts w:ascii="Wingdings" w:hAnsi="Wingdings" w:hint="default"/>
+      </w:rPr>
+    </w:lvl>
+    <w:lvl w:ilvl="6" w:tplc="0C090001" w:tentative="1">
+      <w:start w:val="1"/>
+      <w:numFmt w:val="bullet"/>
+      <w:lvlText w:val=""/>
+      <w:lvlJc w:val="left"/>
+      <w:pPr>
+        <w:ind w:left="5040" w:hanging="360"/>
+      </w:pPr>
+      <w:rPr>
+        <w:rFonts w:ascii="Symbol" w:hAnsi="Symbol" w:hint="default"/>
+      </w:rPr>
+    </w:lvl>
+    <w:lvl w:ilvl="7" w:tplc="0C090003" w:tentative="1">
+      <w:start w:val="1"/>
+      <w:numFmt w:val="bullet"/>
+      <w:lvlText w:val="o"/>
+      <w:lvlJc w:val="left"/>
+      <w:pPr>
+        <w:ind w:left="5760" w:hanging="360"/>
+      </w:pPr>
+      <w:rPr>
+        <w:rFonts w:ascii="Courier New" w:hAnsi="Courier New" w:cs="Courier New" w:hint="default"/>
+      </w:rPr>
+    </w:lvl>
+    <w:lvl w:ilvl="8" w:tplc="0C090005" w:tentative="1">
+      <w:start w:val="1"/>
+      <w:numFmt w:val="bullet"/>
+      <w:lvlText w:val=""/>
+      <w:lvlJc w:val="left"/>
+      <w:pPr>
+        <w:ind w:left="6480" w:hanging="360"/>
+      </w:pPr>
+      <w:rPr>
+        <w:rFonts w:ascii="Wingdings" w:hAnsi="Wingdings" w:hint="default"/>
+      </w:rPr>
+    </w:lvl>
+  </w:abstractNum>
+  <w:abstractNum w:abstractNumId="1" w15:restartNumberingAfterBreak="0">
     <w:nsid w:val="6A267AAB"/>
     <w:multiLevelType w:val="hybridMultilevel"/>
     <w:tmpl w:val="F0661164"/>
@@ -2110,6 +5636,9 @@
     </w:lvl>
   </w:abstractNum>
   <w:num w:numId="1">
+    <w:abstractNumId w:val="1"/>
+  </w:num>
+  <w:num w:numId="2">
     <w:abstractNumId w:val="0"/>
   </w:num>
 </w:numbering>
@@ -2586,6 +6115,89 @@
       <w:contextualSpacing/>
     </w:pPr>
   </w:style>
+  <w:style w:type="paragraph" w:styleId="TOCHeading">
+    <w:name w:val="TOC Heading"/>
+    <w:basedOn w:val="Heading1"/>
+    <w:next w:val="Normal"/>
+    <w:uiPriority w:val="39"/>
+    <w:unhideWhenUsed/>
+    <w:qFormat/>
+    <w:rsid w:val="001207CA"/>
+    <w:pPr>
+      <w:spacing w:line="259" w:lineRule="auto"/>
+      <w:outlineLvl w:val="9"/>
+    </w:pPr>
+    <w:rPr>
+      <w:lang w:val="en-US"/>
+    </w:rPr>
+  </w:style>
+  <w:style w:type="paragraph" w:styleId="TOC1">
+    <w:name w:val="toc 1"/>
+    <w:basedOn w:val="Normal"/>
+    <w:next w:val="Normal"/>
+    <w:autoRedefine/>
+    <w:uiPriority w:val="39"/>
+    <w:unhideWhenUsed/>
+    <w:rsid w:val="001207CA"/>
+    <w:pPr>
+      <w:spacing w:after="100"/>
+    </w:pPr>
+  </w:style>
+  <w:style w:type="character" w:styleId="Hyperlink">
+    <w:name w:val="Hyperlink"/>
+    <w:basedOn w:val="DefaultParagraphFont"/>
+    <w:uiPriority w:val="99"/>
+    <w:unhideWhenUsed/>
+    <w:rsid w:val="001207CA"/>
+    <w:rPr>
+      <w:color w:val="0563C1" w:themeColor="hyperlink"/>
+      <w:u w:val="single"/>
+    </w:rPr>
+  </w:style>
+  <w:style w:type="paragraph" w:styleId="Header">
+    <w:name w:val="header"/>
+    <w:basedOn w:val="Normal"/>
+    <w:link w:val="HeaderChar"/>
+    <w:uiPriority w:val="99"/>
+    <w:unhideWhenUsed/>
+    <w:rsid w:val="001207CA"/>
+    <w:pPr>
+      <w:tabs>
+        <w:tab w:val="center" w:pos="4513"/>
+        <w:tab w:val="right" w:pos="9026"/>
+      </w:tabs>
+      <w:spacing w:after="0" w:line="240" w:lineRule="auto"/>
+    </w:pPr>
+  </w:style>
+  <w:style w:type="character" w:customStyle="1" w:styleId="HeaderChar">
+    <w:name w:val="Header Char"/>
+    <w:basedOn w:val="DefaultParagraphFont"/>
+    <w:link w:val="Header"/>
+    <w:uiPriority w:val="99"/>
+    <w:rsid w:val="001207CA"/>
+  </w:style>
+  <w:style w:type="paragraph" w:styleId="Footer">
+    <w:name w:val="footer"/>
+    <w:basedOn w:val="Normal"/>
+    <w:link w:val="FooterChar"/>
+    <w:uiPriority w:val="99"/>
+    <w:unhideWhenUsed/>
+    <w:rsid w:val="001207CA"/>
+    <w:pPr>
+      <w:tabs>
+        <w:tab w:val="center" w:pos="4513"/>
+        <w:tab w:val="right" w:pos="9026"/>
+      </w:tabs>
+      <w:spacing w:after="0" w:line="240" w:lineRule="auto"/>
+    </w:pPr>
+  </w:style>
+  <w:style w:type="character" w:customStyle="1" w:styleId="FooterChar">
+    <w:name w:val="Footer Char"/>
+    <w:basedOn w:val="DefaultParagraphFont"/>
+    <w:link w:val="Footer"/>
+    <w:uiPriority w:val="99"/>
+    <w:rsid w:val="001207CA"/>
+  </w:style>
 </w:styles>
 </file>
 
@@ -2882,4 +6494,16 @@
     </a:ext>
   </a:extLst>
 </a:theme>
+</file>
+
+<file path=customXml/item1.xml><?xml version="1.0" encoding="utf-8"?>
+<b:Sources xmlns:b="http://schemas.openxmlformats.org/officeDocument/2006/bibliography" xmlns="http://schemas.openxmlformats.org/officeDocument/2006/bibliography" SelectedStyle="\APASixthEditionOfficeOnline.xsl" StyleName="APA" Version="6"/>
+</file>
+
+<file path=customXml/itemProps1.xml><?xml version="1.0" encoding="utf-8"?>
+<ds:datastoreItem xmlns:ds="http://schemas.openxmlformats.org/officeDocument/2006/customXml" ds:itemID="{ABEEB2B1-28B3-4441-99B7-93D2AD93F8A6}">
+  <ds:schemaRefs>
+    <ds:schemaRef ds:uri="http://schemas.openxmlformats.org/officeDocument/2006/bibliography"/>
+  </ds:schemaRefs>
+</ds:datastoreItem>
 </file>
</xml_diff>